<commit_message>
Menambahkan Product Backlog, Sprint Planning, Sprint Goals
</commit_message>
<xml_diff>
--- a/Laporan_UTS_Agile.docx
+++ b/Laporan_UTS_Agile.docx
@@ -473,6 +473,11 @@
     <w:p>
       <w:pPr>
         <w:pStyle w:val="Heading1"/>
+        <w:numPr>
+          <w:ilvl w:val="0"/>
+          <w:numId w:val="0"/>
+        </w:numPr>
+        <w:ind w:left="873"/>
         <w:rPr>
           <w:lang w:val="en-US"/>
         </w:rPr>
@@ -2227,6 +2232,11 @@
     <w:p>
       <w:pPr>
         <w:pStyle w:val="Heading1"/>
+        <w:numPr>
+          <w:ilvl w:val="0"/>
+          <w:numId w:val="0"/>
+        </w:numPr>
+        <w:ind w:left="873"/>
         <w:rPr>
           <w:lang w:val="en-US"/>
         </w:rPr>
@@ -2243,6 +2253,13 @@
     </w:p>
     <w:sdt>
       <w:sdtPr>
+        <w:rPr>
+          <w:rFonts w:ascii="Times New Roman" w:eastAsia="Times New Roman" w:hAnsi="Times New Roman" w:cs="Times New Roman"/>
+          <w:color w:val="auto"/>
+          <w:sz w:val="24"/>
+          <w:szCs w:val="22"/>
+          <w:lang w:val="id"/>
+        </w:rPr>
         <w:id w:val="-1610351300"/>
         <w:docPartObj>
           <w:docPartGallery w:val="Table of Contents"/>
@@ -2251,20 +2268,19 @@
       </w:sdtPr>
       <w:sdtEndPr>
         <w:rPr>
-          <w:rFonts w:ascii="Times New Roman" w:eastAsia="Times New Roman" w:hAnsi="Times New Roman" w:cs="Times New Roman"/>
           <w:b/>
           <w:bCs/>
           <w:noProof/>
-          <w:color w:val="auto"/>
-          <w:sz w:val="24"/>
-          <w:szCs w:val="22"/>
-          <w:lang w:val="id"/>
         </w:rPr>
       </w:sdtEndPr>
       <w:sdtContent>
         <w:p>
           <w:pPr>
             <w:pStyle w:val="TOCHeading"/>
+            <w:numPr>
+              <w:ilvl w:val="0"/>
+              <w:numId w:val="0"/>
+            </w:numPr>
           </w:pPr>
         </w:p>
         <w:p>
@@ -2870,14 +2886,6 @@
           <w:lang w:val="en-US"/>
         </w:rPr>
       </w:pPr>
-      <w:bookmarkStart w:id="2" w:name="_Toc134626180"/>
-      <w:r>
-        <w:rPr>
-          <w:lang w:val="en-US"/>
-        </w:rPr>
-        <w:t>BAB I</w:t>
-      </w:r>
-      <w:bookmarkEnd w:id="2"/>
     </w:p>
     <w:p>
       <w:pPr>
@@ -2910,7 +2918,7 @@
           <w:lang w:val="en-US"/>
         </w:rPr>
       </w:pPr>
-      <w:bookmarkStart w:id="3" w:name="_Toc134626181"/>
+      <w:bookmarkStart w:id="2" w:name="_Toc134626181"/>
       <w:r>
         <w:t>Latar</w:t>
       </w:r>
@@ -2927,7 +2935,7 @@
         </w:rPr>
         <w:t>Belakang</w:t>
       </w:r>
-      <w:bookmarkEnd w:id="3"/>
+      <w:bookmarkEnd w:id="2"/>
       <w:proofErr w:type="spellEnd"/>
     </w:p>
     <w:p>
@@ -2945,8 +2953,6 @@
       </w:pPr>
       <w:r>
         <w:tab/>
-      </w:r>
-      <w:r>
         <w:t>Kalkulator scientific merupakan salah satu perangkat yang sangat dibutuhkan, terutama bagi mereka yang sering berhubungan dengan perhitungan matematis atau sains. Meskipun sudah banyak kalkulator scientific yang tersedia di pasaran, namun penggunaan kalkulator pada umumnya masih terbatas pada fitur-fitur dasar.</w:t>
       </w:r>
     </w:p>
@@ -2965,8 +2971,6 @@
       </w:pPr>
       <w:r>
         <w:tab/>
-      </w:r>
-      <w:r>
         <w:t>Untuk mengatasi hal ini, dibutuhkan pengembangan aplikasi kalkulator scientific yang lebih lengkap dan canggih. Salah satu teknologi yang dapat digunakan untuk pengembangan aplikasi tersebut adalah Python, dengan bantuan library-library yang tersedia.</w:t>
       </w:r>
     </w:p>
@@ -2985,8 +2989,6 @@
       </w:pPr>
       <w:r>
         <w:tab/>
-      </w:r>
-      <w:r>
         <w:t>Penggunaan GUI (Graphical User Interface) dalam pengembangan aplikasi kalkulator scientific akan memudahkan pengguna dalam menggunakan aplikasi, serta membuat tampilan aplikasi lebih menarik dan user-friendly. Selain itu, dengan menggunakan Python, pengembangan aplikasi kalkulator scientific menjadi lebih mudah dan cepat.</w:t>
       </w:r>
     </w:p>
@@ -3012,8 +3014,6 @@
       </w:pPr>
       <w:r>
         <w:tab/>
-      </w:r>
-      <w:r>
         <w:t>Dalam makalah ini, penulis akan membahas tentang pengembangan aplikasi kalkulator scientific menggunakan Python berbasis GUI, manfaat dan fungsi dari aplikasi ini, serta implementasi aplikasi kalkulator scientific di beberapa bidang yang membutuhkan perhitungan matematis dan sains yang lebih kompleks. Penulis berharap makalah ini dapat memberikan gambaran yang jelas dan komprehensif tentang aplikasi kalkulator scientific, serta menjadi referensi bagi pembaca yang ingin mengetahui lebih lanjut tentang teknologi ini</w:t>
       </w:r>
     </w:p>
@@ -3031,7 +3031,7 @@
           <w:lang w:val="en-US"/>
         </w:rPr>
       </w:pPr>
-      <w:bookmarkStart w:id="4" w:name="_Toc134626182"/>
+      <w:bookmarkStart w:id="3" w:name="_Toc134626182"/>
       <w:proofErr w:type="spellStart"/>
       <w:r>
         <w:rPr>
@@ -3053,7 +3053,7 @@
         </w:rPr>
         <w:t>Masalah</w:t>
       </w:r>
-      <w:bookmarkEnd w:id="4"/>
+      <w:bookmarkEnd w:id="3"/>
       <w:proofErr w:type="spellEnd"/>
     </w:p>
     <w:p>
@@ -3791,7 +3791,7 @@
           <w:lang w:val="en-US"/>
         </w:rPr>
       </w:pPr>
-      <w:bookmarkStart w:id="5" w:name="_Toc134626183"/>
+      <w:bookmarkStart w:id="4" w:name="_Toc134626183"/>
       <w:proofErr w:type="spellStart"/>
       <w:r>
         <w:rPr>
@@ -3799,7 +3799,7 @@
         </w:rPr>
         <w:t>Tujuan</w:t>
       </w:r>
-      <w:bookmarkEnd w:id="5"/>
+      <w:bookmarkEnd w:id="4"/>
       <w:proofErr w:type="spellEnd"/>
     </w:p>
     <w:p>
@@ -4621,7 +4621,7 @@
           <w:lang w:val="en-US"/>
         </w:rPr>
       </w:pPr>
-      <w:bookmarkStart w:id="6" w:name="_Toc134626184"/>
+      <w:bookmarkStart w:id="5" w:name="_Toc134626184"/>
       <w:proofErr w:type="spellStart"/>
       <w:r>
         <w:rPr>
@@ -4629,7 +4629,7 @@
         </w:rPr>
         <w:t>Manfaat</w:t>
       </w:r>
-      <w:bookmarkEnd w:id="6"/>
+      <w:bookmarkEnd w:id="5"/>
       <w:proofErr w:type="spellEnd"/>
     </w:p>
     <w:p>
@@ -5258,10 +5258,4046 @@
     </w:p>
     <w:p>
       <w:pPr>
-        <w:rPr>
-          <w:lang w:val="en-US"/>
-        </w:rPr>
-      </w:pPr>
+        <w:pStyle w:val="Heading1"/>
+        <w:rPr>
+          <w:lang w:val="en-US"/>
+        </w:rPr>
+      </w:pPr>
+    </w:p>
+    <w:p>
+      <w:pPr>
+        <w:jc w:val="center"/>
+        <w:rPr>
+          <w:b/>
+          <w:bCs/>
+          <w:sz w:val="32"/>
+          <w:szCs w:val="28"/>
+          <w:lang w:val="en-US"/>
+        </w:rPr>
+      </w:pPr>
+      <w:proofErr w:type="spellStart"/>
+      <w:r>
+        <w:rPr>
+          <w:b/>
+          <w:bCs/>
+          <w:sz w:val="32"/>
+          <w:szCs w:val="28"/>
+          <w:lang w:val="en-US"/>
+        </w:rPr>
+        <w:t>Pembahasan</w:t>
+      </w:r>
+      <w:proofErr w:type="spellEnd"/>
+    </w:p>
+    <w:p>
+      <w:pPr>
+        <w:jc w:val="center"/>
+        <w:rPr>
+          <w:b/>
+          <w:bCs/>
+          <w:sz w:val="32"/>
+          <w:szCs w:val="28"/>
+          <w:lang w:val="en-US"/>
+        </w:rPr>
+      </w:pPr>
+    </w:p>
+    <w:p>
+      <w:pPr>
+        <w:pStyle w:val="Heading2"/>
+        <w:rPr>
+          <w:lang w:val="en-US"/>
+        </w:rPr>
+      </w:pPr>
+      <w:r>
+        <w:rPr>
+          <w:lang w:val="en-US"/>
+        </w:rPr>
+        <w:t>Product Backlog</w:t>
+      </w:r>
+    </w:p>
+    <w:p>
+      <w:pPr>
+        <w:rPr>
+          <w:lang w:val="en-US"/>
+        </w:rPr>
+        <w:sectPr>
+          <w:pgSz w:w="11906" w:h="16838" w:code="9"/>
+          <w:pgMar w:top="1134" w:right="1440" w:bottom="1440" w:left="1440" w:header="720" w:footer="720" w:gutter="0"/>
+          <w:cols w:space="720"/>
+          <w:docGrid w:linePitch="360"/>
+        </w:sectPr>
+      </w:pPr>
+      <w:r>
+        <w:rPr>
+          <w:noProof/>
+          <w:lang w:val="en-US"/>
+        </w:rPr>
+        <w:drawing>
+          <wp:inline distT="0" distB="0" distL="0" distR="0" wp14:anchorId="39E8B586" wp14:editId="0C37BC9E">
+            <wp:extent cx="6090285" cy="7517130"/>
+            <wp:effectExtent l="0" t="0" r="5715" b="7620"/>
+            <wp:docPr id="2" name="Picture 2"/>
+            <wp:cNvGraphicFramePr>
+              <a:graphicFrameLocks xmlns:a="http://schemas.openxmlformats.org/drawingml/2006/main" noChangeAspect="1"/>
+            </wp:cNvGraphicFramePr>
+            <a:graphic xmlns:a="http://schemas.openxmlformats.org/drawingml/2006/main">
+              <a:graphicData uri="http://schemas.openxmlformats.org/drawingml/2006/picture">
+                <pic:pic xmlns:pic="http://schemas.openxmlformats.org/drawingml/2006/picture">
+                  <pic:nvPicPr>
+                    <pic:cNvPr id="0" name="Picture 2"/>
+                    <pic:cNvPicPr>
+                      <a:picLocks noChangeAspect="1" noChangeArrowheads="1"/>
+                    </pic:cNvPicPr>
+                  </pic:nvPicPr>
+                  <pic:blipFill>
+                    <a:blip r:embed="rId11">
+                      <a:extLst>
+                        <a:ext uri="{28A0092B-C50C-407E-A947-70E740481C1C}">
+                          <a14:useLocalDpi xmlns:a14="http://schemas.microsoft.com/office/drawing/2010/main" val="0"/>
+                        </a:ext>
+                      </a:extLst>
+                    </a:blip>
+                    <a:srcRect/>
+                    <a:stretch>
+                      <a:fillRect/>
+                    </a:stretch>
+                  </pic:blipFill>
+                  <pic:spPr bwMode="auto">
+                    <a:xfrm>
+                      <a:off x="0" y="0"/>
+                      <a:ext cx="6090285" cy="7517130"/>
+                    </a:xfrm>
+                    <a:prstGeom prst="rect">
+                      <a:avLst/>
+                    </a:prstGeom>
+                    <a:noFill/>
+                  </pic:spPr>
+                </pic:pic>
+              </a:graphicData>
+            </a:graphic>
+          </wp:inline>
+        </w:drawing>
+      </w:r>
+    </w:p>
+    <w:p>
+      <w:pPr>
+        <w:pStyle w:val="Heading2"/>
+        <w:rPr>
+          <w:lang w:val="en-US"/>
+        </w:rPr>
+      </w:pPr>
+      <w:r>
+        <w:rPr>
+          <w:lang w:val="en-US"/>
+        </w:rPr>
+        <w:lastRenderedPageBreak/>
+        <w:t>Sprint Planning</w:t>
+      </w:r>
+    </w:p>
+    <w:p>
+      <w:pPr>
+        <w:pStyle w:val="ListParagraph"/>
+        <w:numPr>
+          <w:ilvl w:val="0"/>
+          <w:numId w:val="8"/>
+        </w:numPr>
+        <w:rPr>
+          <w:lang w:val="en-US"/>
+        </w:rPr>
+      </w:pPr>
+      <w:r>
+        <w:rPr>
+          <w:lang w:val="en-US"/>
+        </w:rPr>
+        <w:t xml:space="preserve">Langkah </w:t>
+      </w:r>
+      <w:proofErr w:type="spellStart"/>
+      <w:r>
+        <w:rPr>
+          <w:lang w:val="en-US"/>
+        </w:rPr>
+        <w:t>pertama</w:t>
+      </w:r>
+      <w:proofErr w:type="spellEnd"/>
+      <w:r>
+        <w:rPr>
+          <w:lang w:val="en-US"/>
+        </w:rPr>
+        <w:t xml:space="preserve"> yang </w:t>
+      </w:r>
+      <w:proofErr w:type="spellStart"/>
+      <w:r>
+        <w:rPr>
+          <w:lang w:val="en-US"/>
+        </w:rPr>
+        <w:t>akan</w:t>
+      </w:r>
+      <w:proofErr w:type="spellEnd"/>
+      <w:r>
+        <w:rPr>
+          <w:lang w:val="en-US"/>
+        </w:rPr>
+        <w:t xml:space="preserve"> kami </w:t>
+      </w:r>
+      <w:proofErr w:type="spellStart"/>
+      <w:r>
+        <w:rPr>
+          <w:lang w:val="en-US"/>
+        </w:rPr>
+        <w:t>ambil</w:t>
+      </w:r>
+      <w:proofErr w:type="spellEnd"/>
+      <w:r>
+        <w:rPr>
+          <w:lang w:val="en-US"/>
+        </w:rPr>
+        <w:t xml:space="preserve"> </w:t>
+      </w:r>
+      <w:proofErr w:type="spellStart"/>
+      <w:r>
+        <w:rPr>
+          <w:lang w:val="en-US"/>
+        </w:rPr>
+        <w:t>adalah</w:t>
+      </w:r>
+      <w:proofErr w:type="spellEnd"/>
+      <w:r>
+        <w:rPr>
+          <w:lang w:val="en-US"/>
+        </w:rPr>
+        <w:t xml:space="preserve"> </w:t>
+      </w:r>
+      <w:proofErr w:type="spellStart"/>
+      <w:r>
+        <w:rPr>
+          <w:lang w:val="en-US"/>
+        </w:rPr>
+        <w:t>memprioritaskan</w:t>
+      </w:r>
+      <w:proofErr w:type="spellEnd"/>
+      <w:r>
+        <w:rPr>
+          <w:lang w:val="en-US"/>
+        </w:rPr>
+        <w:t xml:space="preserve"> </w:t>
+      </w:r>
+      <w:proofErr w:type="spellStart"/>
+      <w:r>
+        <w:rPr>
+          <w:lang w:val="en-US"/>
+        </w:rPr>
+        <w:t>tugas-tugas</w:t>
+      </w:r>
+      <w:proofErr w:type="spellEnd"/>
+      <w:r>
+        <w:rPr>
+          <w:lang w:val="en-US"/>
+        </w:rPr>
+        <w:t xml:space="preserve"> </w:t>
+      </w:r>
+      <w:proofErr w:type="spellStart"/>
+      <w:r>
+        <w:rPr>
+          <w:lang w:val="en-US"/>
+        </w:rPr>
+        <w:t>dalam</w:t>
+      </w:r>
+      <w:proofErr w:type="spellEnd"/>
+      <w:r>
+        <w:rPr>
+          <w:lang w:val="en-US"/>
+        </w:rPr>
+        <w:t xml:space="preserve"> Product Backlog </w:t>
+      </w:r>
+      <w:proofErr w:type="spellStart"/>
+      <w:r>
+        <w:rPr>
+          <w:lang w:val="en-US"/>
+        </w:rPr>
+        <w:t>berdasarkan</w:t>
+      </w:r>
+      <w:proofErr w:type="spellEnd"/>
+      <w:r>
+        <w:rPr>
+          <w:lang w:val="en-US"/>
+        </w:rPr>
+        <w:t xml:space="preserve"> </w:t>
+      </w:r>
+      <w:proofErr w:type="spellStart"/>
+      <w:r>
+        <w:rPr>
+          <w:lang w:val="en-US"/>
+        </w:rPr>
+        <w:t>tingkat</w:t>
+      </w:r>
+      <w:proofErr w:type="spellEnd"/>
+      <w:r>
+        <w:rPr>
+          <w:lang w:val="en-US"/>
+        </w:rPr>
+        <w:t xml:space="preserve"> </w:t>
+      </w:r>
+      <w:proofErr w:type="spellStart"/>
+      <w:r>
+        <w:rPr>
+          <w:lang w:val="en-US"/>
+        </w:rPr>
+        <w:t>kepentingannya</w:t>
+      </w:r>
+      <w:proofErr w:type="spellEnd"/>
+      <w:r>
+        <w:rPr>
+          <w:lang w:val="en-US"/>
+        </w:rPr>
+        <w:t xml:space="preserve">, </w:t>
+      </w:r>
+      <w:proofErr w:type="spellStart"/>
+      <w:r>
+        <w:rPr>
+          <w:lang w:val="en-US"/>
+        </w:rPr>
+        <w:t>yaitu</w:t>
+      </w:r>
+      <w:proofErr w:type="spellEnd"/>
+      <w:r>
+        <w:rPr>
+          <w:lang w:val="en-US"/>
+        </w:rPr>
+        <w:t xml:space="preserve"> High Priority, Medium, dan Low. Dengan </w:t>
+      </w:r>
+      <w:proofErr w:type="spellStart"/>
+      <w:r>
+        <w:rPr>
+          <w:lang w:val="en-US"/>
+        </w:rPr>
+        <w:t>begitu</w:t>
+      </w:r>
+      <w:proofErr w:type="spellEnd"/>
+      <w:r>
+        <w:rPr>
+          <w:lang w:val="en-US"/>
+        </w:rPr>
+        <w:t xml:space="preserve">, kami dapat </w:t>
+      </w:r>
+      <w:proofErr w:type="spellStart"/>
+      <w:r>
+        <w:rPr>
+          <w:lang w:val="en-US"/>
+        </w:rPr>
+        <w:t>fokus</w:t>
+      </w:r>
+      <w:proofErr w:type="spellEnd"/>
+      <w:r>
+        <w:rPr>
+          <w:lang w:val="en-US"/>
+        </w:rPr>
+        <w:t xml:space="preserve"> pada </w:t>
+      </w:r>
+      <w:proofErr w:type="spellStart"/>
+      <w:r>
+        <w:rPr>
+          <w:lang w:val="en-US"/>
+        </w:rPr>
+        <w:t>tugas-tugas</w:t>
+      </w:r>
+      <w:proofErr w:type="spellEnd"/>
+      <w:r>
+        <w:rPr>
+          <w:lang w:val="en-US"/>
+        </w:rPr>
+        <w:t xml:space="preserve"> yang paling </w:t>
+      </w:r>
+      <w:proofErr w:type="spellStart"/>
+      <w:r>
+        <w:rPr>
+          <w:lang w:val="en-US"/>
+        </w:rPr>
+        <w:t>penting</w:t>
+      </w:r>
+      <w:proofErr w:type="spellEnd"/>
+      <w:r>
+        <w:rPr>
+          <w:lang w:val="en-US"/>
+        </w:rPr>
+        <w:t xml:space="preserve"> dan </w:t>
+      </w:r>
+      <w:proofErr w:type="spellStart"/>
+      <w:r>
+        <w:rPr>
+          <w:lang w:val="en-US"/>
+        </w:rPr>
+        <w:t>mendesak</w:t>
+      </w:r>
+      <w:proofErr w:type="spellEnd"/>
+      <w:r>
+        <w:rPr>
+          <w:lang w:val="en-US"/>
+        </w:rPr>
+        <w:t xml:space="preserve"> untuk </w:t>
+      </w:r>
+      <w:proofErr w:type="spellStart"/>
+      <w:proofErr w:type="gramStart"/>
+      <w:r>
+        <w:rPr>
+          <w:lang w:val="en-US"/>
+        </w:rPr>
+        <w:t>diselesaikan</w:t>
+      </w:r>
+      <w:proofErr w:type="spellEnd"/>
+      <w:r>
+        <w:rPr>
+          <w:lang w:val="en-US"/>
+        </w:rPr>
+        <w:t>..</w:t>
+      </w:r>
+      <w:proofErr w:type="gramEnd"/>
+    </w:p>
+    <w:p>
+      <w:pPr>
+        <w:rPr>
+          <w:lang w:val="en-US"/>
+        </w:rPr>
+      </w:pPr>
+    </w:p>
+    <w:p>
+      <w:pPr>
+        <w:pStyle w:val="ListParagraph"/>
+        <w:numPr>
+          <w:ilvl w:val="0"/>
+          <w:numId w:val="8"/>
+        </w:numPr>
+        <w:rPr>
+          <w:lang w:val="en-US"/>
+        </w:rPr>
+      </w:pPr>
+      <w:proofErr w:type="spellStart"/>
+      <w:r>
+        <w:rPr>
+          <w:lang w:val="en-US"/>
+        </w:rPr>
+        <w:t>Setelah</w:t>
+      </w:r>
+      <w:proofErr w:type="spellEnd"/>
+      <w:r>
+        <w:rPr>
+          <w:lang w:val="en-US"/>
+        </w:rPr>
+        <w:t xml:space="preserve"> itu, kami </w:t>
+      </w:r>
+      <w:proofErr w:type="spellStart"/>
+      <w:r>
+        <w:rPr>
+          <w:lang w:val="en-US"/>
+        </w:rPr>
+        <w:t>akan</w:t>
+      </w:r>
+      <w:proofErr w:type="spellEnd"/>
+      <w:r>
+        <w:rPr>
+          <w:lang w:val="en-US"/>
+        </w:rPr>
+        <w:t xml:space="preserve"> </w:t>
+      </w:r>
+      <w:proofErr w:type="spellStart"/>
+      <w:r>
+        <w:rPr>
+          <w:lang w:val="en-US"/>
+        </w:rPr>
+        <w:t>melakukan</w:t>
+      </w:r>
+      <w:proofErr w:type="spellEnd"/>
+      <w:r>
+        <w:rPr>
+          <w:lang w:val="en-US"/>
+        </w:rPr>
+        <w:t xml:space="preserve"> </w:t>
+      </w:r>
+      <w:proofErr w:type="spellStart"/>
+      <w:r>
+        <w:rPr>
+          <w:lang w:val="en-US"/>
+        </w:rPr>
+        <w:t>estimasi</w:t>
+      </w:r>
+      <w:proofErr w:type="spellEnd"/>
+      <w:r>
+        <w:rPr>
+          <w:lang w:val="en-US"/>
+        </w:rPr>
+        <w:t xml:space="preserve"> </w:t>
+      </w:r>
+      <w:proofErr w:type="spellStart"/>
+      <w:r>
+        <w:rPr>
+          <w:lang w:val="en-US"/>
+        </w:rPr>
+        <w:t>waktu</w:t>
+      </w:r>
+      <w:proofErr w:type="spellEnd"/>
+      <w:r>
+        <w:rPr>
+          <w:lang w:val="en-US"/>
+        </w:rPr>
+        <w:t xml:space="preserve"> atau </w:t>
+      </w:r>
+      <w:proofErr w:type="spellStart"/>
+      <w:r>
+        <w:rPr>
+          <w:lang w:val="en-US"/>
+        </w:rPr>
+        <w:t>poin</w:t>
+      </w:r>
+      <w:proofErr w:type="spellEnd"/>
+      <w:r>
+        <w:rPr>
+          <w:lang w:val="en-US"/>
+        </w:rPr>
+        <w:t xml:space="preserve"> pada </w:t>
+      </w:r>
+      <w:proofErr w:type="spellStart"/>
+      <w:r>
+        <w:rPr>
+          <w:lang w:val="en-US"/>
+        </w:rPr>
+        <w:t>setiap</w:t>
+      </w:r>
+      <w:proofErr w:type="spellEnd"/>
+      <w:r>
+        <w:rPr>
+          <w:lang w:val="en-US"/>
+        </w:rPr>
+        <w:t xml:space="preserve"> </w:t>
+      </w:r>
+      <w:proofErr w:type="spellStart"/>
+      <w:r>
+        <w:rPr>
+          <w:lang w:val="en-US"/>
+        </w:rPr>
+        <w:t>tugas</w:t>
+      </w:r>
+      <w:proofErr w:type="spellEnd"/>
+      <w:r>
+        <w:rPr>
+          <w:lang w:val="en-US"/>
+        </w:rPr>
+        <w:t xml:space="preserve"> </w:t>
+      </w:r>
+      <w:proofErr w:type="spellStart"/>
+      <w:r>
+        <w:rPr>
+          <w:lang w:val="en-US"/>
+        </w:rPr>
+        <w:t>dalam</w:t>
+      </w:r>
+      <w:proofErr w:type="spellEnd"/>
+      <w:r>
+        <w:rPr>
+          <w:lang w:val="en-US"/>
+        </w:rPr>
+        <w:t xml:space="preserve"> Product Backlog untuk </w:t>
+      </w:r>
+      <w:proofErr w:type="spellStart"/>
+      <w:r>
+        <w:rPr>
+          <w:lang w:val="en-US"/>
+        </w:rPr>
+        <w:t>mengetahui</w:t>
+      </w:r>
+      <w:proofErr w:type="spellEnd"/>
+      <w:r>
+        <w:rPr>
+          <w:lang w:val="en-US"/>
+        </w:rPr>
+        <w:t xml:space="preserve"> </w:t>
+      </w:r>
+      <w:proofErr w:type="spellStart"/>
+      <w:r>
+        <w:rPr>
+          <w:lang w:val="en-US"/>
+        </w:rPr>
+        <w:t>berapa</w:t>
+      </w:r>
+      <w:proofErr w:type="spellEnd"/>
+      <w:r>
+        <w:rPr>
+          <w:lang w:val="en-US"/>
+        </w:rPr>
+        <w:t xml:space="preserve"> lama </w:t>
+      </w:r>
+      <w:proofErr w:type="spellStart"/>
+      <w:r>
+        <w:rPr>
+          <w:lang w:val="en-US"/>
+        </w:rPr>
+        <w:t>waktu</w:t>
+      </w:r>
+      <w:proofErr w:type="spellEnd"/>
+      <w:r>
+        <w:rPr>
+          <w:lang w:val="en-US"/>
+        </w:rPr>
+        <w:t xml:space="preserve"> yang </w:t>
+      </w:r>
+      <w:proofErr w:type="spellStart"/>
+      <w:r>
+        <w:rPr>
+          <w:lang w:val="en-US"/>
+        </w:rPr>
+        <w:t>diperlukan</w:t>
+      </w:r>
+      <w:proofErr w:type="spellEnd"/>
+      <w:r>
+        <w:rPr>
+          <w:lang w:val="en-US"/>
+        </w:rPr>
+        <w:t xml:space="preserve"> untuk </w:t>
+      </w:r>
+      <w:proofErr w:type="spellStart"/>
+      <w:r>
+        <w:rPr>
+          <w:lang w:val="en-US"/>
+        </w:rPr>
+        <w:t>menyelesaikan</w:t>
+      </w:r>
+      <w:proofErr w:type="spellEnd"/>
+      <w:r>
+        <w:rPr>
+          <w:lang w:val="en-US"/>
+        </w:rPr>
+        <w:t xml:space="preserve"> masing-masing </w:t>
+      </w:r>
+      <w:proofErr w:type="spellStart"/>
+      <w:r>
+        <w:rPr>
+          <w:lang w:val="en-US"/>
+        </w:rPr>
+        <w:t>tugas</w:t>
+      </w:r>
+      <w:proofErr w:type="spellEnd"/>
+      <w:r>
+        <w:rPr>
+          <w:lang w:val="en-US"/>
+        </w:rPr>
+        <w:t xml:space="preserve">. </w:t>
+      </w:r>
+      <w:proofErr w:type="spellStart"/>
+      <w:r>
+        <w:rPr>
+          <w:lang w:val="en-US"/>
+        </w:rPr>
+        <w:t>Estimasi</w:t>
+      </w:r>
+      <w:proofErr w:type="spellEnd"/>
+      <w:r>
+        <w:rPr>
+          <w:lang w:val="en-US"/>
+        </w:rPr>
+        <w:t xml:space="preserve"> ini </w:t>
+      </w:r>
+      <w:proofErr w:type="spellStart"/>
+      <w:r>
+        <w:rPr>
+          <w:lang w:val="en-US"/>
+        </w:rPr>
+        <w:t>akan</w:t>
+      </w:r>
+      <w:proofErr w:type="spellEnd"/>
+      <w:r>
+        <w:rPr>
+          <w:lang w:val="en-US"/>
+        </w:rPr>
+        <w:t xml:space="preserve"> </w:t>
+      </w:r>
+      <w:proofErr w:type="spellStart"/>
+      <w:r>
+        <w:rPr>
+          <w:lang w:val="en-US"/>
+        </w:rPr>
+        <w:t>membantu</w:t>
+      </w:r>
+      <w:proofErr w:type="spellEnd"/>
+      <w:r>
+        <w:rPr>
+          <w:lang w:val="en-US"/>
+        </w:rPr>
+        <w:t xml:space="preserve"> kami </w:t>
+      </w:r>
+      <w:proofErr w:type="spellStart"/>
+      <w:r>
+        <w:rPr>
+          <w:lang w:val="en-US"/>
+        </w:rPr>
+        <w:t>dalam</w:t>
+      </w:r>
+      <w:proofErr w:type="spellEnd"/>
+      <w:r>
+        <w:rPr>
+          <w:lang w:val="en-US"/>
+        </w:rPr>
+        <w:t xml:space="preserve"> </w:t>
+      </w:r>
+      <w:proofErr w:type="spellStart"/>
+      <w:r>
+        <w:rPr>
+          <w:lang w:val="en-US"/>
+        </w:rPr>
+        <w:t>memilih</w:t>
+      </w:r>
+      <w:proofErr w:type="spellEnd"/>
+      <w:r>
+        <w:rPr>
+          <w:lang w:val="en-US"/>
+        </w:rPr>
+        <w:t xml:space="preserve"> </w:t>
+      </w:r>
+      <w:proofErr w:type="spellStart"/>
+      <w:r>
+        <w:rPr>
+          <w:lang w:val="en-US"/>
+        </w:rPr>
+        <w:t>tugas-tugas</w:t>
+      </w:r>
+      <w:proofErr w:type="spellEnd"/>
+      <w:r>
+        <w:rPr>
+          <w:lang w:val="en-US"/>
+        </w:rPr>
+        <w:t xml:space="preserve"> yang dapat </w:t>
+      </w:r>
+      <w:proofErr w:type="spellStart"/>
+      <w:r>
+        <w:rPr>
+          <w:lang w:val="en-US"/>
+        </w:rPr>
+        <w:t>diselesaikan</w:t>
+      </w:r>
+      <w:proofErr w:type="spellEnd"/>
+      <w:r>
+        <w:rPr>
+          <w:lang w:val="en-US"/>
+        </w:rPr>
+        <w:t xml:space="preserve"> </w:t>
+      </w:r>
+      <w:proofErr w:type="spellStart"/>
+      <w:r>
+        <w:rPr>
+          <w:lang w:val="en-US"/>
+        </w:rPr>
+        <w:t>dalam</w:t>
+      </w:r>
+      <w:proofErr w:type="spellEnd"/>
+      <w:r>
+        <w:rPr>
+          <w:lang w:val="en-US"/>
+        </w:rPr>
+        <w:t xml:space="preserve"> </w:t>
+      </w:r>
+      <w:proofErr w:type="spellStart"/>
+      <w:r>
+        <w:rPr>
+          <w:lang w:val="en-US"/>
+        </w:rPr>
+        <w:t>satu</w:t>
+      </w:r>
+      <w:proofErr w:type="spellEnd"/>
+      <w:r>
+        <w:rPr>
+          <w:lang w:val="en-US"/>
+        </w:rPr>
+        <w:t xml:space="preserve"> Sprint.</w:t>
+      </w:r>
+    </w:p>
+    <w:p>
+      <w:pPr>
+        <w:rPr>
+          <w:lang w:val="en-US"/>
+        </w:rPr>
+      </w:pPr>
+    </w:p>
+    <w:p>
+      <w:pPr>
+        <w:pStyle w:val="ListParagraph"/>
+        <w:numPr>
+          <w:ilvl w:val="0"/>
+          <w:numId w:val="8"/>
+        </w:numPr>
+        <w:rPr>
+          <w:lang w:val="en-US"/>
+        </w:rPr>
+      </w:pPr>
+      <w:r>
+        <w:rPr>
+          <w:lang w:val="en-US"/>
+        </w:rPr>
+        <w:t xml:space="preserve">Dari total </w:t>
+      </w:r>
+      <w:proofErr w:type="spellStart"/>
+      <w:r>
+        <w:rPr>
+          <w:lang w:val="en-US"/>
+        </w:rPr>
+        <w:t>estimasi</w:t>
+      </w:r>
+      <w:proofErr w:type="spellEnd"/>
+      <w:r>
+        <w:rPr>
+          <w:lang w:val="en-US"/>
+        </w:rPr>
+        <w:t xml:space="preserve"> </w:t>
+      </w:r>
+      <w:proofErr w:type="spellStart"/>
+      <w:r>
+        <w:rPr>
+          <w:lang w:val="en-US"/>
+        </w:rPr>
+        <w:t>waktu</w:t>
+      </w:r>
+      <w:proofErr w:type="spellEnd"/>
+      <w:r>
+        <w:rPr>
+          <w:lang w:val="en-US"/>
+        </w:rPr>
+        <w:t xml:space="preserve"> </w:t>
+      </w:r>
+      <w:proofErr w:type="spellStart"/>
+      <w:r>
+        <w:rPr>
+          <w:lang w:val="en-US"/>
+        </w:rPr>
+        <w:t>sebesar</w:t>
+      </w:r>
+      <w:proofErr w:type="spellEnd"/>
+      <w:r>
+        <w:rPr>
+          <w:lang w:val="en-US"/>
+        </w:rPr>
+        <w:t xml:space="preserve"> 8,25 jam, kami </w:t>
+      </w:r>
+      <w:proofErr w:type="spellStart"/>
+      <w:r>
+        <w:rPr>
+          <w:lang w:val="en-US"/>
+        </w:rPr>
+        <w:t>memperkirakan</w:t>
+      </w:r>
+      <w:proofErr w:type="spellEnd"/>
+      <w:r>
+        <w:rPr>
+          <w:lang w:val="en-US"/>
+        </w:rPr>
+        <w:t xml:space="preserve"> </w:t>
+      </w:r>
+      <w:proofErr w:type="spellStart"/>
+      <w:r>
+        <w:rPr>
+          <w:lang w:val="en-US"/>
+        </w:rPr>
+        <w:t>bahwa</w:t>
+      </w:r>
+      <w:proofErr w:type="spellEnd"/>
+      <w:r>
+        <w:rPr>
+          <w:lang w:val="en-US"/>
+        </w:rPr>
+        <w:t xml:space="preserve"> </w:t>
+      </w:r>
+      <w:proofErr w:type="spellStart"/>
+      <w:r>
+        <w:rPr>
+          <w:lang w:val="en-US"/>
+        </w:rPr>
+        <w:t>kapasitas</w:t>
+      </w:r>
+      <w:proofErr w:type="spellEnd"/>
+      <w:r>
+        <w:rPr>
+          <w:lang w:val="en-US"/>
+        </w:rPr>
+        <w:t xml:space="preserve"> </w:t>
+      </w:r>
+      <w:proofErr w:type="spellStart"/>
+      <w:r>
+        <w:rPr>
+          <w:lang w:val="en-US"/>
+        </w:rPr>
+        <w:t>tim</w:t>
+      </w:r>
+      <w:proofErr w:type="spellEnd"/>
+      <w:r>
+        <w:rPr>
+          <w:lang w:val="en-US"/>
+        </w:rPr>
+        <w:t xml:space="preserve"> untuk Sprint ini </w:t>
+      </w:r>
+      <w:proofErr w:type="spellStart"/>
+      <w:r>
+        <w:rPr>
+          <w:lang w:val="en-US"/>
+        </w:rPr>
+        <w:t>adalah</w:t>
+      </w:r>
+      <w:proofErr w:type="spellEnd"/>
+      <w:r>
+        <w:rPr>
+          <w:lang w:val="en-US"/>
+        </w:rPr>
+        <w:t xml:space="preserve"> </w:t>
+      </w:r>
+      <w:proofErr w:type="spellStart"/>
+      <w:r>
+        <w:rPr>
+          <w:lang w:val="en-US"/>
+        </w:rPr>
+        <w:t>sekitar</w:t>
+      </w:r>
+      <w:proofErr w:type="spellEnd"/>
+      <w:r>
+        <w:rPr>
+          <w:lang w:val="en-US"/>
+        </w:rPr>
+        <w:t xml:space="preserve"> 8,25 jam </w:t>
+      </w:r>
+      <w:proofErr w:type="spellStart"/>
+      <w:r>
+        <w:rPr>
+          <w:lang w:val="en-US"/>
+        </w:rPr>
+        <w:t>kerja</w:t>
+      </w:r>
+      <w:proofErr w:type="spellEnd"/>
+      <w:r>
+        <w:rPr>
+          <w:lang w:val="en-US"/>
+        </w:rPr>
+        <w:t xml:space="preserve"> per </w:t>
+      </w:r>
+      <w:proofErr w:type="spellStart"/>
+      <w:r>
+        <w:rPr>
+          <w:lang w:val="en-US"/>
+        </w:rPr>
+        <w:t>minggu</w:t>
+      </w:r>
+      <w:proofErr w:type="spellEnd"/>
+      <w:r>
+        <w:rPr>
+          <w:lang w:val="en-US"/>
+        </w:rPr>
+        <w:t xml:space="preserve">. Oleh </w:t>
+      </w:r>
+      <w:proofErr w:type="spellStart"/>
+      <w:r>
+        <w:rPr>
+          <w:lang w:val="en-US"/>
+        </w:rPr>
+        <w:t>karena</w:t>
+      </w:r>
+      <w:proofErr w:type="spellEnd"/>
+      <w:r>
+        <w:rPr>
+          <w:lang w:val="en-US"/>
+        </w:rPr>
+        <w:t xml:space="preserve"> itu, kami </w:t>
+      </w:r>
+      <w:proofErr w:type="spellStart"/>
+      <w:r>
+        <w:rPr>
+          <w:lang w:val="en-US"/>
+        </w:rPr>
+        <w:t>akan</w:t>
+      </w:r>
+      <w:proofErr w:type="spellEnd"/>
+      <w:r>
+        <w:rPr>
+          <w:lang w:val="en-US"/>
+        </w:rPr>
+        <w:t xml:space="preserve"> </w:t>
+      </w:r>
+      <w:proofErr w:type="spellStart"/>
+      <w:r>
+        <w:rPr>
+          <w:lang w:val="en-US"/>
+        </w:rPr>
+        <w:t>memilih</w:t>
+      </w:r>
+      <w:proofErr w:type="spellEnd"/>
+      <w:r>
+        <w:rPr>
+          <w:lang w:val="en-US"/>
+        </w:rPr>
+        <w:t xml:space="preserve"> jumlah </w:t>
+      </w:r>
+      <w:proofErr w:type="spellStart"/>
+      <w:r>
+        <w:rPr>
+          <w:lang w:val="en-US"/>
+        </w:rPr>
+        <w:t>tugas</w:t>
+      </w:r>
+      <w:proofErr w:type="spellEnd"/>
+      <w:r>
+        <w:rPr>
+          <w:lang w:val="en-US"/>
+        </w:rPr>
+        <w:t xml:space="preserve"> yang </w:t>
+      </w:r>
+      <w:proofErr w:type="spellStart"/>
+      <w:r>
+        <w:rPr>
+          <w:lang w:val="en-US"/>
+        </w:rPr>
+        <w:t>sesuai</w:t>
+      </w:r>
+      <w:proofErr w:type="spellEnd"/>
+      <w:r>
+        <w:rPr>
+          <w:lang w:val="en-US"/>
+        </w:rPr>
+        <w:t xml:space="preserve"> dengan </w:t>
+      </w:r>
+      <w:proofErr w:type="spellStart"/>
+      <w:r>
+        <w:rPr>
+          <w:lang w:val="en-US"/>
+        </w:rPr>
+        <w:t>kapasitas</w:t>
+      </w:r>
+      <w:proofErr w:type="spellEnd"/>
+      <w:r>
+        <w:rPr>
+          <w:lang w:val="en-US"/>
+        </w:rPr>
+        <w:t xml:space="preserve"> </w:t>
+      </w:r>
+      <w:proofErr w:type="spellStart"/>
+      <w:r>
+        <w:rPr>
+          <w:lang w:val="en-US"/>
+        </w:rPr>
+        <w:t>tim</w:t>
+      </w:r>
+      <w:proofErr w:type="spellEnd"/>
+      <w:r>
+        <w:rPr>
+          <w:lang w:val="en-US"/>
+        </w:rPr>
+        <w:t xml:space="preserve"> dan dapat </w:t>
+      </w:r>
+      <w:proofErr w:type="spellStart"/>
+      <w:r>
+        <w:rPr>
+          <w:lang w:val="en-US"/>
+        </w:rPr>
+        <w:t>diselesaikan</w:t>
+      </w:r>
+      <w:proofErr w:type="spellEnd"/>
+      <w:r>
+        <w:rPr>
+          <w:lang w:val="en-US"/>
+        </w:rPr>
+        <w:t xml:space="preserve"> </w:t>
+      </w:r>
+      <w:proofErr w:type="spellStart"/>
+      <w:r>
+        <w:rPr>
+          <w:lang w:val="en-US"/>
+        </w:rPr>
+        <w:t>dalam</w:t>
+      </w:r>
+      <w:proofErr w:type="spellEnd"/>
+      <w:r>
+        <w:rPr>
+          <w:lang w:val="en-US"/>
+        </w:rPr>
+        <w:t xml:space="preserve"> </w:t>
+      </w:r>
+      <w:proofErr w:type="spellStart"/>
+      <w:r>
+        <w:rPr>
+          <w:lang w:val="en-US"/>
+        </w:rPr>
+        <w:t>satu</w:t>
+      </w:r>
+      <w:proofErr w:type="spellEnd"/>
+      <w:r>
+        <w:rPr>
+          <w:lang w:val="en-US"/>
+        </w:rPr>
+        <w:t xml:space="preserve"> Sprint.</w:t>
+      </w:r>
+    </w:p>
+    <w:p>
+      <w:pPr>
+        <w:rPr>
+          <w:lang w:val="en-US"/>
+        </w:rPr>
+      </w:pPr>
+    </w:p>
+    <w:p>
+      <w:pPr>
+        <w:pStyle w:val="ListParagraph"/>
+        <w:numPr>
+          <w:ilvl w:val="0"/>
+          <w:numId w:val="8"/>
+        </w:numPr>
+        <w:rPr>
+          <w:lang w:val="en-US"/>
+        </w:rPr>
+      </w:pPr>
+      <w:proofErr w:type="spellStart"/>
+      <w:r>
+        <w:rPr>
+          <w:lang w:val="en-US"/>
+        </w:rPr>
+        <w:t>Dalam</w:t>
+      </w:r>
+      <w:proofErr w:type="spellEnd"/>
+      <w:r>
+        <w:rPr>
+          <w:lang w:val="en-US"/>
+        </w:rPr>
+        <w:t xml:space="preserve"> </w:t>
+      </w:r>
+      <w:proofErr w:type="spellStart"/>
+      <w:r>
+        <w:rPr>
+          <w:lang w:val="en-US"/>
+        </w:rPr>
+        <w:t>memilih</w:t>
+      </w:r>
+      <w:proofErr w:type="spellEnd"/>
+      <w:r>
+        <w:rPr>
+          <w:lang w:val="en-US"/>
+        </w:rPr>
+        <w:t xml:space="preserve"> </w:t>
+      </w:r>
+      <w:proofErr w:type="spellStart"/>
+      <w:r>
+        <w:rPr>
+          <w:lang w:val="en-US"/>
+        </w:rPr>
+        <w:t>tugas-tugas</w:t>
+      </w:r>
+      <w:proofErr w:type="spellEnd"/>
+      <w:r>
+        <w:rPr>
+          <w:lang w:val="en-US"/>
+        </w:rPr>
+        <w:t xml:space="preserve"> untuk Sprint ini, kami </w:t>
+      </w:r>
+      <w:proofErr w:type="spellStart"/>
+      <w:r>
+        <w:rPr>
+          <w:lang w:val="en-US"/>
+        </w:rPr>
+        <w:t>akan</w:t>
+      </w:r>
+      <w:proofErr w:type="spellEnd"/>
+      <w:r>
+        <w:rPr>
+          <w:lang w:val="en-US"/>
+        </w:rPr>
+        <w:t xml:space="preserve"> </w:t>
+      </w:r>
+      <w:proofErr w:type="spellStart"/>
+      <w:r>
+        <w:rPr>
+          <w:lang w:val="en-US"/>
+        </w:rPr>
+        <w:t>memilih</w:t>
+      </w:r>
+      <w:proofErr w:type="spellEnd"/>
+      <w:r>
+        <w:rPr>
+          <w:lang w:val="en-US"/>
+        </w:rPr>
+        <w:t xml:space="preserve"> </w:t>
+      </w:r>
+      <w:proofErr w:type="spellStart"/>
+      <w:r>
+        <w:rPr>
+          <w:lang w:val="en-US"/>
+        </w:rPr>
+        <w:t>tugas-tugas</w:t>
+      </w:r>
+      <w:proofErr w:type="spellEnd"/>
+      <w:r>
+        <w:rPr>
+          <w:lang w:val="en-US"/>
+        </w:rPr>
+        <w:t xml:space="preserve"> dengan total </w:t>
+      </w:r>
+      <w:proofErr w:type="spellStart"/>
+      <w:r>
+        <w:rPr>
+          <w:lang w:val="en-US"/>
+        </w:rPr>
+        <w:t>estimasi</w:t>
+      </w:r>
+      <w:proofErr w:type="spellEnd"/>
+      <w:r>
+        <w:rPr>
+          <w:lang w:val="en-US"/>
+        </w:rPr>
+        <w:t xml:space="preserve"> </w:t>
+      </w:r>
+      <w:proofErr w:type="spellStart"/>
+      <w:r>
+        <w:rPr>
+          <w:lang w:val="en-US"/>
+        </w:rPr>
+        <w:t>waktu</w:t>
+      </w:r>
+      <w:proofErr w:type="spellEnd"/>
+      <w:r>
+        <w:rPr>
+          <w:lang w:val="en-US"/>
+        </w:rPr>
+        <w:t xml:space="preserve"> </w:t>
+      </w:r>
+      <w:proofErr w:type="spellStart"/>
+      <w:r>
+        <w:rPr>
+          <w:lang w:val="en-US"/>
+        </w:rPr>
+        <w:t>sekitar</w:t>
+      </w:r>
+      <w:proofErr w:type="spellEnd"/>
+      <w:r>
+        <w:rPr>
+          <w:lang w:val="en-US"/>
+        </w:rPr>
+        <w:t xml:space="preserve"> 8,25 jam </w:t>
+      </w:r>
+      <w:proofErr w:type="spellStart"/>
+      <w:r>
+        <w:rPr>
+          <w:lang w:val="en-US"/>
+        </w:rPr>
+        <w:t>kerja</w:t>
+      </w:r>
+      <w:proofErr w:type="spellEnd"/>
+      <w:r>
+        <w:rPr>
+          <w:lang w:val="en-US"/>
+        </w:rPr>
+        <w:t xml:space="preserve">. </w:t>
+      </w:r>
+      <w:proofErr w:type="spellStart"/>
+      <w:r>
+        <w:rPr>
+          <w:lang w:val="en-US"/>
+        </w:rPr>
+        <w:t>Sebanyak</w:t>
+      </w:r>
+      <w:proofErr w:type="spellEnd"/>
+      <w:r>
+        <w:rPr>
+          <w:lang w:val="en-US"/>
+        </w:rPr>
+        <w:t xml:space="preserve"> 16 </w:t>
+      </w:r>
+      <w:proofErr w:type="spellStart"/>
+      <w:r>
+        <w:rPr>
+          <w:lang w:val="en-US"/>
+        </w:rPr>
+        <w:t>tugas</w:t>
+      </w:r>
+      <w:proofErr w:type="spellEnd"/>
+      <w:r>
+        <w:rPr>
+          <w:lang w:val="en-US"/>
+        </w:rPr>
+        <w:t xml:space="preserve"> </w:t>
+      </w:r>
+      <w:proofErr w:type="spellStart"/>
+      <w:r>
+        <w:rPr>
+          <w:lang w:val="en-US"/>
+        </w:rPr>
+        <w:t>akan</w:t>
+      </w:r>
+      <w:proofErr w:type="spellEnd"/>
+      <w:r>
+        <w:rPr>
+          <w:lang w:val="en-US"/>
+        </w:rPr>
+        <w:t xml:space="preserve"> </w:t>
+      </w:r>
+      <w:proofErr w:type="spellStart"/>
+      <w:r>
+        <w:rPr>
+          <w:lang w:val="en-US"/>
+        </w:rPr>
+        <w:t>dipilih</w:t>
+      </w:r>
+      <w:proofErr w:type="spellEnd"/>
+      <w:r>
+        <w:rPr>
+          <w:lang w:val="en-US"/>
+        </w:rPr>
+        <w:t xml:space="preserve"> </w:t>
+      </w:r>
+      <w:proofErr w:type="spellStart"/>
+      <w:r>
+        <w:rPr>
+          <w:lang w:val="en-US"/>
+        </w:rPr>
+        <w:t>dari</w:t>
+      </w:r>
+      <w:proofErr w:type="spellEnd"/>
+      <w:r>
+        <w:rPr>
+          <w:lang w:val="en-US"/>
+        </w:rPr>
+        <w:t xml:space="preserve"> Product Backlog yang </w:t>
+      </w:r>
+      <w:proofErr w:type="spellStart"/>
+      <w:r>
+        <w:rPr>
+          <w:lang w:val="en-US"/>
+        </w:rPr>
+        <w:t>telah</w:t>
+      </w:r>
+      <w:proofErr w:type="spellEnd"/>
+      <w:r>
+        <w:rPr>
+          <w:lang w:val="en-US"/>
+        </w:rPr>
+        <w:t xml:space="preserve"> </w:t>
+      </w:r>
+      <w:proofErr w:type="spellStart"/>
+      <w:r>
+        <w:rPr>
+          <w:lang w:val="en-US"/>
+        </w:rPr>
+        <w:t>diprioritaskan</w:t>
+      </w:r>
+      <w:proofErr w:type="spellEnd"/>
+      <w:r>
+        <w:rPr>
+          <w:lang w:val="en-US"/>
+        </w:rPr>
+        <w:t xml:space="preserve"> </w:t>
+      </w:r>
+      <w:proofErr w:type="spellStart"/>
+      <w:r>
+        <w:rPr>
+          <w:lang w:val="en-US"/>
+        </w:rPr>
+        <w:t>berdasarkan</w:t>
+      </w:r>
+      <w:proofErr w:type="spellEnd"/>
+      <w:r>
+        <w:rPr>
+          <w:lang w:val="en-US"/>
+        </w:rPr>
+        <w:t xml:space="preserve"> </w:t>
+      </w:r>
+      <w:proofErr w:type="spellStart"/>
+      <w:r>
+        <w:rPr>
+          <w:lang w:val="en-US"/>
+        </w:rPr>
+        <w:t>tingkat</w:t>
+      </w:r>
+      <w:proofErr w:type="spellEnd"/>
+      <w:r>
+        <w:rPr>
+          <w:lang w:val="en-US"/>
+        </w:rPr>
+        <w:t xml:space="preserve"> </w:t>
+      </w:r>
+      <w:proofErr w:type="spellStart"/>
+      <w:r>
+        <w:rPr>
+          <w:lang w:val="en-US"/>
+        </w:rPr>
+        <w:t>kepentingannya</w:t>
+      </w:r>
+      <w:proofErr w:type="spellEnd"/>
+      <w:r>
+        <w:rPr>
+          <w:lang w:val="en-US"/>
+        </w:rPr>
+        <w:t xml:space="preserve">, </w:t>
+      </w:r>
+      <w:proofErr w:type="spellStart"/>
+      <w:r>
+        <w:rPr>
+          <w:lang w:val="en-US"/>
+        </w:rPr>
+        <w:t>yaitu</w:t>
+      </w:r>
+      <w:proofErr w:type="spellEnd"/>
+      <w:r>
+        <w:rPr>
+          <w:lang w:val="en-US"/>
+        </w:rPr>
+        <w:t xml:space="preserve"> High Priority, Medium, dan Low.</w:t>
+      </w:r>
+    </w:p>
+    <w:p>
+      <w:pPr>
+        <w:rPr>
+          <w:lang w:val="en-US"/>
+        </w:rPr>
+      </w:pPr>
+    </w:p>
+    <w:p>
+      <w:pPr>
+        <w:pStyle w:val="ListParagraph"/>
+        <w:numPr>
+          <w:ilvl w:val="0"/>
+          <w:numId w:val="8"/>
+        </w:numPr>
+        <w:rPr>
+          <w:lang w:val="en-US"/>
+        </w:rPr>
+      </w:pPr>
+      <w:r>
+        <w:rPr>
+          <w:lang w:val="en-US"/>
+        </w:rPr>
+        <w:t xml:space="preserve">Sprint Goal kami </w:t>
+      </w:r>
+      <w:proofErr w:type="spellStart"/>
+      <w:r>
+        <w:rPr>
+          <w:lang w:val="en-US"/>
+        </w:rPr>
+        <w:t>adalah</w:t>
+      </w:r>
+      <w:proofErr w:type="spellEnd"/>
+      <w:r>
+        <w:rPr>
+          <w:lang w:val="en-US"/>
+        </w:rPr>
+        <w:t xml:space="preserve"> </w:t>
+      </w:r>
+      <w:proofErr w:type="spellStart"/>
+      <w:r>
+        <w:rPr>
+          <w:lang w:val="en-US"/>
+        </w:rPr>
+        <w:t>meningkatkan</w:t>
+      </w:r>
+      <w:proofErr w:type="spellEnd"/>
+      <w:r>
+        <w:rPr>
+          <w:lang w:val="en-US"/>
+        </w:rPr>
+        <w:t xml:space="preserve"> </w:t>
+      </w:r>
+      <w:proofErr w:type="spellStart"/>
+      <w:r>
+        <w:rPr>
+          <w:lang w:val="en-US"/>
+        </w:rPr>
+        <w:t>fungsionalitas</w:t>
+      </w:r>
+      <w:proofErr w:type="spellEnd"/>
+      <w:r>
+        <w:rPr>
+          <w:lang w:val="en-US"/>
+        </w:rPr>
+        <w:t xml:space="preserve"> </w:t>
+      </w:r>
+      <w:proofErr w:type="spellStart"/>
+      <w:r>
+        <w:rPr>
+          <w:lang w:val="en-US"/>
+        </w:rPr>
+        <w:t>aplikasi</w:t>
+      </w:r>
+      <w:proofErr w:type="spellEnd"/>
+      <w:r>
+        <w:rPr>
+          <w:lang w:val="en-US"/>
+        </w:rPr>
+        <w:t xml:space="preserve"> </w:t>
+      </w:r>
+      <w:proofErr w:type="spellStart"/>
+      <w:r>
+        <w:rPr>
+          <w:lang w:val="en-US"/>
+        </w:rPr>
+        <w:t>pengelolaan</w:t>
+      </w:r>
+      <w:proofErr w:type="spellEnd"/>
+      <w:r>
+        <w:rPr>
+          <w:lang w:val="en-US"/>
+        </w:rPr>
+        <w:t xml:space="preserve"> </w:t>
+      </w:r>
+      <w:proofErr w:type="spellStart"/>
+      <w:r>
+        <w:rPr>
+          <w:lang w:val="en-US"/>
+        </w:rPr>
+        <w:t>sampah</w:t>
+      </w:r>
+      <w:proofErr w:type="spellEnd"/>
+      <w:r>
+        <w:rPr>
+          <w:lang w:val="en-US"/>
+        </w:rPr>
+        <w:t xml:space="preserve"> dengan </w:t>
+      </w:r>
+      <w:proofErr w:type="spellStart"/>
+      <w:r>
+        <w:rPr>
+          <w:lang w:val="en-US"/>
+        </w:rPr>
+        <w:t>menyelesaikan</w:t>
+      </w:r>
+      <w:proofErr w:type="spellEnd"/>
+      <w:r>
+        <w:rPr>
+          <w:lang w:val="en-US"/>
+        </w:rPr>
+        <w:t xml:space="preserve"> </w:t>
+      </w:r>
+      <w:proofErr w:type="spellStart"/>
+      <w:r>
+        <w:rPr>
+          <w:lang w:val="en-US"/>
+        </w:rPr>
+        <w:t>tugas-tugas</w:t>
+      </w:r>
+      <w:proofErr w:type="spellEnd"/>
+      <w:r>
+        <w:rPr>
+          <w:lang w:val="en-US"/>
+        </w:rPr>
+        <w:t xml:space="preserve"> yang </w:t>
+      </w:r>
+      <w:proofErr w:type="spellStart"/>
+      <w:r>
+        <w:rPr>
+          <w:lang w:val="en-US"/>
+        </w:rPr>
+        <w:t>terpilih</w:t>
+      </w:r>
+      <w:proofErr w:type="spellEnd"/>
+      <w:r>
+        <w:rPr>
+          <w:lang w:val="en-US"/>
+        </w:rPr>
+        <w:t xml:space="preserve">. Dengan </w:t>
+      </w:r>
+      <w:proofErr w:type="spellStart"/>
+      <w:r>
+        <w:rPr>
+          <w:lang w:val="en-US"/>
+        </w:rPr>
+        <w:t>begitu</w:t>
+      </w:r>
+      <w:proofErr w:type="spellEnd"/>
+      <w:r>
+        <w:rPr>
+          <w:lang w:val="en-US"/>
+        </w:rPr>
+        <w:t xml:space="preserve">, kami dapat </w:t>
+      </w:r>
+      <w:proofErr w:type="spellStart"/>
+      <w:r>
+        <w:rPr>
+          <w:lang w:val="en-US"/>
+        </w:rPr>
+        <w:t>meningkatkan</w:t>
+      </w:r>
+      <w:proofErr w:type="spellEnd"/>
+      <w:r>
+        <w:rPr>
+          <w:lang w:val="en-US"/>
+        </w:rPr>
+        <w:t xml:space="preserve"> </w:t>
+      </w:r>
+      <w:proofErr w:type="spellStart"/>
+      <w:r>
+        <w:rPr>
+          <w:lang w:val="en-US"/>
+        </w:rPr>
+        <w:t>pengalaman</w:t>
+      </w:r>
+      <w:proofErr w:type="spellEnd"/>
+      <w:r>
+        <w:rPr>
+          <w:lang w:val="en-US"/>
+        </w:rPr>
+        <w:t xml:space="preserve"> </w:t>
+      </w:r>
+      <w:proofErr w:type="spellStart"/>
+      <w:r>
+        <w:rPr>
+          <w:lang w:val="en-US"/>
+        </w:rPr>
+        <w:t>pengguna</w:t>
+      </w:r>
+      <w:proofErr w:type="spellEnd"/>
+      <w:r>
+        <w:rPr>
+          <w:lang w:val="en-US"/>
+        </w:rPr>
+        <w:t xml:space="preserve"> dan </w:t>
+      </w:r>
+      <w:proofErr w:type="spellStart"/>
+      <w:r>
+        <w:rPr>
+          <w:lang w:val="en-US"/>
+        </w:rPr>
+        <w:t>membuat</w:t>
+      </w:r>
+      <w:proofErr w:type="spellEnd"/>
+      <w:r>
+        <w:rPr>
+          <w:lang w:val="en-US"/>
+        </w:rPr>
+        <w:t xml:space="preserve"> </w:t>
+      </w:r>
+      <w:proofErr w:type="spellStart"/>
+      <w:r>
+        <w:rPr>
+          <w:lang w:val="en-US"/>
+        </w:rPr>
+        <w:t>aplikasi</w:t>
+      </w:r>
+      <w:proofErr w:type="spellEnd"/>
+      <w:r>
+        <w:rPr>
+          <w:lang w:val="en-US"/>
+        </w:rPr>
+        <w:t xml:space="preserve"> ini lebih </w:t>
+      </w:r>
+      <w:proofErr w:type="spellStart"/>
+      <w:r>
+        <w:rPr>
+          <w:lang w:val="en-US"/>
+        </w:rPr>
+        <w:t>berguna</w:t>
+      </w:r>
+      <w:proofErr w:type="spellEnd"/>
+      <w:r>
+        <w:rPr>
+          <w:lang w:val="en-US"/>
+        </w:rPr>
+        <w:t>.</w:t>
+      </w:r>
+    </w:p>
+    <w:p>
+      <w:pPr>
+        <w:rPr>
+          <w:lang w:val="en-US"/>
+        </w:rPr>
+      </w:pPr>
+    </w:p>
+    <w:p>
+      <w:pPr>
+        <w:pStyle w:val="ListParagraph"/>
+        <w:numPr>
+          <w:ilvl w:val="0"/>
+          <w:numId w:val="8"/>
+        </w:numPr>
+        <w:rPr>
+          <w:lang w:val="en-US"/>
+        </w:rPr>
+      </w:pPr>
+      <w:r>
+        <w:rPr>
+          <w:lang w:val="en-US"/>
+        </w:rPr>
+        <w:t xml:space="preserve">Sprint Backlog kami </w:t>
+      </w:r>
+      <w:proofErr w:type="spellStart"/>
+      <w:r>
+        <w:rPr>
+          <w:lang w:val="en-US"/>
+        </w:rPr>
+        <w:t>akan</w:t>
+      </w:r>
+      <w:proofErr w:type="spellEnd"/>
+      <w:r>
+        <w:rPr>
+          <w:lang w:val="en-US"/>
+        </w:rPr>
+        <w:t xml:space="preserve"> </w:t>
+      </w:r>
+      <w:proofErr w:type="spellStart"/>
+      <w:r>
+        <w:rPr>
+          <w:lang w:val="en-US"/>
+        </w:rPr>
+        <w:t>mencakup</w:t>
+      </w:r>
+      <w:proofErr w:type="spellEnd"/>
+      <w:r>
+        <w:rPr>
+          <w:lang w:val="en-US"/>
+        </w:rPr>
+        <w:t xml:space="preserve"> 16 </w:t>
+      </w:r>
+      <w:proofErr w:type="spellStart"/>
+      <w:r>
+        <w:rPr>
+          <w:lang w:val="en-US"/>
+        </w:rPr>
+        <w:t>tugas</w:t>
+      </w:r>
+      <w:proofErr w:type="spellEnd"/>
+      <w:r>
+        <w:rPr>
+          <w:lang w:val="en-US"/>
+        </w:rPr>
+        <w:t xml:space="preserve"> dengan </w:t>
+      </w:r>
+      <w:proofErr w:type="spellStart"/>
+      <w:r>
+        <w:rPr>
+          <w:lang w:val="en-US"/>
+        </w:rPr>
+        <w:t>estimasi</w:t>
+      </w:r>
+      <w:proofErr w:type="spellEnd"/>
+      <w:r>
+        <w:rPr>
+          <w:lang w:val="en-US"/>
+        </w:rPr>
+        <w:t xml:space="preserve"> </w:t>
+      </w:r>
+      <w:proofErr w:type="spellStart"/>
+      <w:r>
+        <w:rPr>
+          <w:lang w:val="en-US"/>
+        </w:rPr>
+        <w:t>waktu</w:t>
+      </w:r>
+      <w:proofErr w:type="spellEnd"/>
+      <w:r>
+        <w:rPr>
+          <w:lang w:val="en-US"/>
+        </w:rPr>
+        <w:t xml:space="preserve"> atau </w:t>
+      </w:r>
+      <w:proofErr w:type="spellStart"/>
+      <w:r>
+        <w:rPr>
+          <w:lang w:val="en-US"/>
+        </w:rPr>
+        <w:t>poin</w:t>
+      </w:r>
+      <w:proofErr w:type="spellEnd"/>
+      <w:r>
+        <w:rPr>
+          <w:lang w:val="en-US"/>
+        </w:rPr>
+        <w:t xml:space="preserve">, </w:t>
+      </w:r>
+      <w:proofErr w:type="spellStart"/>
+      <w:r>
+        <w:rPr>
+          <w:lang w:val="en-US"/>
+        </w:rPr>
+        <w:t>prioritas</w:t>
+      </w:r>
+      <w:proofErr w:type="spellEnd"/>
+      <w:r>
+        <w:rPr>
+          <w:lang w:val="en-US"/>
+        </w:rPr>
+        <w:t xml:space="preserve">, dan </w:t>
+      </w:r>
+      <w:proofErr w:type="spellStart"/>
+      <w:r>
+        <w:rPr>
+          <w:lang w:val="en-US"/>
+        </w:rPr>
+        <w:t>informasi</w:t>
+      </w:r>
+      <w:proofErr w:type="spellEnd"/>
+      <w:r>
+        <w:rPr>
+          <w:lang w:val="en-US"/>
+        </w:rPr>
+        <w:t xml:space="preserve"> lain yang </w:t>
+      </w:r>
+      <w:proofErr w:type="spellStart"/>
+      <w:r>
+        <w:rPr>
+          <w:lang w:val="en-US"/>
+        </w:rPr>
+        <w:t>relevan</w:t>
+      </w:r>
+      <w:proofErr w:type="spellEnd"/>
+      <w:r>
+        <w:rPr>
+          <w:lang w:val="en-US"/>
+        </w:rPr>
+        <w:t xml:space="preserve">. Kami juga </w:t>
+      </w:r>
+      <w:proofErr w:type="spellStart"/>
+      <w:r>
+        <w:rPr>
+          <w:lang w:val="en-US"/>
+        </w:rPr>
+        <w:t>akan</w:t>
+      </w:r>
+      <w:proofErr w:type="spellEnd"/>
+      <w:r>
+        <w:rPr>
+          <w:lang w:val="en-US"/>
+        </w:rPr>
+        <w:t xml:space="preserve"> </w:t>
+      </w:r>
+      <w:proofErr w:type="spellStart"/>
+      <w:r>
+        <w:rPr>
+          <w:lang w:val="en-US"/>
+        </w:rPr>
+        <w:t>menentukan</w:t>
+      </w:r>
+      <w:proofErr w:type="spellEnd"/>
+      <w:r>
+        <w:rPr>
+          <w:lang w:val="en-US"/>
+        </w:rPr>
+        <w:t xml:space="preserve"> </w:t>
+      </w:r>
+      <w:proofErr w:type="spellStart"/>
+      <w:r>
+        <w:rPr>
+          <w:lang w:val="en-US"/>
+        </w:rPr>
+        <w:t>langkah-langkah</w:t>
+      </w:r>
+      <w:proofErr w:type="spellEnd"/>
+      <w:r>
+        <w:rPr>
+          <w:lang w:val="en-US"/>
+        </w:rPr>
+        <w:t xml:space="preserve"> yang </w:t>
+      </w:r>
+      <w:proofErr w:type="spellStart"/>
+      <w:r>
+        <w:rPr>
+          <w:lang w:val="en-US"/>
+        </w:rPr>
+        <w:t>perlu</w:t>
+      </w:r>
+      <w:proofErr w:type="spellEnd"/>
+      <w:r>
+        <w:rPr>
+          <w:lang w:val="en-US"/>
+        </w:rPr>
+        <w:t xml:space="preserve"> </w:t>
+      </w:r>
+      <w:proofErr w:type="spellStart"/>
+      <w:r>
+        <w:rPr>
+          <w:lang w:val="en-US"/>
+        </w:rPr>
+        <w:t>dilakukan</w:t>
+      </w:r>
+      <w:proofErr w:type="spellEnd"/>
+      <w:r>
+        <w:rPr>
+          <w:lang w:val="en-US"/>
+        </w:rPr>
+        <w:t xml:space="preserve"> untuk </w:t>
+      </w:r>
+      <w:proofErr w:type="spellStart"/>
+      <w:r>
+        <w:rPr>
+          <w:lang w:val="en-US"/>
+        </w:rPr>
+        <w:t>menyelesaikan</w:t>
+      </w:r>
+      <w:proofErr w:type="spellEnd"/>
+      <w:r>
+        <w:rPr>
+          <w:lang w:val="en-US"/>
+        </w:rPr>
+        <w:t xml:space="preserve"> </w:t>
+      </w:r>
+      <w:proofErr w:type="spellStart"/>
+      <w:r>
+        <w:rPr>
+          <w:lang w:val="en-US"/>
+        </w:rPr>
+        <w:t>setiap</w:t>
+      </w:r>
+      <w:proofErr w:type="spellEnd"/>
+      <w:r>
+        <w:rPr>
+          <w:lang w:val="en-US"/>
+        </w:rPr>
+        <w:t xml:space="preserve"> </w:t>
+      </w:r>
+      <w:proofErr w:type="spellStart"/>
+      <w:r>
+        <w:rPr>
+          <w:lang w:val="en-US"/>
+        </w:rPr>
+        <w:t>tugas</w:t>
+      </w:r>
+      <w:proofErr w:type="spellEnd"/>
+      <w:r>
+        <w:rPr>
+          <w:lang w:val="en-US"/>
+        </w:rPr>
+        <w:t xml:space="preserve">, </w:t>
+      </w:r>
+      <w:proofErr w:type="spellStart"/>
+      <w:r>
+        <w:rPr>
+          <w:lang w:val="en-US"/>
+        </w:rPr>
+        <w:t>serta</w:t>
+      </w:r>
+      <w:proofErr w:type="spellEnd"/>
+      <w:r>
+        <w:rPr>
+          <w:lang w:val="en-US"/>
+        </w:rPr>
+        <w:t xml:space="preserve"> </w:t>
+      </w:r>
+      <w:proofErr w:type="spellStart"/>
+      <w:r>
+        <w:rPr>
+          <w:lang w:val="en-US"/>
+        </w:rPr>
+        <w:t>menunjuk</w:t>
+      </w:r>
+      <w:proofErr w:type="spellEnd"/>
+      <w:r>
+        <w:rPr>
+          <w:lang w:val="en-US"/>
+        </w:rPr>
+        <w:t xml:space="preserve"> </w:t>
+      </w:r>
+      <w:proofErr w:type="spellStart"/>
+      <w:r>
+        <w:rPr>
+          <w:lang w:val="en-US"/>
+        </w:rPr>
+        <w:t>anggota</w:t>
+      </w:r>
+      <w:proofErr w:type="spellEnd"/>
+      <w:r>
+        <w:rPr>
+          <w:lang w:val="en-US"/>
+        </w:rPr>
+        <w:t xml:space="preserve"> </w:t>
+      </w:r>
+      <w:proofErr w:type="spellStart"/>
+      <w:r>
+        <w:rPr>
+          <w:lang w:val="en-US"/>
+        </w:rPr>
+        <w:t>tim</w:t>
+      </w:r>
+      <w:proofErr w:type="spellEnd"/>
+      <w:r>
+        <w:rPr>
+          <w:lang w:val="en-US"/>
+        </w:rPr>
+        <w:t xml:space="preserve"> yang </w:t>
+      </w:r>
+      <w:proofErr w:type="spellStart"/>
+      <w:r>
+        <w:rPr>
+          <w:lang w:val="en-US"/>
+        </w:rPr>
+        <w:t>bertanggung</w:t>
+      </w:r>
+      <w:proofErr w:type="spellEnd"/>
+      <w:r>
+        <w:rPr>
+          <w:lang w:val="en-US"/>
+        </w:rPr>
+        <w:t xml:space="preserve"> </w:t>
+      </w:r>
+      <w:proofErr w:type="spellStart"/>
+      <w:r>
+        <w:rPr>
+          <w:lang w:val="en-US"/>
+        </w:rPr>
+        <w:t>jawab</w:t>
+      </w:r>
+      <w:proofErr w:type="spellEnd"/>
+      <w:r>
+        <w:rPr>
+          <w:lang w:val="en-US"/>
+        </w:rPr>
+        <w:t xml:space="preserve"> </w:t>
+      </w:r>
+      <w:proofErr w:type="spellStart"/>
+      <w:r>
+        <w:rPr>
+          <w:lang w:val="en-US"/>
+        </w:rPr>
+        <w:t>atas</w:t>
+      </w:r>
+      <w:proofErr w:type="spellEnd"/>
+      <w:r>
+        <w:rPr>
+          <w:lang w:val="en-US"/>
+        </w:rPr>
+        <w:t xml:space="preserve"> </w:t>
+      </w:r>
+      <w:proofErr w:type="spellStart"/>
+      <w:r>
+        <w:rPr>
+          <w:lang w:val="en-US"/>
+        </w:rPr>
+        <w:t>setiap</w:t>
+      </w:r>
+      <w:proofErr w:type="spellEnd"/>
+      <w:r>
+        <w:rPr>
+          <w:lang w:val="en-US"/>
+        </w:rPr>
+        <w:t xml:space="preserve"> </w:t>
+      </w:r>
+      <w:proofErr w:type="spellStart"/>
+      <w:r>
+        <w:rPr>
+          <w:lang w:val="en-US"/>
+        </w:rPr>
+        <w:t>langkah</w:t>
+      </w:r>
+      <w:proofErr w:type="spellEnd"/>
+      <w:r>
+        <w:rPr>
+          <w:lang w:val="en-US"/>
+        </w:rPr>
+        <w:t xml:space="preserve"> </w:t>
+      </w:r>
+      <w:proofErr w:type="spellStart"/>
+      <w:r>
+        <w:rPr>
+          <w:lang w:val="en-US"/>
+        </w:rPr>
+        <w:t>tersebut</w:t>
+      </w:r>
+      <w:proofErr w:type="spellEnd"/>
+      <w:r>
+        <w:rPr>
+          <w:lang w:val="en-US"/>
+        </w:rPr>
+        <w:t>.</w:t>
+      </w:r>
+    </w:p>
+    <w:p>
+      <w:pPr>
+        <w:rPr>
+          <w:lang w:val="en-US"/>
+        </w:rPr>
+      </w:pPr>
+    </w:p>
+    <w:p>
+      <w:pPr>
+        <w:pStyle w:val="ListParagraph"/>
+        <w:numPr>
+          <w:ilvl w:val="0"/>
+          <w:numId w:val="8"/>
+        </w:numPr>
+        <w:rPr>
+          <w:lang w:val="en-US"/>
+        </w:rPr>
+      </w:pPr>
+      <w:proofErr w:type="spellStart"/>
+      <w:r>
+        <w:rPr>
+          <w:lang w:val="en-US"/>
+        </w:rPr>
+        <w:t>Rencana</w:t>
+      </w:r>
+      <w:proofErr w:type="spellEnd"/>
+      <w:r>
+        <w:rPr>
+          <w:lang w:val="en-US"/>
+        </w:rPr>
+        <w:t xml:space="preserve"> </w:t>
+      </w:r>
+      <w:proofErr w:type="spellStart"/>
+      <w:r>
+        <w:rPr>
+          <w:lang w:val="en-US"/>
+        </w:rPr>
+        <w:t>pengendalian</w:t>
+      </w:r>
+      <w:proofErr w:type="spellEnd"/>
+      <w:r>
+        <w:rPr>
+          <w:lang w:val="en-US"/>
+        </w:rPr>
+        <w:t xml:space="preserve"> Sprint kami </w:t>
+      </w:r>
+      <w:proofErr w:type="spellStart"/>
+      <w:r>
+        <w:rPr>
+          <w:lang w:val="en-US"/>
+        </w:rPr>
+        <w:t>akan</w:t>
+      </w:r>
+      <w:proofErr w:type="spellEnd"/>
+      <w:r>
+        <w:rPr>
+          <w:lang w:val="en-US"/>
+        </w:rPr>
+        <w:t xml:space="preserve"> </w:t>
+      </w:r>
+      <w:proofErr w:type="spellStart"/>
+      <w:r>
+        <w:rPr>
+          <w:lang w:val="en-US"/>
+        </w:rPr>
+        <w:t>mencakup</w:t>
+      </w:r>
+      <w:proofErr w:type="spellEnd"/>
+      <w:r>
+        <w:rPr>
+          <w:lang w:val="en-US"/>
+        </w:rPr>
+        <w:t xml:space="preserve"> strategi untuk </w:t>
+      </w:r>
+      <w:proofErr w:type="spellStart"/>
+      <w:r>
+        <w:rPr>
+          <w:lang w:val="en-US"/>
+        </w:rPr>
+        <w:t>memantau</w:t>
+      </w:r>
+      <w:proofErr w:type="spellEnd"/>
+      <w:r>
+        <w:rPr>
+          <w:lang w:val="en-US"/>
+        </w:rPr>
+        <w:t xml:space="preserve"> dan </w:t>
+      </w:r>
+      <w:proofErr w:type="spellStart"/>
+      <w:r>
+        <w:rPr>
+          <w:lang w:val="en-US"/>
+        </w:rPr>
+        <w:t>mengukur</w:t>
+      </w:r>
+      <w:proofErr w:type="spellEnd"/>
+      <w:r>
+        <w:rPr>
+          <w:lang w:val="en-US"/>
+        </w:rPr>
+        <w:t xml:space="preserve"> </w:t>
+      </w:r>
+      <w:proofErr w:type="spellStart"/>
+      <w:r>
+        <w:rPr>
+          <w:lang w:val="en-US"/>
+        </w:rPr>
+        <w:t>kemajuan</w:t>
+      </w:r>
+      <w:proofErr w:type="spellEnd"/>
+      <w:r>
+        <w:rPr>
+          <w:lang w:val="en-US"/>
+        </w:rPr>
+        <w:t xml:space="preserve"> Sprint </w:t>
+      </w:r>
+      <w:proofErr w:type="spellStart"/>
+      <w:r>
+        <w:rPr>
+          <w:lang w:val="en-US"/>
+        </w:rPr>
+        <w:t>serta</w:t>
+      </w:r>
+      <w:proofErr w:type="spellEnd"/>
+      <w:r>
+        <w:rPr>
+          <w:lang w:val="en-US"/>
+        </w:rPr>
+        <w:t xml:space="preserve"> </w:t>
+      </w:r>
+      <w:proofErr w:type="spellStart"/>
+      <w:r>
+        <w:rPr>
+          <w:lang w:val="en-US"/>
+        </w:rPr>
+        <w:t>langkah-langkah</w:t>
+      </w:r>
+      <w:proofErr w:type="spellEnd"/>
+      <w:r>
+        <w:rPr>
+          <w:lang w:val="en-US"/>
+        </w:rPr>
+        <w:t xml:space="preserve"> untuk </w:t>
+      </w:r>
+      <w:proofErr w:type="spellStart"/>
+      <w:r>
+        <w:rPr>
+          <w:lang w:val="en-US"/>
+        </w:rPr>
+        <w:t>mengatasi</w:t>
+      </w:r>
+      <w:proofErr w:type="spellEnd"/>
+      <w:r>
+        <w:rPr>
+          <w:lang w:val="en-US"/>
+        </w:rPr>
+        <w:t xml:space="preserve"> </w:t>
+      </w:r>
+      <w:proofErr w:type="spellStart"/>
+      <w:r>
+        <w:rPr>
+          <w:lang w:val="en-US"/>
+        </w:rPr>
+        <w:t>risiko</w:t>
+      </w:r>
+      <w:proofErr w:type="spellEnd"/>
+      <w:r>
+        <w:rPr>
+          <w:lang w:val="en-US"/>
+        </w:rPr>
+        <w:t xml:space="preserve"> dan </w:t>
+      </w:r>
+      <w:proofErr w:type="spellStart"/>
+      <w:r>
+        <w:rPr>
+          <w:lang w:val="en-US"/>
+        </w:rPr>
+        <w:t>masalah</w:t>
+      </w:r>
+      <w:proofErr w:type="spellEnd"/>
+      <w:r>
+        <w:rPr>
+          <w:lang w:val="en-US"/>
+        </w:rPr>
+        <w:t xml:space="preserve"> yang </w:t>
+      </w:r>
+      <w:proofErr w:type="spellStart"/>
+      <w:r>
+        <w:rPr>
+          <w:lang w:val="en-US"/>
+        </w:rPr>
+        <w:t>mungkin</w:t>
+      </w:r>
+      <w:proofErr w:type="spellEnd"/>
+      <w:r>
+        <w:rPr>
+          <w:lang w:val="en-US"/>
+        </w:rPr>
+        <w:t xml:space="preserve"> </w:t>
+      </w:r>
+      <w:proofErr w:type="spellStart"/>
+      <w:r>
+        <w:rPr>
+          <w:lang w:val="en-US"/>
+        </w:rPr>
+        <w:t>terjadi</w:t>
+      </w:r>
+      <w:proofErr w:type="spellEnd"/>
+      <w:r>
+        <w:rPr>
+          <w:lang w:val="en-US"/>
+        </w:rPr>
+        <w:t xml:space="preserve"> </w:t>
+      </w:r>
+      <w:proofErr w:type="spellStart"/>
+      <w:r>
+        <w:rPr>
+          <w:lang w:val="en-US"/>
+        </w:rPr>
+        <w:t>selama</w:t>
+      </w:r>
+      <w:proofErr w:type="spellEnd"/>
+      <w:r>
+        <w:rPr>
+          <w:lang w:val="en-US"/>
+        </w:rPr>
+        <w:t xml:space="preserve"> Sprint </w:t>
+      </w:r>
+      <w:proofErr w:type="spellStart"/>
+      <w:r>
+        <w:rPr>
+          <w:lang w:val="en-US"/>
+        </w:rPr>
+        <w:t>berlangsung</w:t>
+      </w:r>
+      <w:proofErr w:type="spellEnd"/>
+      <w:r>
+        <w:rPr>
+          <w:lang w:val="en-US"/>
+        </w:rPr>
+        <w:t>.</w:t>
+      </w:r>
+    </w:p>
+    <w:p>
+      <w:pPr>
+        <w:rPr>
+          <w:lang w:val="en-US"/>
+        </w:rPr>
+      </w:pPr>
+    </w:p>
+    <w:p>
+      <w:pPr>
+        <w:pStyle w:val="ListParagraph"/>
+        <w:numPr>
+          <w:ilvl w:val="0"/>
+          <w:numId w:val="8"/>
+        </w:numPr>
+        <w:rPr>
+          <w:lang w:val="en-US"/>
+        </w:rPr>
+        <w:sectPr>
+          <w:pgSz w:w="11906" w:h="16838" w:code="9"/>
+          <w:pgMar w:top="1134" w:right="1440" w:bottom="1440" w:left="1440" w:header="720" w:footer="720" w:gutter="0"/>
+          <w:cols w:space="720"/>
+          <w:docGrid w:linePitch="360"/>
+        </w:sectPr>
+      </w:pPr>
+      <w:r>
+        <w:rPr>
+          <w:lang w:val="en-US"/>
+        </w:rPr>
+        <w:t xml:space="preserve">Kami </w:t>
+      </w:r>
+      <w:proofErr w:type="spellStart"/>
+      <w:r>
+        <w:rPr>
+          <w:lang w:val="en-US"/>
+        </w:rPr>
+        <w:t>akan</w:t>
+      </w:r>
+      <w:proofErr w:type="spellEnd"/>
+      <w:r>
+        <w:rPr>
+          <w:lang w:val="en-US"/>
+        </w:rPr>
+        <w:t xml:space="preserve"> </w:t>
+      </w:r>
+      <w:proofErr w:type="spellStart"/>
+      <w:r>
+        <w:rPr>
+          <w:lang w:val="en-US"/>
+        </w:rPr>
+        <w:t>memulai</w:t>
+      </w:r>
+      <w:proofErr w:type="spellEnd"/>
+      <w:r>
+        <w:rPr>
+          <w:lang w:val="en-US"/>
+        </w:rPr>
+        <w:t xml:space="preserve"> Sprint dengan </w:t>
+      </w:r>
+      <w:proofErr w:type="spellStart"/>
+      <w:r>
+        <w:rPr>
+          <w:lang w:val="en-US"/>
+        </w:rPr>
+        <w:t>fokus</w:t>
+      </w:r>
+      <w:proofErr w:type="spellEnd"/>
+      <w:r>
+        <w:rPr>
+          <w:lang w:val="en-US"/>
+        </w:rPr>
+        <w:t xml:space="preserve"> pada Sprint Goal dan </w:t>
+      </w:r>
+      <w:proofErr w:type="spellStart"/>
+      <w:r>
+        <w:rPr>
+          <w:lang w:val="en-US"/>
+        </w:rPr>
+        <w:t>tugas-tugas</w:t>
+      </w:r>
+      <w:proofErr w:type="spellEnd"/>
+      <w:r>
+        <w:rPr>
+          <w:lang w:val="en-US"/>
+        </w:rPr>
+        <w:t xml:space="preserve"> yang </w:t>
+      </w:r>
+      <w:proofErr w:type="spellStart"/>
+      <w:r>
+        <w:rPr>
+          <w:lang w:val="en-US"/>
+        </w:rPr>
+        <w:t>telah</w:t>
+      </w:r>
+      <w:proofErr w:type="spellEnd"/>
+      <w:r>
+        <w:rPr>
+          <w:lang w:val="en-US"/>
+        </w:rPr>
+        <w:t xml:space="preserve"> </w:t>
+      </w:r>
+      <w:proofErr w:type="spellStart"/>
+      <w:r>
+        <w:rPr>
+          <w:lang w:val="en-US"/>
+        </w:rPr>
+        <w:t>dipilih</w:t>
+      </w:r>
+      <w:proofErr w:type="spellEnd"/>
+      <w:r>
+        <w:rPr>
+          <w:lang w:val="en-US"/>
+        </w:rPr>
+        <w:t xml:space="preserve">, </w:t>
+      </w:r>
+      <w:proofErr w:type="spellStart"/>
+      <w:r>
+        <w:rPr>
+          <w:lang w:val="en-US"/>
+        </w:rPr>
+        <w:t>serta</w:t>
+      </w:r>
+      <w:proofErr w:type="spellEnd"/>
+      <w:r>
+        <w:rPr>
+          <w:lang w:val="en-US"/>
+        </w:rPr>
+        <w:t xml:space="preserve"> </w:t>
+      </w:r>
+      <w:proofErr w:type="spellStart"/>
+      <w:r>
+        <w:rPr>
+          <w:lang w:val="en-US"/>
+        </w:rPr>
+        <w:t>terus</w:t>
+      </w:r>
+      <w:proofErr w:type="spellEnd"/>
+      <w:r>
+        <w:rPr>
+          <w:lang w:val="en-US"/>
+        </w:rPr>
+        <w:t xml:space="preserve"> </w:t>
+      </w:r>
+      <w:proofErr w:type="spellStart"/>
+      <w:r>
+        <w:rPr>
+          <w:lang w:val="en-US"/>
+        </w:rPr>
+        <w:t>memantau</w:t>
+      </w:r>
+      <w:proofErr w:type="spellEnd"/>
+      <w:r>
+        <w:rPr>
+          <w:lang w:val="en-US"/>
+        </w:rPr>
+        <w:t xml:space="preserve"> </w:t>
+      </w:r>
+      <w:proofErr w:type="spellStart"/>
+      <w:r>
+        <w:rPr>
+          <w:lang w:val="en-US"/>
+        </w:rPr>
+        <w:t>kemajuan</w:t>
+      </w:r>
+      <w:proofErr w:type="spellEnd"/>
+      <w:r>
+        <w:rPr>
+          <w:lang w:val="en-US"/>
+        </w:rPr>
+        <w:t xml:space="preserve"> Sprint dan </w:t>
+      </w:r>
+      <w:proofErr w:type="spellStart"/>
+      <w:r>
+        <w:rPr>
+          <w:lang w:val="en-US"/>
+        </w:rPr>
+        <w:t>melakukan</w:t>
+      </w:r>
+      <w:proofErr w:type="spellEnd"/>
+      <w:r>
+        <w:rPr>
+          <w:lang w:val="en-US"/>
+        </w:rPr>
+        <w:t xml:space="preserve"> </w:t>
+      </w:r>
+      <w:proofErr w:type="spellStart"/>
+      <w:r>
+        <w:rPr>
+          <w:lang w:val="en-US"/>
+        </w:rPr>
+        <w:t>perbaikan</w:t>
+      </w:r>
+      <w:proofErr w:type="spellEnd"/>
+      <w:r>
+        <w:rPr>
+          <w:lang w:val="en-US"/>
+        </w:rPr>
+        <w:t xml:space="preserve"> </w:t>
+      </w:r>
+      <w:proofErr w:type="spellStart"/>
+      <w:r>
+        <w:rPr>
+          <w:lang w:val="en-US"/>
+        </w:rPr>
+        <w:t>selama</w:t>
+      </w:r>
+      <w:proofErr w:type="spellEnd"/>
+      <w:r>
+        <w:rPr>
+          <w:lang w:val="en-US"/>
+        </w:rPr>
+        <w:t xml:space="preserve"> Sprint </w:t>
+      </w:r>
+      <w:proofErr w:type="spellStart"/>
+      <w:r>
+        <w:rPr>
+          <w:lang w:val="en-US"/>
+        </w:rPr>
+        <w:t>berlangsung</w:t>
+      </w:r>
+      <w:proofErr w:type="spellEnd"/>
+      <w:r>
+        <w:rPr>
+          <w:lang w:val="en-US"/>
+        </w:rPr>
+        <w:t>.</w:t>
+      </w:r>
+    </w:p>
+    <w:p>
+      <w:pPr>
+        <w:pStyle w:val="Heading2"/>
+        <w:rPr>
+          <w:lang w:val="en-US"/>
+        </w:rPr>
+      </w:pPr>
+      <w:r>
+        <w:rPr>
+          <w:lang w:val="en-US"/>
+        </w:rPr>
+        <w:lastRenderedPageBreak/>
+        <w:t>Sprint Goals</w:t>
+      </w:r>
+    </w:p>
+    <w:p>
+      <w:pPr>
+        <w:pStyle w:val="ListParagraph"/>
+        <w:numPr>
+          <w:ilvl w:val="0"/>
+          <w:numId w:val="9"/>
+        </w:numPr>
+        <w:rPr>
+          <w:lang w:val="en-US"/>
+        </w:rPr>
+      </w:pPr>
+      <w:proofErr w:type="spellStart"/>
+      <w:r>
+        <w:rPr>
+          <w:lang w:val="en-US"/>
+        </w:rPr>
+        <w:t>Mengembangkan</w:t>
+      </w:r>
+      <w:proofErr w:type="spellEnd"/>
+      <w:r>
+        <w:rPr>
+          <w:lang w:val="en-US"/>
+        </w:rPr>
+        <w:t xml:space="preserve"> GUI untuk </w:t>
+      </w:r>
+      <w:proofErr w:type="spellStart"/>
+      <w:r>
+        <w:rPr>
+          <w:lang w:val="en-US"/>
+        </w:rPr>
+        <w:t>kalkulator</w:t>
+      </w:r>
+      <w:proofErr w:type="spellEnd"/>
+      <w:r>
+        <w:rPr>
+          <w:lang w:val="en-US"/>
+        </w:rPr>
+        <w:t xml:space="preserve"> standard yang </w:t>
+      </w:r>
+      <w:proofErr w:type="spellStart"/>
+      <w:r>
+        <w:rPr>
+          <w:lang w:val="en-US"/>
+        </w:rPr>
+        <w:t>memungkinkan</w:t>
+      </w:r>
+      <w:proofErr w:type="spellEnd"/>
+      <w:r>
+        <w:rPr>
+          <w:lang w:val="en-US"/>
+        </w:rPr>
+        <w:t xml:space="preserve"> </w:t>
+      </w:r>
+      <w:proofErr w:type="spellStart"/>
+      <w:r>
+        <w:rPr>
+          <w:lang w:val="en-US"/>
+        </w:rPr>
+        <w:t>pengguna</w:t>
+      </w:r>
+      <w:proofErr w:type="spellEnd"/>
+      <w:r>
+        <w:rPr>
+          <w:lang w:val="en-US"/>
+        </w:rPr>
+        <w:t xml:space="preserve"> untuk </w:t>
+      </w:r>
+      <w:proofErr w:type="spellStart"/>
+      <w:r>
+        <w:rPr>
+          <w:lang w:val="en-US"/>
+        </w:rPr>
+        <w:t>melakukan</w:t>
+      </w:r>
+      <w:proofErr w:type="spellEnd"/>
+      <w:r>
+        <w:rPr>
+          <w:lang w:val="en-US"/>
+        </w:rPr>
+        <w:t xml:space="preserve"> </w:t>
+      </w:r>
+      <w:proofErr w:type="spellStart"/>
+      <w:r>
+        <w:rPr>
+          <w:lang w:val="en-US"/>
+        </w:rPr>
+        <w:t>perhitungan</w:t>
+      </w:r>
+      <w:proofErr w:type="spellEnd"/>
+      <w:r>
+        <w:rPr>
+          <w:lang w:val="en-US"/>
+        </w:rPr>
+        <w:t xml:space="preserve"> </w:t>
+      </w:r>
+      <w:proofErr w:type="spellStart"/>
+      <w:r>
+        <w:rPr>
+          <w:lang w:val="en-US"/>
+        </w:rPr>
+        <w:t>sederhana</w:t>
+      </w:r>
+      <w:proofErr w:type="spellEnd"/>
+      <w:r>
+        <w:rPr>
+          <w:lang w:val="en-US"/>
+        </w:rPr>
+        <w:t xml:space="preserve"> dengan </w:t>
+      </w:r>
+      <w:proofErr w:type="spellStart"/>
+      <w:r>
+        <w:rPr>
+          <w:lang w:val="en-US"/>
+        </w:rPr>
+        <w:t>operasi</w:t>
+      </w:r>
+      <w:proofErr w:type="spellEnd"/>
+      <w:r>
+        <w:rPr>
+          <w:lang w:val="en-US"/>
+        </w:rPr>
+        <w:t xml:space="preserve"> </w:t>
+      </w:r>
+      <w:proofErr w:type="spellStart"/>
+      <w:r>
+        <w:rPr>
+          <w:lang w:val="en-US"/>
+        </w:rPr>
+        <w:t>tambah</w:t>
+      </w:r>
+      <w:proofErr w:type="spellEnd"/>
+      <w:r>
+        <w:rPr>
+          <w:lang w:val="en-US"/>
+        </w:rPr>
+        <w:t xml:space="preserve">, </w:t>
+      </w:r>
+      <w:proofErr w:type="spellStart"/>
+      <w:r>
+        <w:rPr>
+          <w:lang w:val="en-US"/>
+        </w:rPr>
+        <w:t>kurang</w:t>
+      </w:r>
+      <w:proofErr w:type="spellEnd"/>
+      <w:r>
+        <w:rPr>
+          <w:lang w:val="en-US"/>
+        </w:rPr>
+        <w:t xml:space="preserve">, kali, dan </w:t>
+      </w:r>
+      <w:proofErr w:type="spellStart"/>
+      <w:r>
+        <w:rPr>
+          <w:lang w:val="en-US"/>
+        </w:rPr>
+        <w:t>bagi</w:t>
+      </w:r>
+      <w:proofErr w:type="spellEnd"/>
+      <w:r>
+        <w:rPr>
+          <w:lang w:val="en-US"/>
+        </w:rPr>
+        <w:t>.</w:t>
+      </w:r>
+    </w:p>
+    <w:p>
+      <w:pPr>
+        <w:pStyle w:val="ListParagraph"/>
+        <w:numPr>
+          <w:ilvl w:val="0"/>
+          <w:numId w:val="9"/>
+        </w:numPr>
+        <w:rPr>
+          <w:lang w:val="en-US"/>
+        </w:rPr>
+      </w:pPr>
+      <w:proofErr w:type="spellStart"/>
+      <w:r>
+        <w:rPr>
+          <w:lang w:val="en-US"/>
+        </w:rPr>
+        <w:t>Mengembangkan</w:t>
+      </w:r>
+      <w:proofErr w:type="spellEnd"/>
+      <w:r>
+        <w:rPr>
+          <w:lang w:val="en-US"/>
+        </w:rPr>
+        <w:t xml:space="preserve"> </w:t>
+      </w:r>
+      <w:proofErr w:type="spellStart"/>
+      <w:r>
+        <w:rPr>
+          <w:lang w:val="en-US"/>
+        </w:rPr>
+        <w:t>fitur</w:t>
+      </w:r>
+      <w:proofErr w:type="spellEnd"/>
+      <w:r>
+        <w:rPr>
+          <w:lang w:val="en-US"/>
+        </w:rPr>
+        <w:t xml:space="preserve"> </w:t>
+      </w:r>
+      <w:proofErr w:type="spellStart"/>
+      <w:r>
+        <w:rPr>
+          <w:lang w:val="en-US"/>
+        </w:rPr>
+        <w:t>hapus</w:t>
+      </w:r>
+      <w:proofErr w:type="spellEnd"/>
+      <w:r>
+        <w:rPr>
+          <w:lang w:val="en-US"/>
+        </w:rPr>
+        <w:t xml:space="preserve"> semua yang </w:t>
+      </w:r>
+      <w:proofErr w:type="spellStart"/>
+      <w:r>
+        <w:rPr>
+          <w:lang w:val="en-US"/>
+        </w:rPr>
+        <w:t>memungkinkan</w:t>
+      </w:r>
+      <w:proofErr w:type="spellEnd"/>
+      <w:r>
+        <w:rPr>
+          <w:lang w:val="en-US"/>
+        </w:rPr>
+        <w:t xml:space="preserve"> </w:t>
+      </w:r>
+      <w:proofErr w:type="spellStart"/>
+      <w:r>
+        <w:rPr>
+          <w:lang w:val="en-US"/>
+        </w:rPr>
+        <w:t>pengguna</w:t>
+      </w:r>
+      <w:proofErr w:type="spellEnd"/>
+      <w:r>
+        <w:rPr>
+          <w:lang w:val="en-US"/>
+        </w:rPr>
+        <w:t xml:space="preserve"> untuk </w:t>
+      </w:r>
+      <w:proofErr w:type="spellStart"/>
+      <w:r>
+        <w:rPr>
+          <w:lang w:val="en-US"/>
+        </w:rPr>
+        <w:t>menghapus</w:t>
+      </w:r>
+      <w:proofErr w:type="spellEnd"/>
+      <w:r>
+        <w:rPr>
+          <w:lang w:val="en-US"/>
+        </w:rPr>
+        <w:t xml:space="preserve"> semua </w:t>
+      </w:r>
+      <w:proofErr w:type="spellStart"/>
+      <w:r>
+        <w:rPr>
+          <w:lang w:val="en-US"/>
+        </w:rPr>
+        <w:t>bilangan</w:t>
+      </w:r>
+      <w:proofErr w:type="spellEnd"/>
+      <w:r>
+        <w:rPr>
+          <w:lang w:val="en-US"/>
+        </w:rPr>
+        <w:t xml:space="preserve"> yang </w:t>
+      </w:r>
+      <w:proofErr w:type="spellStart"/>
+      <w:r>
+        <w:rPr>
+          <w:lang w:val="en-US"/>
+        </w:rPr>
+        <w:t>ada</w:t>
+      </w:r>
+      <w:proofErr w:type="spellEnd"/>
+      <w:r>
+        <w:rPr>
+          <w:lang w:val="en-US"/>
+        </w:rPr>
+        <w:t xml:space="preserve"> di </w:t>
+      </w:r>
+      <w:proofErr w:type="spellStart"/>
+      <w:r>
+        <w:rPr>
+          <w:lang w:val="en-US"/>
+        </w:rPr>
+        <w:t>tabel</w:t>
+      </w:r>
+      <w:proofErr w:type="spellEnd"/>
+      <w:r>
+        <w:rPr>
+          <w:lang w:val="en-US"/>
+        </w:rPr>
+        <w:t xml:space="preserve"> </w:t>
+      </w:r>
+      <w:proofErr w:type="spellStart"/>
+      <w:r>
+        <w:rPr>
+          <w:lang w:val="en-US"/>
+        </w:rPr>
+        <w:t>perhitungan</w:t>
+      </w:r>
+      <w:proofErr w:type="spellEnd"/>
+      <w:r>
+        <w:rPr>
+          <w:lang w:val="en-US"/>
+        </w:rPr>
+        <w:t>.</w:t>
+      </w:r>
+    </w:p>
+    <w:p>
+      <w:pPr>
+        <w:pStyle w:val="ListParagraph"/>
+        <w:numPr>
+          <w:ilvl w:val="0"/>
+          <w:numId w:val="9"/>
+        </w:numPr>
+        <w:rPr>
+          <w:lang w:val="en-US"/>
+        </w:rPr>
+      </w:pPr>
+      <w:proofErr w:type="spellStart"/>
+      <w:r>
+        <w:rPr>
+          <w:lang w:val="en-US"/>
+        </w:rPr>
+        <w:t>Mengembangkan</w:t>
+      </w:r>
+      <w:proofErr w:type="spellEnd"/>
+      <w:r>
+        <w:rPr>
+          <w:lang w:val="en-US"/>
+        </w:rPr>
+        <w:t xml:space="preserve"> </w:t>
+      </w:r>
+      <w:proofErr w:type="spellStart"/>
+      <w:r>
+        <w:rPr>
+          <w:lang w:val="en-US"/>
+        </w:rPr>
+        <w:t>fitur</w:t>
+      </w:r>
+      <w:proofErr w:type="spellEnd"/>
+      <w:r>
+        <w:rPr>
+          <w:lang w:val="en-US"/>
+        </w:rPr>
+        <w:t xml:space="preserve"> </w:t>
+      </w:r>
+      <w:proofErr w:type="spellStart"/>
+      <w:r>
+        <w:rPr>
+          <w:lang w:val="en-US"/>
+        </w:rPr>
+        <w:t>hapus</w:t>
+      </w:r>
+      <w:proofErr w:type="spellEnd"/>
+      <w:r>
+        <w:rPr>
+          <w:lang w:val="en-US"/>
+        </w:rPr>
+        <w:t xml:space="preserve"> </w:t>
+      </w:r>
+      <w:proofErr w:type="spellStart"/>
+      <w:r>
+        <w:rPr>
+          <w:lang w:val="en-US"/>
+        </w:rPr>
+        <w:t>satu</w:t>
+      </w:r>
+      <w:proofErr w:type="spellEnd"/>
+      <w:r>
+        <w:rPr>
+          <w:lang w:val="en-US"/>
+        </w:rPr>
+        <w:t xml:space="preserve"> yang </w:t>
+      </w:r>
+      <w:proofErr w:type="spellStart"/>
+      <w:r>
+        <w:rPr>
+          <w:lang w:val="en-US"/>
+        </w:rPr>
+        <w:t>memungkinkan</w:t>
+      </w:r>
+      <w:proofErr w:type="spellEnd"/>
+      <w:r>
+        <w:rPr>
+          <w:lang w:val="en-US"/>
+        </w:rPr>
+        <w:t xml:space="preserve"> </w:t>
+      </w:r>
+      <w:proofErr w:type="spellStart"/>
+      <w:r>
+        <w:rPr>
+          <w:lang w:val="en-US"/>
+        </w:rPr>
+        <w:t>pengguna</w:t>
+      </w:r>
+      <w:proofErr w:type="spellEnd"/>
+      <w:r>
+        <w:rPr>
+          <w:lang w:val="en-US"/>
+        </w:rPr>
+        <w:t xml:space="preserve"> untuk </w:t>
+      </w:r>
+      <w:proofErr w:type="spellStart"/>
+      <w:r>
+        <w:rPr>
+          <w:lang w:val="en-US"/>
+        </w:rPr>
+        <w:t>menghapus</w:t>
+      </w:r>
+      <w:proofErr w:type="spellEnd"/>
+      <w:r>
+        <w:rPr>
+          <w:lang w:val="en-US"/>
+        </w:rPr>
+        <w:t xml:space="preserve"> </w:t>
+      </w:r>
+      <w:proofErr w:type="spellStart"/>
+      <w:r>
+        <w:rPr>
+          <w:lang w:val="en-US"/>
+        </w:rPr>
+        <w:t>satu</w:t>
+      </w:r>
+      <w:proofErr w:type="spellEnd"/>
+      <w:r>
+        <w:rPr>
+          <w:lang w:val="en-US"/>
+        </w:rPr>
+        <w:t xml:space="preserve"> </w:t>
+      </w:r>
+      <w:proofErr w:type="spellStart"/>
+      <w:r>
+        <w:rPr>
+          <w:lang w:val="en-US"/>
+        </w:rPr>
+        <w:t>bilangan</w:t>
+      </w:r>
+      <w:proofErr w:type="spellEnd"/>
+      <w:r>
+        <w:rPr>
+          <w:lang w:val="en-US"/>
+        </w:rPr>
+        <w:t xml:space="preserve"> pada </w:t>
+      </w:r>
+      <w:proofErr w:type="spellStart"/>
+      <w:r>
+        <w:rPr>
+          <w:lang w:val="en-US"/>
+        </w:rPr>
+        <w:t>tabel</w:t>
+      </w:r>
+      <w:proofErr w:type="spellEnd"/>
+      <w:r>
+        <w:rPr>
+          <w:lang w:val="en-US"/>
+        </w:rPr>
+        <w:t xml:space="preserve"> </w:t>
+      </w:r>
+      <w:proofErr w:type="spellStart"/>
+      <w:r>
+        <w:rPr>
+          <w:lang w:val="en-US"/>
+        </w:rPr>
+        <w:t>perhitungan</w:t>
+      </w:r>
+      <w:proofErr w:type="spellEnd"/>
+      <w:r>
+        <w:rPr>
+          <w:lang w:val="en-US"/>
+        </w:rPr>
+        <w:t>.</w:t>
+      </w:r>
+    </w:p>
+    <w:p>
+      <w:pPr>
+        <w:pStyle w:val="ListParagraph"/>
+        <w:numPr>
+          <w:ilvl w:val="0"/>
+          <w:numId w:val="9"/>
+        </w:numPr>
+        <w:rPr>
+          <w:lang w:val="en-US"/>
+        </w:rPr>
+      </w:pPr>
+      <w:proofErr w:type="spellStart"/>
+      <w:r>
+        <w:rPr>
+          <w:lang w:val="en-US"/>
+        </w:rPr>
+        <w:t>Mengembangkan</w:t>
+      </w:r>
+      <w:proofErr w:type="spellEnd"/>
+      <w:r>
+        <w:rPr>
+          <w:lang w:val="en-US"/>
+        </w:rPr>
+        <w:t xml:space="preserve"> </w:t>
+      </w:r>
+      <w:proofErr w:type="spellStart"/>
+      <w:r>
+        <w:rPr>
+          <w:lang w:val="en-US"/>
+        </w:rPr>
+        <w:t>fitur</w:t>
+      </w:r>
+      <w:proofErr w:type="spellEnd"/>
+      <w:r>
+        <w:rPr>
+          <w:lang w:val="en-US"/>
+        </w:rPr>
+        <w:t xml:space="preserve"> </w:t>
+      </w:r>
+      <w:proofErr w:type="spellStart"/>
+      <w:r>
+        <w:rPr>
+          <w:lang w:val="en-US"/>
+        </w:rPr>
+        <w:t>perhitungan</w:t>
+      </w:r>
+      <w:proofErr w:type="spellEnd"/>
+      <w:r>
+        <w:rPr>
+          <w:lang w:val="en-US"/>
+        </w:rPr>
+        <w:t xml:space="preserve"> </w:t>
+      </w:r>
+      <w:proofErr w:type="spellStart"/>
+      <w:r>
+        <w:rPr>
+          <w:lang w:val="en-US"/>
+        </w:rPr>
+        <w:t>akar</w:t>
+      </w:r>
+      <w:proofErr w:type="spellEnd"/>
+      <w:r>
+        <w:rPr>
+          <w:lang w:val="en-US"/>
+        </w:rPr>
+        <w:t xml:space="preserve"> yang </w:t>
+      </w:r>
+      <w:proofErr w:type="spellStart"/>
+      <w:r>
+        <w:rPr>
+          <w:lang w:val="en-US"/>
+        </w:rPr>
+        <w:t>memungkinkan</w:t>
+      </w:r>
+      <w:proofErr w:type="spellEnd"/>
+      <w:r>
+        <w:rPr>
+          <w:lang w:val="en-US"/>
+        </w:rPr>
+        <w:t xml:space="preserve"> </w:t>
+      </w:r>
+      <w:proofErr w:type="spellStart"/>
+      <w:r>
+        <w:rPr>
+          <w:lang w:val="en-US"/>
+        </w:rPr>
+        <w:t>pengguna</w:t>
+      </w:r>
+      <w:proofErr w:type="spellEnd"/>
+      <w:r>
+        <w:rPr>
+          <w:lang w:val="en-US"/>
+        </w:rPr>
+        <w:t xml:space="preserve"> untuk </w:t>
+      </w:r>
+      <w:proofErr w:type="spellStart"/>
+      <w:r>
+        <w:rPr>
+          <w:lang w:val="en-US"/>
+        </w:rPr>
+        <w:t>melakukan</w:t>
+      </w:r>
+      <w:proofErr w:type="spellEnd"/>
+      <w:r>
+        <w:rPr>
+          <w:lang w:val="en-US"/>
+        </w:rPr>
+        <w:t xml:space="preserve"> </w:t>
+      </w:r>
+      <w:proofErr w:type="spellStart"/>
+      <w:r>
+        <w:rPr>
+          <w:lang w:val="en-US"/>
+        </w:rPr>
+        <w:t>perhitungan</w:t>
+      </w:r>
+      <w:proofErr w:type="spellEnd"/>
+      <w:r>
+        <w:rPr>
+          <w:lang w:val="en-US"/>
+        </w:rPr>
+        <w:t xml:space="preserve"> </w:t>
+      </w:r>
+      <w:proofErr w:type="spellStart"/>
+      <w:r>
+        <w:rPr>
+          <w:lang w:val="en-US"/>
+        </w:rPr>
+        <w:t>akar</w:t>
+      </w:r>
+      <w:proofErr w:type="spellEnd"/>
+      <w:r>
+        <w:rPr>
+          <w:lang w:val="en-US"/>
+        </w:rPr>
+        <w:t>.</w:t>
+      </w:r>
+    </w:p>
+    <w:p>
+      <w:pPr>
+        <w:pStyle w:val="ListParagraph"/>
+        <w:numPr>
+          <w:ilvl w:val="0"/>
+          <w:numId w:val="9"/>
+        </w:numPr>
+        <w:rPr>
+          <w:lang w:val="en-US"/>
+        </w:rPr>
+      </w:pPr>
+      <w:proofErr w:type="spellStart"/>
+      <w:r>
+        <w:rPr>
+          <w:lang w:val="en-US"/>
+        </w:rPr>
+        <w:t>Mengembangkan</w:t>
+      </w:r>
+      <w:proofErr w:type="spellEnd"/>
+      <w:r>
+        <w:rPr>
+          <w:lang w:val="en-US"/>
+        </w:rPr>
+        <w:t xml:space="preserve"> </w:t>
+      </w:r>
+      <w:proofErr w:type="spellStart"/>
+      <w:r>
+        <w:rPr>
+          <w:lang w:val="en-US"/>
+        </w:rPr>
+        <w:t>fitur</w:t>
+      </w:r>
+      <w:proofErr w:type="spellEnd"/>
+      <w:r>
+        <w:rPr>
+          <w:lang w:val="en-US"/>
+        </w:rPr>
+        <w:t xml:space="preserve"> </w:t>
+      </w:r>
+      <w:proofErr w:type="spellStart"/>
+      <w:r>
+        <w:rPr>
+          <w:lang w:val="en-US"/>
+        </w:rPr>
+        <w:t>perhitungan</w:t>
+      </w:r>
+      <w:proofErr w:type="spellEnd"/>
+      <w:r>
+        <w:rPr>
+          <w:lang w:val="en-US"/>
+        </w:rPr>
+        <w:t xml:space="preserve"> </w:t>
+      </w:r>
+      <w:proofErr w:type="spellStart"/>
+      <w:r>
+        <w:rPr>
+          <w:lang w:val="en-US"/>
+        </w:rPr>
+        <w:t>bilangan</w:t>
+      </w:r>
+      <w:proofErr w:type="spellEnd"/>
+      <w:r>
+        <w:rPr>
+          <w:lang w:val="en-US"/>
+        </w:rPr>
+        <w:t xml:space="preserve"> </w:t>
+      </w:r>
+      <w:proofErr w:type="spellStart"/>
+      <w:r>
+        <w:rPr>
+          <w:lang w:val="en-US"/>
+        </w:rPr>
+        <w:t>negatif</w:t>
+      </w:r>
+      <w:proofErr w:type="spellEnd"/>
+      <w:r>
+        <w:rPr>
+          <w:lang w:val="en-US"/>
+        </w:rPr>
+        <w:t xml:space="preserve"> yang </w:t>
+      </w:r>
+      <w:proofErr w:type="spellStart"/>
+      <w:r>
+        <w:rPr>
+          <w:lang w:val="en-US"/>
+        </w:rPr>
+        <w:t>memungkinkan</w:t>
+      </w:r>
+      <w:proofErr w:type="spellEnd"/>
+      <w:r>
+        <w:rPr>
+          <w:lang w:val="en-US"/>
+        </w:rPr>
+        <w:t xml:space="preserve"> </w:t>
+      </w:r>
+      <w:proofErr w:type="spellStart"/>
+      <w:r>
+        <w:rPr>
+          <w:lang w:val="en-US"/>
+        </w:rPr>
+        <w:t>pengguna</w:t>
+      </w:r>
+      <w:proofErr w:type="spellEnd"/>
+      <w:r>
+        <w:rPr>
+          <w:lang w:val="en-US"/>
+        </w:rPr>
+        <w:t xml:space="preserve"> untuk </w:t>
+      </w:r>
+      <w:proofErr w:type="spellStart"/>
+      <w:r>
+        <w:rPr>
+          <w:lang w:val="en-US"/>
+        </w:rPr>
+        <w:t>melakukan</w:t>
+      </w:r>
+      <w:proofErr w:type="spellEnd"/>
+      <w:r>
+        <w:rPr>
+          <w:lang w:val="en-US"/>
+        </w:rPr>
+        <w:t xml:space="preserve"> </w:t>
+      </w:r>
+      <w:proofErr w:type="spellStart"/>
+      <w:r>
+        <w:rPr>
+          <w:lang w:val="en-US"/>
+        </w:rPr>
+        <w:t>perhitungan</w:t>
+      </w:r>
+      <w:proofErr w:type="spellEnd"/>
+      <w:r>
+        <w:rPr>
+          <w:lang w:val="en-US"/>
+        </w:rPr>
+        <w:t xml:space="preserve"> dengan </w:t>
+      </w:r>
+      <w:proofErr w:type="spellStart"/>
+      <w:r>
+        <w:rPr>
+          <w:lang w:val="en-US"/>
+        </w:rPr>
+        <w:t>adanya</w:t>
+      </w:r>
+      <w:proofErr w:type="spellEnd"/>
+      <w:r>
+        <w:rPr>
+          <w:lang w:val="en-US"/>
+        </w:rPr>
+        <w:t xml:space="preserve"> </w:t>
+      </w:r>
+      <w:proofErr w:type="spellStart"/>
+      <w:r>
+        <w:rPr>
+          <w:lang w:val="en-US"/>
+        </w:rPr>
+        <w:t>bilangan</w:t>
+      </w:r>
+      <w:proofErr w:type="spellEnd"/>
+      <w:r>
+        <w:rPr>
+          <w:lang w:val="en-US"/>
+        </w:rPr>
+        <w:t xml:space="preserve"> </w:t>
+      </w:r>
+      <w:proofErr w:type="spellStart"/>
+      <w:r>
+        <w:rPr>
+          <w:lang w:val="en-US"/>
+        </w:rPr>
+        <w:t>negatif</w:t>
+      </w:r>
+      <w:proofErr w:type="spellEnd"/>
+      <w:r>
+        <w:rPr>
+          <w:lang w:val="en-US"/>
+        </w:rPr>
+        <w:t>.</w:t>
+      </w:r>
+    </w:p>
+    <w:p>
+      <w:pPr>
+        <w:pStyle w:val="ListParagraph"/>
+        <w:numPr>
+          <w:ilvl w:val="0"/>
+          <w:numId w:val="9"/>
+        </w:numPr>
+        <w:rPr>
+          <w:lang w:val="en-US"/>
+        </w:rPr>
+      </w:pPr>
+      <w:proofErr w:type="spellStart"/>
+      <w:r>
+        <w:rPr>
+          <w:lang w:val="en-US"/>
+        </w:rPr>
+        <w:t>Mengembangkan</w:t>
+      </w:r>
+      <w:proofErr w:type="spellEnd"/>
+      <w:r>
+        <w:rPr>
+          <w:lang w:val="en-US"/>
+        </w:rPr>
+        <w:t xml:space="preserve"> GUI untuk </w:t>
+      </w:r>
+      <w:proofErr w:type="spellStart"/>
+      <w:r>
+        <w:rPr>
+          <w:lang w:val="en-US"/>
+        </w:rPr>
+        <w:t>kalkulator</w:t>
+      </w:r>
+      <w:proofErr w:type="spellEnd"/>
+      <w:r>
+        <w:rPr>
+          <w:lang w:val="en-US"/>
+        </w:rPr>
+        <w:t xml:space="preserve"> scientific yang </w:t>
+      </w:r>
+      <w:proofErr w:type="spellStart"/>
+      <w:r>
+        <w:rPr>
+          <w:lang w:val="en-US"/>
+        </w:rPr>
+        <w:t>memungkinkan</w:t>
+      </w:r>
+      <w:proofErr w:type="spellEnd"/>
+      <w:r>
+        <w:rPr>
+          <w:lang w:val="en-US"/>
+        </w:rPr>
+        <w:t xml:space="preserve"> </w:t>
+      </w:r>
+      <w:proofErr w:type="spellStart"/>
+      <w:r>
+        <w:rPr>
+          <w:lang w:val="en-US"/>
+        </w:rPr>
+        <w:t>pengguna</w:t>
+      </w:r>
+      <w:proofErr w:type="spellEnd"/>
+      <w:r>
+        <w:rPr>
+          <w:lang w:val="en-US"/>
+        </w:rPr>
+        <w:t xml:space="preserve"> untuk </w:t>
+      </w:r>
+      <w:proofErr w:type="spellStart"/>
+      <w:r>
+        <w:rPr>
+          <w:lang w:val="en-US"/>
+        </w:rPr>
+        <w:t>melakukan</w:t>
+      </w:r>
+      <w:proofErr w:type="spellEnd"/>
+      <w:r>
+        <w:rPr>
+          <w:lang w:val="en-US"/>
+        </w:rPr>
+        <w:t xml:space="preserve"> </w:t>
+      </w:r>
+      <w:proofErr w:type="spellStart"/>
+      <w:r>
+        <w:rPr>
+          <w:lang w:val="en-US"/>
+        </w:rPr>
+        <w:t>perhitungan</w:t>
+      </w:r>
+      <w:proofErr w:type="spellEnd"/>
+      <w:r>
+        <w:rPr>
+          <w:lang w:val="en-US"/>
+        </w:rPr>
+        <w:t xml:space="preserve"> yang </w:t>
+      </w:r>
+      <w:proofErr w:type="spellStart"/>
+      <w:r>
+        <w:rPr>
+          <w:lang w:val="en-US"/>
+        </w:rPr>
+        <w:t>kompleks</w:t>
+      </w:r>
+      <w:proofErr w:type="spellEnd"/>
+      <w:r>
+        <w:rPr>
+          <w:lang w:val="en-US"/>
+        </w:rPr>
+        <w:t>.</w:t>
+      </w:r>
+    </w:p>
+    <w:p>
+      <w:pPr>
+        <w:pStyle w:val="ListParagraph"/>
+        <w:numPr>
+          <w:ilvl w:val="0"/>
+          <w:numId w:val="9"/>
+        </w:numPr>
+        <w:rPr>
+          <w:lang w:val="en-US"/>
+        </w:rPr>
+      </w:pPr>
+      <w:proofErr w:type="spellStart"/>
+      <w:r>
+        <w:rPr>
+          <w:lang w:val="en-US"/>
+        </w:rPr>
+        <w:t>Mengembangkan</w:t>
+      </w:r>
+      <w:proofErr w:type="spellEnd"/>
+      <w:r>
+        <w:rPr>
+          <w:lang w:val="en-US"/>
+        </w:rPr>
+        <w:t xml:space="preserve"> </w:t>
+      </w:r>
+      <w:proofErr w:type="spellStart"/>
+      <w:r>
+        <w:rPr>
+          <w:lang w:val="en-US"/>
+        </w:rPr>
+        <w:t>fitur</w:t>
+      </w:r>
+      <w:proofErr w:type="spellEnd"/>
+      <w:r>
+        <w:rPr>
+          <w:lang w:val="en-US"/>
+        </w:rPr>
+        <w:t xml:space="preserve"> </w:t>
+      </w:r>
+      <w:proofErr w:type="spellStart"/>
+      <w:r>
+        <w:rPr>
+          <w:lang w:val="en-US"/>
+        </w:rPr>
+        <w:t>perhitungan</w:t>
+      </w:r>
+      <w:proofErr w:type="spellEnd"/>
+      <w:r>
+        <w:rPr>
+          <w:lang w:val="en-US"/>
+        </w:rPr>
+        <w:t xml:space="preserve"> </w:t>
+      </w:r>
+      <w:proofErr w:type="spellStart"/>
+      <w:r>
+        <w:rPr>
+          <w:lang w:val="en-US"/>
+        </w:rPr>
+        <w:t>trigonometri</w:t>
+      </w:r>
+      <w:proofErr w:type="spellEnd"/>
+      <w:r>
+        <w:rPr>
+          <w:lang w:val="en-US"/>
+        </w:rPr>
+        <w:t xml:space="preserve"> sin, cos, dan tan pada mode scientific.</w:t>
+      </w:r>
+    </w:p>
+    <w:p>
+      <w:pPr>
+        <w:pStyle w:val="ListParagraph"/>
+        <w:numPr>
+          <w:ilvl w:val="0"/>
+          <w:numId w:val="9"/>
+        </w:numPr>
+        <w:rPr>
+          <w:lang w:val="en-US"/>
+        </w:rPr>
+      </w:pPr>
+      <w:proofErr w:type="spellStart"/>
+      <w:r>
+        <w:rPr>
+          <w:lang w:val="en-US"/>
+        </w:rPr>
+        <w:t>Mengembangkan</w:t>
+      </w:r>
+      <w:proofErr w:type="spellEnd"/>
+      <w:r>
+        <w:rPr>
+          <w:lang w:val="en-US"/>
+        </w:rPr>
+        <w:t xml:space="preserve"> </w:t>
+      </w:r>
+      <w:proofErr w:type="spellStart"/>
+      <w:r>
+        <w:rPr>
+          <w:lang w:val="en-US"/>
+        </w:rPr>
+        <w:t>fitur</w:t>
+      </w:r>
+      <w:proofErr w:type="spellEnd"/>
+      <w:r>
+        <w:rPr>
+          <w:lang w:val="en-US"/>
+        </w:rPr>
+        <w:t xml:space="preserve"> </w:t>
+      </w:r>
+      <w:proofErr w:type="spellStart"/>
+      <w:r>
+        <w:rPr>
+          <w:lang w:val="en-US"/>
+        </w:rPr>
+        <w:t>perhitungan</w:t>
+      </w:r>
+      <w:proofErr w:type="spellEnd"/>
+      <w:r>
+        <w:rPr>
+          <w:lang w:val="en-US"/>
+        </w:rPr>
+        <w:t xml:space="preserve"> </w:t>
+      </w:r>
+      <w:proofErr w:type="spellStart"/>
+      <w:r>
+        <w:rPr>
+          <w:lang w:val="en-US"/>
+        </w:rPr>
+        <w:t>trigonometri</w:t>
+      </w:r>
+      <w:proofErr w:type="spellEnd"/>
+      <w:r>
+        <w:rPr>
+          <w:lang w:val="en-US"/>
+        </w:rPr>
+        <w:t xml:space="preserve"> </w:t>
+      </w:r>
+      <w:proofErr w:type="spellStart"/>
+      <w:r>
+        <w:rPr>
+          <w:lang w:val="en-US"/>
+        </w:rPr>
+        <w:t>sinh</w:t>
+      </w:r>
+      <w:proofErr w:type="spellEnd"/>
+      <w:r>
+        <w:rPr>
+          <w:lang w:val="en-US"/>
+        </w:rPr>
+        <w:t xml:space="preserve">, </w:t>
+      </w:r>
+      <w:proofErr w:type="spellStart"/>
+      <w:r>
+        <w:rPr>
+          <w:lang w:val="en-US"/>
+        </w:rPr>
+        <w:t>cosh</w:t>
+      </w:r>
+      <w:proofErr w:type="spellEnd"/>
+      <w:r>
+        <w:rPr>
+          <w:lang w:val="en-US"/>
+        </w:rPr>
+        <w:t>, dan tanh pada mode scientific.</w:t>
+      </w:r>
+    </w:p>
+    <w:p>
+      <w:pPr>
+        <w:pStyle w:val="ListParagraph"/>
+        <w:numPr>
+          <w:ilvl w:val="0"/>
+          <w:numId w:val="9"/>
+        </w:numPr>
+        <w:rPr>
+          <w:lang w:val="en-US"/>
+        </w:rPr>
+      </w:pPr>
+      <w:proofErr w:type="spellStart"/>
+      <w:r>
+        <w:rPr>
+          <w:lang w:val="en-US"/>
+        </w:rPr>
+        <w:t>Mengembangkan</w:t>
+      </w:r>
+      <w:proofErr w:type="spellEnd"/>
+      <w:r>
+        <w:rPr>
+          <w:lang w:val="en-US"/>
+        </w:rPr>
+        <w:t xml:space="preserve"> </w:t>
+      </w:r>
+      <w:proofErr w:type="spellStart"/>
+      <w:r>
+        <w:rPr>
+          <w:lang w:val="en-US"/>
+        </w:rPr>
+        <w:t>fitur</w:t>
+      </w:r>
+      <w:proofErr w:type="spellEnd"/>
+      <w:r>
+        <w:rPr>
+          <w:lang w:val="en-US"/>
+        </w:rPr>
+        <w:t xml:space="preserve"> </w:t>
+      </w:r>
+      <w:proofErr w:type="spellStart"/>
+      <w:r>
+        <w:rPr>
+          <w:lang w:val="en-US"/>
+        </w:rPr>
+        <w:t>perhitungan</w:t>
+      </w:r>
+      <w:proofErr w:type="spellEnd"/>
+      <w:r>
+        <w:rPr>
+          <w:lang w:val="en-US"/>
+        </w:rPr>
+        <w:t xml:space="preserve"> pi dan 2pi pada mode scientific.</w:t>
+      </w:r>
+    </w:p>
+    <w:p>
+      <w:pPr>
+        <w:pStyle w:val="ListParagraph"/>
+        <w:numPr>
+          <w:ilvl w:val="0"/>
+          <w:numId w:val="9"/>
+        </w:numPr>
+        <w:rPr>
+          <w:lang w:val="en-US"/>
+        </w:rPr>
+      </w:pPr>
+      <w:proofErr w:type="spellStart"/>
+      <w:r>
+        <w:rPr>
+          <w:lang w:val="en-US"/>
+        </w:rPr>
+        <w:t>Mengembangkan</w:t>
+      </w:r>
+      <w:proofErr w:type="spellEnd"/>
+      <w:r>
+        <w:rPr>
+          <w:lang w:val="en-US"/>
+        </w:rPr>
+        <w:t xml:space="preserve"> </w:t>
+      </w:r>
+      <w:proofErr w:type="spellStart"/>
+      <w:r>
+        <w:rPr>
+          <w:lang w:val="en-US"/>
+        </w:rPr>
+        <w:t>fitur</w:t>
+      </w:r>
+      <w:proofErr w:type="spellEnd"/>
+      <w:r>
+        <w:rPr>
+          <w:lang w:val="en-US"/>
+        </w:rPr>
+        <w:t xml:space="preserve"> </w:t>
+      </w:r>
+      <w:proofErr w:type="spellStart"/>
+      <w:r>
+        <w:rPr>
+          <w:lang w:val="en-US"/>
+        </w:rPr>
+        <w:t>perhitungan</w:t>
+      </w:r>
+      <w:proofErr w:type="spellEnd"/>
+      <w:r>
+        <w:rPr>
+          <w:lang w:val="en-US"/>
+        </w:rPr>
+        <w:t xml:space="preserve"> </w:t>
+      </w:r>
+      <w:proofErr w:type="spellStart"/>
+      <w:r>
+        <w:rPr>
+          <w:lang w:val="en-US"/>
+        </w:rPr>
+        <w:t>logaritma</w:t>
+      </w:r>
+      <w:proofErr w:type="spellEnd"/>
+      <w:r>
+        <w:rPr>
+          <w:lang w:val="en-US"/>
+        </w:rPr>
+        <w:t xml:space="preserve"> seperti log, log2, log10, dan log1p pada mode scientific.</w:t>
+      </w:r>
+    </w:p>
+    <w:p>
+      <w:pPr>
+        <w:pStyle w:val="ListParagraph"/>
+        <w:numPr>
+          <w:ilvl w:val="0"/>
+          <w:numId w:val="9"/>
+        </w:numPr>
+        <w:rPr>
+          <w:lang w:val="en-US"/>
+        </w:rPr>
+      </w:pPr>
+      <w:proofErr w:type="spellStart"/>
+      <w:r>
+        <w:rPr>
+          <w:lang w:val="en-US"/>
+        </w:rPr>
+        <w:t>Mengembangkan</w:t>
+      </w:r>
+      <w:proofErr w:type="spellEnd"/>
+      <w:r>
+        <w:rPr>
+          <w:lang w:val="en-US"/>
+        </w:rPr>
+        <w:t xml:space="preserve"> </w:t>
+      </w:r>
+      <w:proofErr w:type="spellStart"/>
+      <w:r>
+        <w:rPr>
+          <w:lang w:val="en-US"/>
+        </w:rPr>
+        <w:t>fitur</w:t>
+      </w:r>
+      <w:proofErr w:type="spellEnd"/>
+      <w:r>
+        <w:rPr>
+          <w:lang w:val="en-US"/>
+        </w:rPr>
+        <w:t xml:space="preserve"> </w:t>
+      </w:r>
+      <w:proofErr w:type="spellStart"/>
+      <w:r>
+        <w:rPr>
+          <w:lang w:val="en-US"/>
+        </w:rPr>
+        <w:t>perhitungan</w:t>
+      </w:r>
+      <w:proofErr w:type="spellEnd"/>
+      <w:r>
+        <w:rPr>
+          <w:lang w:val="en-US"/>
+        </w:rPr>
+        <w:t xml:space="preserve"> </w:t>
+      </w:r>
+      <w:proofErr w:type="spellStart"/>
+      <w:r>
+        <w:rPr>
+          <w:lang w:val="en-US"/>
+        </w:rPr>
+        <w:t>exponen</w:t>
+      </w:r>
+      <w:proofErr w:type="spellEnd"/>
+      <w:r>
+        <w:rPr>
+          <w:lang w:val="en-US"/>
+        </w:rPr>
+        <w:t xml:space="preserve"> seperti exp dan expm1 pada mode scientific.</w:t>
+      </w:r>
+    </w:p>
+    <w:p>
+      <w:pPr>
+        <w:pStyle w:val="ListParagraph"/>
+        <w:numPr>
+          <w:ilvl w:val="0"/>
+          <w:numId w:val="9"/>
+        </w:numPr>
+        <w:rPr>
+          <w:lang w:val="en-US"/>
+        </w:rPr>
+      </w:pPr>
+      <w:proofErr w:type="spellStart"/>
+      <w:r>
+        <w:rPr>
+          <w:lang w:val="en-US"/>
+        </w:rPr>
+        <w:t>Mengembangkan</w:t>
+      </w:r>
+      <w:proofErr w:type="spellEnd"/>
+      <w:r>
+        <w:rPr>
+          <w:lang w:val="en-US"/>
+        </w:rPr>
+        <w:t xml:space="preserve"> </w:t>
+      </w:r>
+      <w:proofErr w:type="spellStart"/>
+      <w:r>
+        <w:rPr>
+          <w:lang w:val="en-US"/>
+        </w:rPr>
+        <w:t>fitur</w:t>
+      </w:r>
+      <w:proofErr w:type="spellEnd"/>
+      <w:r>
+        <w:rPr>
+          <w:lang w:val="en-US"/>
+        </w:rPr>
+        <w:t xml:space="preserve"> </w:t>
+      </w:r>
+      <w:proofErr w:type="spellStart"/>
+      <w:r>
+        <w:rPr>
+          <w:lang w:val="en-US"/>
+        </w:rPr>
+        <w:t>perhitungan</w:t>
+      </w:r>
+      <w:proofErr w:type="spellEnd"/>
+      <w:r>
+        <w:rPr>
+          <w:lang w:val="en-US"/>
+        </w:rPr>
+        <w:t xml:space="preserve"> modulo pada mode scientific.</w:t>
+      </w:r>
+    </w:p>
+    <w:p>
+      <w:pPr>
+        <w:pStyle w:val="ListParagraph"/>
+        <w:numPr>
+          <w:ilvl w:val="0"/>
+          <w:numId w:val="9"/>
+        </w:numPr>
+        <w:rPr>
+          <w:lang w:val="en-US"/>
+        </w:rPr>
+      </w:pPr>
+      <w:proofErr w:type="spellStart"/>
+      <w:r>
+        <w:rPr>
+          <w:lang w:val="en-US"/>
+        </w:rPr>
+        <w:t>Mengembangkan</w:t>
+      </w:r>
+      <w:proofErr w:type="spellEnd"/>
+      <w:r>
+        <w:rPr>
+          <w:lang w:val="en-US"/>
+        </w:rPr>
+        <w:t xml:space="preserve"> </w:t>
+      </w:r>
+      <w:proofErr w:type="spellStart"/>
+      <w:r>
+        <w:rPr>
+          <w:lang w:val="en-US"/>
+        </w:rPr>
+        <w:t>fitur</w:t>
+      </w:r>
+      <w:proofErr w:type="spellEnd"/>
+      <w:r>
+        <w:rPr>
+          <w:lang w:val="en-US"/>
+        </w:rPr>
+        <w:t xml:space="preserve"> </w:t>
+      </w:r>
+      <w:proofErr w:type="spellStart"/>
+      <w:r>
+        <w:rPr>
+          <w:lang w:val="en-US"/>
+        </w:rPr>
+        <w:t>perhitungan</w:t>
+      </w:r>
+      <w:proofErr w:type="spellEnd"/>
+      <w:r>
+        <w:rPr>
+          <w:lang w:val="en-US"/>
+        </w:rPr>
+        <w:t xml:space="preserve"> gamma pada mode scientific.</w:t>
+      </w:r>
+    </w:p>
+    <w:p>
+      <w:pPr>
+        <w:pStyle w:val="ListParagraph"/>
+        <w:numPr>
+          <w:ilvl w:val="0"/>
+          <w:numId w:val="9"/>
+        </w:numPr>
+        <w:rPr>
+          <w:lang w:val="en-US"/>
+        </w:rPr>
+      </w:pPr>
+      <w:proofErr w:type="spellStart"/>
+      <w:r>
+        <w:rPr>
+          <w:lang w:val="en-US"/>
+        </w:rPr>
+        <w:t>Mengembangkan</w:t>
+      </w:r>
+      <w:proofErr w:type="spellEnd"/>
+      <w:r>
+        <w:rPr>
+          <w:lang w:val="en-US"/>
+        </w:rPr>
+        <w:t xml:space="preserve"> </w:t>
+      </w:r>
+      <w:proofErr w:type="spellStart"/>
+      <w:r>
+        <w:rPr>
+          <w:lang w:val="en-US"/>
+        </w:rPr>
+        <w:t>fitur</w:t>
+      </w:r>
+      <w:proofErr w:type="spellEnd"/>
+      <w:r>
+        <w:rPr>
+          <w:lang w:val="en-US"/>
+        </w:rPr>
+        <w:t xml:space="preserve"> </w:t>
+      </w:r>
+      <w:proofErr w:type="spellStart"/>
+      <w:r>
+        <w:rPr>
+          <w:lang w:val="en-US"/>
+        </w:rPr>
+        <w:t>perhitungan</w:t>
+      </w:r>
+      <w:proofErr w:type="spellEnd"/>
+      <w:r>
+        <w:rPr>
+          <w:lang w:val="en-US"/>
+        </w:rPr>
+        <w:t xml:space="preserve"> </w:t>
+      </w:r>
+      <w:proofErr w:type="spellStart"/>
+      <w:r>
+        <w:rPr>
+          <w:lang w:val="en-US"/>
+        </w:rPr>
+        <w:t>derajat</w:t>
+      </w:r>
+      <w:proofErr w:type="spellEnd"/>
+      <w:r>
+        <w:rPr>
+          <w:lang w:val="en-US"/>
+        </w:rPr>
+        <w:t xml:space="preserve"> pada mode scientific.</w:t>
+      </w:r>
+    </w:p>
+    <w:p>
+      <w:pPr>
+        <w:pStyle w:val="ListParagraph"/>
+        <w:numPr>
+          <w:ilvl w:val="0"/>
+          <w:numId w:val="9"/>
+        </w:numPr>
+        <w:rPr>
+          <w:lang w:val="en-US"/>
+        </w:rPr>
+      </w:pPr>
+      <w:proofErr w:type="spellStart"/>
+      <w:r>
+        <w:rPr>
+          <w:lang w:val="en-US"/>
+        </w:rPr>
+        <w:t>Mengembangkan</w:t>
+      </w:r>
+      <w:proofErr w:type="spellEnd"/>
+      <w:r>
+        <w:rPr>
+          <w:lang w:val="en-US"/>
+        </w:rPr>
+        <w:t xml:space="preserve"> </w:t>
+      </w:r>
+      <w:proofErr w:type="spellStart"/>
+      <w:r>
+        <w:rPr>
+          <w:lang w:val="en-US"/>
+        </w:rPr>
+        <w:t>fitur</w:t>
+      </w:r>
+      <w:proofErr w:type="spellEnd"/>
+      <w:r>
+        <w:rPr>
+          <w:lang w:val="en-US"/>
+        </w:rPr>
+        <w:t xml:space="preserve"> </w:t>
+      </w:r>
+      <w:proofErr w:type="spellStart"/>
+      <w:r>
+        <w:rPr>
+          <w:lang w:val="en-US"/>
+        </w:rPr>
+        <w:t>perhitungan</w:t>
+      </w:r>
+      <w:proofErr w:type="spellEnd"/>
+      <w:r>
+        <w:rPr>
+          <w:lang w:val="en-US"/>
+        </w:rPr>
+        <w:t xml:space="preserve"> </w:t>
+      </w:r>
+      <w:proofErr w:type="spellStart"/>
+      <w:r>
+        <w:rPr>
+          <w:lang w:val="en-US"/>
+        </w:rPr>
+        <w:t>acosh</w:t>
+      </w:r>
+      <w:proofErr w:type="spellEnd"/>
+      <w:r>
+        <w:rPr>
+          <w:lang w:val="en-US"/>
+        </w:rPr>
+        <w:t xml:space="preserve"> dan </w:t>
+      </w:r>
+      <w:proofErr w:type="spellStart"/>
+      <w:r>
+        <w:rPr>
+          <w:lang w:val="en-US"/>
+        </w:rPr>
+        <w:t>asinh</w:t>
+      </w:r>
+      <w:proofErr w:type="spellEnd"/>
+      <w:r>
+        <w:rPr>
+          <w:lang w:val="en-US"/>
+        </w:rPr>
+        <w:t xml:space="preserve"> pada mode scientific.</w:t>
+      </w:r>
     </w:p>
     <w:sectPr>
       <w:pgSz w:w="11906" w:h="16838" w:code="9"/>
@@ -5367,6 +9403,116 @@
 <file path=word/numbering.xml><?xml version="1.0" encoding="utf-8"?>
 <w:numbering xmlns:wpc="http://schemas.microsoft.com/office/word/2010/wordprocessingCanvas" xmlns:cx="http://schemas.microsoft.com/office/drawing/2014/chartex" xmlns:cx1="http://schemas.microsoft.com/office/drawing/2015/9/8/chartex" xmlns:cx2="http://schemas.microsoft.com/office/drawing/2015/10/21/chartex" xmlns:cx3="http://schemas.microsoft.com/office/drawing/2016/5/9/chartex" xmlns:cx4="http://schemas.microsoft.com/office/drawing/2016/5/10/chartex" xmlns:cx5="http://schemas.microsoft.com/office/drawing/2016/5/11/chartex" xmlns:cx6="http://schemas.microsoft.com/office/drawing/2016/5/12/chartex" xmlns:cx7="http://schemas.microsoft.com/office/drawing/2016/5/13/chartex" xmlns:cx8="http://schemas.microsoft.com/office/drawing/2016/5/14/chartex" xmlns:mc="http://schemas.openxmlformats.org/markup-compatibility/2006" xmlns:aink="http://schemas.microsoft.com/office/drawing/2016/ink" xmlns:am3d="http://schemas.microsoft.com/office/drawing/2017/model3d" xmlns:o="urn:schemas-microsoft-com:office:office" xmlns:oel="http://schemas.microsoft.com/office/2019/extlst" xmlns:r="http://schemas.openxmlformats.org/officeDocument/2006/relationships" xmlns:m="http://schemas.openxmlformats.org/officeDocument/2006/math" xmlns:v="urn:schemas-microsoft-com:vml" xmlns:wp14="http://schemas.microsoft.com/office/word/2010/wordprocessingDrawing" xmlns:wp="http://schemas.openxmlformats.org/drawingml/2006/wordprocessingDrawing" xmlns:w10="urn:schemas-microsoft-com:office:word" xmlns:w="http://schemas.openxmlformats.org/wordprocessingml/2006/main" xmlns:w14="http://schemas.microsoft.com/office/word/2010/wordml" xmlns:w15="http://schemas.microsoft.com/office/word/2012/wordml" xmlns:w16cex="http://schemas.microsoft.com/office/word/2018/wordml/cex" xmlns:w16cid="http://schemas.microsoft.com/office/word/2016/wordml/cid" xmlns:w16="http://schemas.microsoft.com/office/word/2018/wordml" xmlns:w16sdtdh="http://schemas.microsoft.com/office/word/2020/wordml/sdtdatahash" xmlns:w16se="http://schemas.microsoft.com/office/word/2015/wordml/symex" xmlns:wpg="http://schemas.microsoft.com/office/word/2010/wordprocessingGroup" xmlns:wpi="http://schemas.microsoft.com/office/word/2010/wordprocessingInk" xmlns:wne="http://schemas.microsoft.com/office/word/2006/wordml" xmlns:wps="http://schemas.microsoft.com/office/word/2010/wordprocessingShape" mc:Ignorable="w14 w15 w16se w16cid w16 w16cex w16sdtdh wp14">
   <w:abstractNum w:abstractNumId="0" w15:restartNumberingAfterBreak="0">
+    <w:nsid w:val="07D17BD0"/>
+    <w:multiLevelType w:val="multilevel"/>
+    <w:tmpl w:val="9C54DA66"/>
+    <w:lvl w:ilvl="0">
+      <w:start w:val="1"/>
+      <w:numFmt w:val="upperRoman"/>
+      <w:pStyle w:val="Heading1"/>
+      <w:suff w:val="nothing"/>
+      <w:lvlText w:val="BAB %1"/>
+      <w:lvlJc w:val="left"/>
+      <w:pPr>
+        <w:ind w:left="873" w:hanging="416"/>
+      </w:pPr>
+      <w:rPr>
+        <w:rFonts w:hint="default"/>
+      </w:rPr>
+    </w:lvl>
+    <w:lvl w:ilvl="1">
+      <w:start w:val="1"/>
+      <w:numFmt w:val="decimal"/>
+      <w:pStyle w:val="Heading2"/>
+      <w:isLgl/>
+      <w:lvlText w:val="%1.%2"/>
+      <w:lvlJc w:val="left"/>
+      <w:pPr>
+        <w:ind w:left="873" w:hanging="416"/>
+      </w:pPr>
+      <w:rPr>
+        <w:rFonts w:hint="default"/>
+      </w:rPr>
+    </w:lvl>
+    <w:lvl w:ilvl="2">
+      <w:numFmt w:val="bullet"/>
+      <w:lvlText w:val="•"/>
+      <w:lvlJc w:val="left"/>
+      <w:pPr>
+        <w:ind w:left="2621" w:hanging="416"/>
+      </w:pPr>
+      <w:rPr>
+        <w:rFonts w:hint="default"/>
+      </w:rPr>
+    </w:lvl>
+    <w:lvl w:ilvl="3">
+      <w:numFmt w:val="bullet"/>
+      <w:lvlText w:val="•"/>
+      <w:lvlJc w:val="left"/>
+      <w:pPr>
+        <w:ind w:left="3491" w:hanging="416"/>
+      </w:pPr>
+      <w:rPr>
+        <w:rFonts w:hint="default"/>
+      </w:rPr>
+    </w:lvl>
+    <w:lvl w:ilvl="4">
+      <w:numFmt w:val="bullet"/>
+      <w:lvlText w:val="•"/>
+      <w:lvlJc w:val="left"/>
+      <w:pPr>
+        <w:ind w:left="4362" w:hanging="416"/>
+      </w:pPr>
+      <w:rPr>
+        <w:rFonts w:hint="default"/>
+      </w:rPr>
+    </w:lvl>
+    <w:lvl w:ilvl="5">
+      <w:numFmt w:val="bullet"/>
+      <w:lvlText w:val="•"/>
+      <w:lvlJc w:val="left"/>
+      <w:pPr>
+        <w:ind w:left="5233" w:hanging="416"/>
+      </w:pPr>
+      <w:rPr>
+        <w:rFonts w:hint="default"/>
+      </w:rPr>
+    </w:lvl>
+    <w:lvl w:ilvl="6">
+      <w:numFmt w:val="bullet"/>
+      <w:lvlText w:val="•"/>
+      <w:lvlJc w:val="left"/>
+      <w:pPr>
+        <w:ind w:left="6103" w:hanging="416"/>
+      </w:pPr>
+      <w:rPr>
+        <w:rFonts w:hint="default"/>
+      </w:rPr>
+    </w:lvl>
+    <w:lvl w:ilvl="7">
+      <w:numFmt w:val="bullet"/>
+      <w:lvlText w:val="•"/>
+      <w:lvlJc w:val="left"/>
+      <w:pPr>
+        <w:ind w:left="6974" w:hanging="416"/>
+      </w:pPr>
+      <w:rPr>
+        <w:rFonts w:hint="default"/>
+      </w:rPr>
+    </w:lvl>
+    <w:lvl w:ilvl="8">
+      <w:numFmt w:val="bullet"/>
+      <w:lvlText w:val="•"/>
+      <w:lvlJc w:val="left"/>
+      <w:pPr>
+        <w:ind w:left="7845" w:hanging="416"/>
+      </w:pPr>
+      <w:rPr>
+        <w:rFonts w:hint="default"/>
+      </w:rPr>
+    </w:lvl>
+  </w:abstractNum>
+  <w:abstractNum w:abstractNumId="1" w15:restartNumberingAfterBreak="0">
     <w:nsid w:val="0CD02D56"/>
     <w:multiLevelType w:val="hybridMultilevel"/>
     <w:tmpl w:val="CE702482"/>
@@ -5479,7 +9625,7 @@
       </w:rPr>
     </w:lvl>
   </w:abstractNum>
-  <w:abstractNum w:abstractNumId="1" w15:restartNumberingAfterBreak="0">
+  <w:abstractNum w:abstractNumId="2" w15:restartNumberingAfterBreak="0">
     <w:nsid w:val="15383F4C"/>
     <w:multiLevelType w:val="hybridMultilevel"/>
     <w:tmpl w:val="EF5A0DD6"/>
@@ -5592,7 +9738,7 @@
       </w:rPr>
     </w:lvl>
   </w:abstractNum>
-  <w:abstractNum w:abstractNumId="2" w15:restartNumberingAfterBreak="0">
+  <w:abstractNum w:abstractNumId="3" w15:restartNumberingAfterBreak="0">
     <w:nsid w:val="2C69787A"/>
     <w:multiLevelType w:val="hybridMultilevel"/>
     <w:tmpl w:val="6D54B5D8"/>
@@ -5705,117 +9851,96 @@
       </w:rPr>
     </w:lvl>
   </w:abstractNum>
-  <w:abstractNum w:abstractNumId="3" w15:restartNumberingAfterBreak="0">
+  <w:abstractNum w:abstractNumId="4" w15:restartNumberingAfterBreak="0">
+    <w:nsid w:val="31EC6829"/>
+    <w:multiLevelType w:val="hybridMultilevel"/>
+    <w:tmpl w:val="9572D40C"/>
+    <w:lvl w:ilvl="0" w:tplc="04090019">
+      <w:start w:val="1"/>
+      <w:numFmt w:val="lowerLetter"/>
+      <w:lvlText w:val="%1."/>
+      <w:lvlJc w:val="left"/>
+      <w:pPr>
+        <w:ind w:left="720" w:hanging="360"/>
+      </w:pPr>
+    </w:lvl>
+    <w:lvl w:ilvl="1" w:tplc="04090019" w:tentative="1">
+      <w:start w:val="1"/>
+      <w:numFmt w:val="lowerLetter"/>
+      <w:lvlText w:val="%2."/>
+      <w:lvlJc w:val="left"/>
+      <w:pPr>
+        <w:ind w:left="1440" w:hanging="360"/>
+      </w:pPr>
+    </w:lvl>
+    <w:lvl w:ilvl="2" w:tplc="0409001B" w:tentative="1">
+      <w:start w:val="1"/>
+      <w:numFmt w:val="lowerRoman"/>
+      <w:lvlText w:val="%3."/>
+      <w:lvlJc w:val="right"/>
+      <w:pPr>
+        <w:ind w:left="2160" w:hanging="180"/>
+      </w:pPr>
+    </w:lvl>
+    <w:lvl w:ilvl="3" w:tplc="0409000F" w:tentative="1">
+      <w:start w:val="1"/>
+      <w:numFmt w:val="decimal"/>
+      <w:lvlText w:val="%4."/>
+      <w:lvlJc w:val="left"/>
+      <w:pPr>
+        <w:ind w:left="2880" w:hanging="360"/>
+      </w:pPr>
+    </w:lvl>
+    <w:lvl w:ilvl="4" w:tplc="04090019" w:tentative="1">
+      <w:start w:val="1"/>
+      <w:numFmt w:val="lowerLetter"/>
+      <w:lvlText w:val="%5."/>
+      <w:lvlJc w:val="left"/>
+      <w:pPr>
+        <w:ind w:left="3600" w:hanging="360"/>
+      </w:pPr>
+    </w:lvl>
+    <w:lvl w:ilvl="5" w:tplc="0409001B" w:tentative="1">
+      <w:start w:val="1"/>
+      <w:numFmt w:val="lowerRoman"/>
+      <w:lvlText w:val="%6."/>
+      <w:lvlJc w:val="right"/>
+      <w:pPr>
+        <w:ind w:left="4320" w:hanging="180"/>
+      </w:pPr>
+    </w:lvl>
+    <w:lvl w:ilvl="6" w:tplc="0409000F" w:tentative="1">
+      <w:start w:val="1"/>
+      <w:numFmt w:val="decimal"/>
+      <w:lvlText w:val="%7."/>
+      <w:lvlJc w:val="left"/>
+      <w:pPr>
+        <w:ind w:left="5040" w:hanging="360"/>
+      </w:pPr>
+    </w:lvl>
+    <w:lvl w:ilvl="7" w:tplc="04090019" w:tentative="1">
+      <w:start w:val="1"/>
+      <w:numFmt w:val="lowerLetter"/>
+      <w:lvlText w:val="%8."/>
+      <w:lvlJc w:val="left"/>
+      <w:pPr>
+        <w:ind w:left="5760" w:hanging="360"/>
+      </w:pPr>
+    </w:lvl>
+    <w:lvl w:ilvl="8" w:tplc="0409001B" w:tentative="1">
+      <w:start w:val="1"/>
+      <w:numFmt w:val="lowerRoman"/>
+      <w:lvlText w:val="%9."/>
+      <w:lvlJc w:val="right"/>
+      <w:pPr>
+        <w:ind w:left="6480" w:hanging="180"/>
+      </w:pPr>
+    </w:lvl>
+  </w:abstractNum>
+  <w:abstractNum w:abstractNumId="5" w15:restartNumberingAfterBreak="0">
     <w:nsid w:val="3E144358"/>
     <w:multiLevelType w:val="multilevel"/>
-    <w:tmpl w:val="A06CE122"/>
-    <w:lvl w:ilvl="0">
-      <w:start w:val="1"/>
-      <w:numFmt w:val="decimal"/>
-      <w:lvlText w:val="%1"/>
-      <w:lvlJc w:val="left"/>
-      <w:pPr>
-        <w:ind w:left="873" w:hanging="416"/>
-      </w:pPr>
-      <w:rPr>
-        <w:rFonts w:hint="default"/>
-      </w:rPr>
-    </w:lvl>
-    <w:lvl w:ilvl="1">
-      <w:start w:val="1"/>
-      <w:numFmt w:val="decimal"/>
-      <w:pStyle w:val="Heading2"/>
-      <w:lvlText w:val="%1.%2"/>
-      <w:lvlJc w:val="left"/>
-      <w:pPr>
-        <w:ind w:left="873" w:hanging="416"/>
-      </w:pPr>
-      <w:rPr>
-        <w:rFonts w:hint="default"/>
-      </w:rPr>
-    </w:lvl>
-    <w:lvl w:ilvl="2">
-      <w:numFmt w:val="bullet"/>
-      <w:lvlText w:val="•"/>
-      <w:lvlJc w:val="left"/>
-      <w:pPr>
-        <w:ind w:left="2621" w:hanging="416"/>
-      </w:pPr>
-      <w:rPr>
-        <w:rFonts w:hint="default"/>
-      </w:rPr>
-    </w:lvl>
-    <w:lvl w:ilvl="3">
-      <w:numFmt w:val="bullet"/>
-      <w:lvlText w:val="•"/>
-      <w:lvlJc w:val="left"/>
-      <w:pPr>
-        <w:ind w:left="3491" w:hanging="416"/>
-      </w:pPr>
-      <w:rPr>
-        <w:rFonts w:hint="default"/>
-      </w:rPr>
-    </w:lvl>
-    <w:lvl w:ilvl="4">
-      <w:numFmt w:val="bullet"/>
-      <w:lvlText w:val="•"/>
-      <w:lvlJc w:val="left"/>
-      <w:pPr>
-        <w:ind w:left="4362" w:hanging="416"/>
-      </w:pPr>
-      <w:rPr>
-        <w:rFonts w:hint="default"/>
-      </w:rPr>
-    </w:lvl>
-    <w:lvl w:ilvl="5">
-      <w:numFmt w:val="bullet"/>
-      <w:lvlText w:val="•"/>
-      <w:lvlJc w:val="left"/>
-      <w:pPr>
-        <w:ind w:left="5233" w:hanging="416"/>
-      </w:pPr>
-      <w:rPr>
-        <w:rFonts w:hint="default"/>
-      </w:rPr>
-    </w:lvl>
-    <w:lvl w:ilvl="6">
-      <w:numFmt w:val="bullet"/>
-      <w:lvlText w:val="•"/>
-      <w:lvlJc w:val="left"/>
-      <w:pPr>
-        <w:ind w:left="6103" w:hanging="416"/>
-      </w:pPr>
-      <w:rPr>
-        <w:rFonts w:hint="default"/>
-      </w:rPr>
-    </w:lvl>
-    <w:lvl w:ilvl="7">
-      <w:numFmt w:val="bullet"/>
-      <w:lvlText w:val="•"/>
-      <w:lvlJc w:val="left"/>
-      <w:pPr>
-        <w:ind w:left="6974" w:hanging="416"/>
-      </w:pPr>
-      <w:rPr>
-        <w:rFonts w:hint="default"/>
-      </w:rPr>
-    </w:lvl>
-    <w:lvl w:ilvl="8">
-      <w:numFmt w:val="bullet"/>
-      <w:lvlText w:val="•"/>
-      <w:lvlJc w:val="left"/>
-      <w:pPr>
-        <w:ind w:left="7845" w:hanging="416"/>
-      </w:pPr>
-      <w:rPr>
-        <w:rFonts w:hint="default"/>
-      </w:rPr>
-    </w:lvl>
-  </w:abstractNum>
-  <w:abstractNum w:abstractNumId="4" w15:restartNumberingAfterBreak="0">
-    <w:nsid w:val="4CDF3A02"/>
-    <w:multiLevelType w:val="multilevel"/>
-    <w:tmpl w:val="5148C6CE"/>
+    <w:tmpl w:val="6D04C098"/>
     <w:lvl w:ilvl="0">
       <w:start w:val="1"/>
       <w:numFmt w:val="decimal"/>
@@ -5918,11 +10043,203 @@
       </w:rPr>
     </w:lvl>
   </w:abstractNum>
+  <w:abstractNum w:abstractNumId="6" w15:restartNumberingAfterBreak="0">
+    <w:nsid w:val="3F902C4C"/>
+    <w:multiLevelType w:val="hybridMultilevel"/>
+    <w:tmpl w:val="1E642FE8"/>
+    <w:lvl w:ilvl="0" w:tplc="04090019">
+      <w:start w:val="1"/>
+      <w:numFmt w:val="lowerLetter"/>
+      <w:lvlText w:val="%1."/>
+      <w:lvlJc w:val="left"/>
+      <w:pPr>
+        <w:ind w:left="720" w:hanging="360"/>
+      </w:pPr>
+    </w:lvl>
+    <w:lvl w:ilvl="1" w:tplc="04090019" w:tentative="1">
+      <w:start w:val="1"/>
+      <w:numFmt w:val="lowerLetter"/>
+      <w:lvlText w:val="%2."/>
+      <w:lvlJc w:val="left"/>
+      <w:pPr>
+        <w:ind w:left="1440" w:hanging="360"/>
+      </w:pPr>
+    </w:lvl>
+    <w:lvl w:ilvl="2" w:tplc="0409001B" w:tentative="1">
+      <w:start w:val="1"/>
+      <w:numFmt w:val="lowerRoman"/>
+      <w:lvlText w:val="%3."/>
+      <w:lvlJc w:val="right"/>
+      <w:pPr>
+        <w:ind w:left="2160" w:hanging="180"/>
+      </w:pPr>
+    </w:lvl>
+    <w:lvl w:ilvl="3" w:tplc="0409000F" w:tentative="1">
+      <w:start w:val="1"/>
+      <w:numFmt w:val="decimal"/>
+      <w:lvlText w:val="%4."/>
+      <w:lvlJc w:val="left"/>
+      <w:pPr>
+        <w:ind w:left="2880" w:hanging="360"/>
+      </w:pPr>
+    </w:lvl>
+    <w:lvl w:ilvl="4" w:tplc="04090019" w:tentative="1">
+      <w:start w:val="1"/>
+      <w:numFmt w:val="lowerLetter"/>
+      <w:lvlText w:val="%5."/>
+      <w:lvlJc w:val="left"/>
+      <w:pPr>
+        <w:ind w:left="3600" w:hanging="360"/>
+      </w:pPr>
+    </w:lvl>
+    <w:lvl w:ilvl="5" w:tplc="0409001B" w:tentative="1">
+      <w:start w:val="1"/>
+      <w:numFmt w:val="lowerRoman"/>
+      <w:lvlText w:val="%6."/>
+      <w:lvlJc w:val="right"/>
+      <w:pPr>
+        <w:ind w:left="4320" w:hanging="180"/>
+      </w:pPr>
+    </w:lvl>
+    <w:lvl w:ilvl="6" w:tplc="0409000F" w:tentative="1">
+      <w:start w:val="1"/>
+      <w:numFmt w:val="decimal"/>
+      <w:lvlText w:val="%7."/>
+      <w:lvlJc w:val="left"/>
+      <w:pPr>
+        <w:ind w:left="5040" w:hanging="360"/>
+      </w:pPr>
+    </w:lvl>
+    <w:lvl w:ilvl="7" w:tplc="04090019" w:tentative="1">
+      <w:start w:val="1"/>
+      <w:numFmt w:val="lowerLetter"/>
+      <w:lvlText w:val="%8."/>
+      <w:lvlJc w:val="left"/>
+      <w:pPr>
+        <w:ind w:left="5760" w:hanging="360"/>
+      </w:pPr>
+    </w:lvl>
+    <w:lvl w:ilvl="8" w:tplc="0409001B" w:tentative="1">
+      <w:start w:val="1"/>
+      <w:numFmt w:val="lowerRoman"/>
+      <w:lvlText w:val="%9."/>
+      <w:lvlJc w:val="right"/>
+      <w:pPr>
+        <w:ind w:left="6480" w:hanging="180"/>
+      </w:pPr>
+    </w:lvl>
+  </w:abstractNum>
+  <w:abstractNum w:abstractNumId="7" w15:restartNumberingAfterBreak="0">
+    <w:nsid w:val="4CDF3A02"/>
+    <w:multiLevelType w:val="multilevel"/>
+    <w:tmpl w:val="5148C6CE"/>
+    <w:lvl w:ilvl="0">
+      <w:start w:val="1"/>
+      <w:numFmt w:val="decimal"/>
+      <w:lvlText w:val="%1"/>
+      <w:lvlJc w:val="left"/>
+      <w:pPr>
+        <w:ind w:left="873" w:hanging="416"/>
+      </w:pPr>
+      <w:rPr>
+        <w:rFonts w:hint="default"/>
+      </w:rPr>
+    </w:lvl>
+    <w:lvl w:ilvl="1">
+      <w:start w:val="1"/>
+      <w:numFmt w:val="decimal"/>
+      <w:lvlText w:val="%1.%2"/>
+      <w:lvlJc w:val="left"/>
+      <w:pPr>
+        <w:ind w:left="873" w:hanging="416"/>
+      </w:pPr>
+      <w:rPr>
+        <w:rFonts w:hint="default"/>
+      </w:rPr>
+    </w:lvl>
+    <w:lvl w:ilvl="2">
+      <w:numFmt w:val="bullet"/>
+      <w:lvlText w:val="•"/>
+      <w:lvlJc w:val="left"/>
+      <w:pPr>
+        <w:ind w:left="2621" w:hanging="416"/>
+      </w:pPr>
+      <w:rPr>
+        <w:rFonts w:hint="default"/>
+      </w:rPr>
+    </w:lvl>
+    <w:lvl w:ilvl="3">
+      <w:numFmt w:val="bullet"/>
+      <w:lvlText w:val="•"/>
+      <w:lvlJc w:val="left"/>
+      <w:pPr>
+        <w:ind w:left="3491" w:hanging="416"/>
+      </w:pPr>
+      <w:rPr>
+        <w:rFonts w:hint="default"/>
+      </w:rPr>
+    </w:lvl>
+    <w:lvl w:ilvl="4">
+      <w:numFmt w:val="bullet"/>
+      <w:lvlText w:val="•"/>
+      <w:lvlJc w:val="left"/>
+      <w:pPr>
+        <w:ind w:left="4362" w:hanging="416"/>
+      </w:pPr>
+      <w:rPr>
+        <w:rFonts w:hint="default"/>
+      </w:rPr>
+    </w:lvl>
+    <w:lvl w:ilvl="5">
+      <w:numFmt w:val="bullet"/>
+      <w:lvlText w:val="•"/>
+      <w:lvlJc w:val="left"/>
+      <w:pPr>
+        <w:ind w:left="5233" w:hanging="416"/>
+      </w:pPr>
+      <w:rPr>
+        <w:rFonts w:hint="default"/>
+      </w:rPr>
+    </w:lvl>
+    <w:lvl w:ilvl="6">
+      <w:numFmt w:val="bullet"/>
+      <w:lvlText w:val="•"/>
+      <w:lvlJc w:val="left"/>
+      <w:pPr>
+        <w:ind w:left="6103" w:hanging="416"/>
+      </w:pPr>
+      <w:rPr>
+        <w:rFonts w:hint="default"/>
+      </w:rPr>
+    </w:lvl>
+    <w:lvl w:ilvl="7">
+      <w:numFmt w:val="bullet"/>
+      <w:lvlText w:val="•"/>
+      <w:lvlJc w:val="left"/>
+      <w:pPr>
+        <w:ind w:left="6974" w:hanging="416"/>
+      </w:pPr>
+      <w:rPr>
+        <w:rFonts w:hint="default"/>
+      </w:rPr>
+    </w:lvl>
+    <w:lvl w:ilvl="8">
+      <w:numFmt w:val="bullet"/>
+      <w:lvlText w:val="•"/>
+      <w:lvlJc w:val="left"/>
+      <w:pPr>
+        <w:ind w:left="7845" w:hanging="416"/>
+      </w:pPr>
+      <w:rPr>
+        <w:rFonts w:hint="default"/>
+      </w:rPr>
+    </w:lvl>
+  </w:abstractNum>
   <w:num w:numId="1" w16cid:durableId="780075910">
-    <w:abstractNumId w:val="4"/>
+    <w:abstractNumId w:val="7"/>
   </w:num>
   <w:num w:numId="2" w16cid:durableId="238246832">
-    <w:abstractNumId w:val="4"/>
+    <w:abstractNumId w:val="7"/>
     <w:lvlOverride w:ilvl="0">
       <w:startOverride w:val="1"/>
     </w:lvlOverride>
@@ -5938,16 +10255,25 @@
     <w:lvlOverride w:ilvl="8"/>
   </w:num>
   <w:num w:numId="3" w16cid:durableId="1145046807">
+    <w:abstractNumId w:val="5"/>
+  </w:num>
+  <w:num w:numId="4" w16cid:durableId="1674607704">
+    <w:abstractNumId w:val="2"/>
+  </w:num>
+  <w:num w:numId="5" w16cid:durableId="374740142">
+    <w:abstractNumId w:val="1"/>
+  </w:num>
+  <w:num w:numId="6" w16cid:durableId="859054009">
     <w:abstractNumId w:val="3"/>
   </w:num>
-  <w:num w:numId="4" w16cid:durableId="1674607704">
-    <w:abstractNumId w:val="1"/>
-  </w:num>
-  <w:num w:numId="5" w16cid:durableId="374740142">
+  <w:num w:numId="7" w16cid:durableId="2037348470">
     <w:abstractNumId w:val="0"/>
   </w:num>
-  <w:num w:numId="6" w16cid:durableId="859054009">
-    <w:abstractNumId w:val="2"/>
+  <w:num w:numId="8" w16cid:durableId="672031284">
+    <w:abstractNumId w:val="6"/>
+  </w:num>
+  <w:num w:numId="9" w16cid:durableId="1518303211">
+    <w:abstractNumId w:val="4"/>
   </w:num>
 </w:numbering>
 </file>
@@ -6370,11 +10696,15 @@
     <w:link w:val="Heading1Char"/>
     <w:uiPriority w:val="9"/>
     <w:qFormat/>
-    <w:rsid w:val="00BE0BEC"/>
+    <w:rsid w:val="00415A27"/>
     <w:pPr>
       <w:keepNext/>
       <w:keepLines/>
+      <w:numPr>
+        <w:numId w:val="7"/>
+      </w:numPr>
       <w:spacing w:before="240"/>
+      <w:ind w:left="416"/>
       <w:jc w:val="center"/>
       <w:outlineLvl w:val="0"/>
     </w:pPr>
@@ -6393,15 +10723,16 @@
     <w:uiPriority w:val="9"/>
     <w:unhideWhenUsed/>
     <w:qFormat/>
-    <w:rsid w:val="00BE0BEC"/>
+    <w:rsid w:val="00415A27"/>
     <w:pPr>
       <w:keepNext/>
       <w:keepLines/>
       <w:numPr>
         <w:ilvl w:val="1"/>
-        <w:numId w:val="3"/>
+        <w:numId w:val="7"/>
       </w:numPr>
       <w:spacing w:before="40"/>
+      <w:ind w:left="416"/>
       <w:outlineLvl w:val="1"/>
     </w:pPr>
     <w:rPr>
@@ -6523,7 +10854,7 @@
     <w:basedOn w:val="DefaultParagraphFont"/>
     <w:link w:val="Heading1"/>
     <w:uiPriority w:val="9"/>
-    <w:rsid w:val="00BE0BEC"/>
+    <w:rsid w:val="00415A27"/>
     <w:rPr>
       <w:rFonts w:ascii="Times New Roman" w:eastAsiaTheme="majorEastAsia" w:hAnsi="Times New Roman" w:cstheme="majorBidi"/>
       <w:b/>
@@ -6624,7 +10955,7 @@
     <w:basedOn w:val="DefaultParagraphFont"/>
     <w:link w:val="Heading2"/>
     <w:uiPriority w:val="9"/>
-    <w:rsid w:val="00BE0BEC"/>
+    <w:rsid w:val="00415A27"/>
     <w:rPr>
       <w:rFonts w:ascii="Times New Roman" w:eastAsiaTheme="majorEastAsia" w:hAnsi="Times New Roman" w:cstheme="majorBidi"/>
       <w:b/>

</xml_diff>

<commit_message>
Menambahkan Sprint Backlog beserta dengan tabelnya
</commit_message>
<xml_diff>
--- a/Laporan_UTS_Agile.docx
+++ b/Laporan_UTS_Agile.docx
@@ -9227,6 +9227,12 @@
         <w:rPr>
           <w:lang w:val="en-US"/>
         </w:rPr>
+        <w:sectPr>
+          <w:pgSz w:w="11906" w:h="16838" w:code="9"/>
+          <w:pgMar w:top="1134" w:right="1440" w:bottom="1440" w:left="1440" w:header="720" w:footer="720" w:gutter="0"/>
+          <w:cols w:space="720"/>
+          <w:docGrid w:linePitch="360"/>
+        </w:sectPr>
       </w:pPr>
       <w:proofErr w:type="spellStart"/>
       <w:r>
@@ -9298,6 +9304,287 @@
         </w:rPr>
         <w:t xml:space="preserve"> pada mode scientific.</w:t>
       </w:r>
+    </w:p>
+    <w:p>
+      <w:pPr>
+        <w:pStyle w:val="Heading2"/>
+        <w:rPr>
+          <w:lang w:val="en-US"/>
+        </w:rPr>
+      </w:pPr>
+      <w:r>
+        <w:rPr>
+          <w:lang w:val="en-US"/>
+        </w:rPr>
+        <w:lastRenderedPageBreak/>
+        <w:t>Sprint Backlog</w:t>
+      </w:r>
+    </w:p>
+    <w:p>
+      <w:pPr>
+        <w:pStyle w:val="ListParagraph"/>
+        <w:numPr>
+          <w:ilvl w:val="0"/>
+          <w:numId w:val="10"/>
+        </w:numPr>
+        <w:rPr>
+          <w:lang w:val="en-US"/>
+        </w:rPr>
+      </w:pPr>
+      <w:r>
+        <w:rPr>
+          <w:lang w:val="en-US"/>
+        </w:rPr>
+        <w:t xml:space="preserve">EMNS = Edy </w:t>
+      </w:r>
+      <w:proofErr w:type="spellStart"/>
+      <w:r>
+        <w:rPr>
+          <w:lang w:val="en-US"/>
+        </w:rPr>
+        <w:t>Mikhael</w:t>
+      </w:r>
+      <w:proofErr w:type="spellEnd"/>
+      <w:r>
+        <w:rPr>
+          <w:lang w:val="en-US"/>
+        </w:rPr>
+        <w:t xml:space="preserve"> </w:t>
+      </w:r>
+      <w:proofErr w:type="spellStart"/>
+      <w:r>
+        <w:rPr>
+          <w:lang w:val="en-US"/>
+        </w:rPr>
+        <w:t>Novrianta</w:t>
+      </w:r>
+      <w:proofErr w:type="spellEnd"/>
+      <w:r>
+        <w:rPr>
+          <w:lang w:val="en-US"/>
+        </w:rPr>
+        <w:t xml:space="preserve"> </w:t>
+      </w:r>
+      <w:proofErr w:type="spellStart"/>
+      <w:r>
+        <w:rPr>
+          <w:lang w:val="en-US"/>
+        </w:rPr>
+        <w:t>Surbakti</w:t>
+      </w:r>
+      <w:proofErr w:type="spellEnd"/>
+    </w:p>
+    <w:p>
+      <w:pPr>
+        <w:pStyle w:val="ListParagraph"/>
+        <w:numPr>
+          <w:ilvl w:val="0"/>
+          <w:numId w:val="10"/>
+        </w:numPr>
+        <w:rPr>
+          <w:lang w:val="en-US"/>
+        </w:rPr>
+      </w:pPr>
+      <w:r>
+        <w:rPr>
+          <w:lang w:val="en-US"/>
+        </w:rPr>
+        <w:t>MSRB</w:t>
+      </w:r>
+      <w:r>
+        <w:rPr>
+          <w:lang w:val="en-US"/>
+        </w:rPr>
+        <w:tab/>
+        <w:t xml:space="preserve">= </w:t>
+      </w:r>
+      <w:proofErr w:type="spellStart"/>
+      <w:r>
+        <w:rPr>
+          <w:lang w:val="en-US"/>
+        </w:rPr>
+        <w:t>Shahwal</w:t>
+      </w:r>
+      <w:proofErr w:type="spellEnd"/>
+      <w:r>
+        <w:rPr>
+          <w:lang w:val="en-US"/>
+        </w:rPr>
+        <w:t xml:space="preserve"> Ramadhan</w:t>
+      </w:r>
+    </w:p>
+    <w:p>
+      <w:pPr>
+        <w:pStyle w:val="ListParagraph"/>
+        <w:numPr>
+          <w:ilvl w:val="0"/>
+          <w:numId w:val="10"/>
+        </w:numPr>
+        <w:rPr>
+          <w:lang w:val="en-US"/>
+        </w:rPr>
+      </w:pPr>
+      <w:r>
+        <w:rPr>
+          <w:lang w:val="en-US"/>
+        </w:rPr>
+        <w:t>DA</w:t>
+      </w:r>
+      <w:r>
+        <w:rPr>
+          <w:lang w:val="en-US"/>
+        </w:rPr>
+        <w:t xml:space="preserve"> </w:t>
+      </w:r>
+      <w:r>
+        <w:rPr>
+          <w:lang w:val="en-US"/>
+        </w:rPr>
+        <w:t>= Dida Adithya</w:t>
+      </w:r>
+    </w:p>
+    <w:p>
+      <w:pPr>
+        <w:pStyle w:val="ListParagraph"/>
+        <w:rPr>
+          <w:lang w:val="en-US"/>
+        </w:rPr>
+        <w:sectPr>
+          <w:pgSz w:w="11906" w:h="16838" w:code="9"/>
+          <w:pgMar w:top="1134" w:right="1440" w:bottom="1440" w:left="1440" w:header="720" w:footer="720" w:gutter="0"/>
+          <w:cols w:space="720"/>
+          <w:docGrid w:linePitch="360"/>
+        </w:sectPr>
+      </w:pPr>
+      <w:r>
+        <w:rPr>
+          <w:bCs/>
+          <w:noProof/>
+          <w:lang w:val="en-US"/>
+        </w:rPr>
+        <w:drawing>
+          <wp:inline distT="0" distB="0" distL="0" distR="0" wp14:anchorId="34A637F7" wp14:editId="67BDC9CE">
+            <wp:extent cx="2943207" cy="7791890"/>
+            <wp:effectExtent l="0" t="0" r="0" b="0"/>
+            <wp:docPr id="1453419121" name="Picture 3"/>
+            <wp:cNvGraphicFramePr>
+              <a:graphicFrameLocks xmlns:a="http://schemas.openxmlformats.org/drawingml/2006/main" noChangeAspect="1"/>
+            </wp:cNvGraphicFramePr>
+            <a:graphic xmlns:a="http://schemas.openxmlformats.org/drawingml/2006/main">
+              <a:graphicData uri="http://schemas.openxmlformats.org/drawingml/2006/picture">
+                <pic:pic xmlns:pic="http://schemas.openxmlformats.org/drawingml/2006/picture">
+                  <pic:nvPicPr>
+                    <pic:cNvPr id="1453419121" name="Picture 1453419121"/>
+                    <pic:cNvPicPr/>
+                  </pic:nvPicPr>
+                  <pic:blipFill rotWithShape="1">
+                    <a:blip r:embed="rId12" cstate="print">
+                      <a:extLst>
+                        <a:ext uri="{28A0092B-C50C-407E-A947-70E740481C1C}">
+                          <a14:useLocalDpi xmlns:a14="http://schemas.microsoft.com/office/drawing/2010/main" val="0"/>
+                        </a:ext>
+                      </a:extLst>
+                    </a:blip>
+                    <a:srcRect t="3857"/>
+                    <a:stretch/>
+                  </pic:blipFill>
+                  <pic:spPr bwMode="auto">
+                    <a:xfrm>
+                      <a:off x="0" y="0"/>
+                      <a:ext cx="2945242" cy="7797278"/>
+                    </a:xfrm>
+                    <a:prstGeom prst="rect">
+                      <a:avLst/>
+                    </a:prstGeom>
+                    <a:ln>
+                      <a:noFill/>
+                    </a:ln>
+                    <a:extLst>
+                      <a:ext uri="{53640926-AAD7-44D8-BBD7-CCE9431645EC}">
+                        <a14:shadowObscured xmlns:a14="http://schemas.microsoft.com/office/drawing/2010/main"/>
+                      </a:ext>
+                    </a:extLst>
+                  </pic:spPr>
+                </pic:pic>
+              </a:graphicData>
+            </a:graphic>
+          </wp:inline>
+        </w:drawing>
+      </w:r>
+    </w:p>
+    <w:p>
+      <w:pPr>
+        <w:pStyle w:val="ListParagraph"/>
+        <w:rPr>
+          <w:lang w:val="en-US"/>
+        </w:rPr>
+        <w:sectPr>
+          <w:pgSz w:w="11906" w:h="16838" w:code="9"/>
+          <w:pgMar w:top="1134" w:right="1440" w:bottom="1440" w:left="1440" w:header="720" w:footer="720" w:gutter="0"/>
+          <w:cols w:space="720"/>
+          <w:docGrid w:linePitch="360"/>
+        </w:sectPr>
+      </w:pPr>
+      <w:r>
+        <w:rPr>
+          <w:noProof/>
+          <w:lang w:val="en-US"/>
+        </w:rPr>
+        <w:lastRenderedPageBreak/>
+        <w:drawing>
+          <wp:inline distT="0" distB="0" distL="0" distR="0" wp14:anchorId="4D6D22C8" wp14:editId="32108DB5">
+            <wp:extent cx="3335020" cy="9083675"/>
+            <wp:effectExtent l="0" t="0" r="0" b="3175"/>
+            <wp:docPr id="3" name="Picture 3"/>
+            <wp:cNvGraphicFramePr>
+              <a:graphicFrameLocks xmlns:a="http://schemas.openxmlformats.org/drawingml/2006/main" noChangeAspect="1"/>
+            </wp:cNvGraphicFramePr>
+            <a:graphic xmlns:a="http://schemas.openxmlformats.org/drawingml/2006/main">
+              <a:graphicData uri="http://schemas.openxmlformats.org/drawingml/2006/picture">
+                <pic:pic xmlns:pic="http://schemas.openxmlformats.org/drawingml/2006/picture">
+                  <pic:nvPicPr>
+                    <pic:cNvPr id="0" name="Picture 2"/>
+                    <pic:cNvPicPr>
+                      <a:picLocks noChangeAspect="1" noChangeArrowheads="1"/>
+                    </pic:cNvPicPr>
+                  </pic:nvPicPr>
+                  <pic:blipFill>
+                    <a:blip r:embed="rId13">
+                      <a:extLst>
+                        <a:ext uri="{28A0092B-C50C-407E-A947-70E740481C1C}">
+                          <a14:useLocalDpi xmlns:a14="http://schemas.microsoft.com/office/drawing/2010/main" val="0"/>
+                        </a:ext>
+                      </a:extLst>
+                    </a:blip>
+                    <a:srcRect/>
+                    <a:stretch>
+                      <a:fillRect/>
+                    </a:stretch>
+                  </pic:blipFill>
+                  <pic:spPr bwMode="auto">
+                    <a:xfrm>
+                      <a:off x="0" y="0"/>
+                      <a:ext cx="3335020" cy="9083675"/>
+                    </a:xfrm>
+                    <a:prstGeom prst="rect">
+                      <a:avLst/>
+                    </a:prstGeom>
+                    <a:noFill/>
+                  </pic:spPr>
+                </pic:pic>
+              </a:graphicData>
+            </a:graphic>
+          </wp:inline>
+        </w:drawing>
+      </w:r>
+    </w:p>
+    <w:p>
+      <w:pPr>
+        <w:pStyle w:val="ListParagraph"/>
+        <w:rPr>
+          <w:lang w:val="en-US"/>
+        </w:rPr>
+      </w:pPr>
     </w:p>
     <w:sectPr>
       <w:pgSz w:w="11906" w:h="16838" w:code="9"/>
@@ -10235,6 +10522,119 @@
       </w:rPr>
     </w:lvl>
   </w:abstractNum>
+  <w:abstractNum w:abstractNumId="8" w15:restartNumberingAfterBreak="0">
+    <w:nsid w:val="587C5A87"/>
+    <w:multiLevelType w:val="hybridMultilevel"/>
+    <w:tmpl w:val="6A826B72"/>
+    <w:lvl w:ilvl="0" w:tplc="04090001">
+      <w:start w:val="1"/>
+      <w:numFmt w:val="bullet"/>
+      <w:lvlText w:val=""/>
+      <w:lvlJc w:val="left"/>
+      <w:pPr>
+        <w:ind w:left="720" w:hanging="360"/>
+      </w:pPr>
+      <w:rPr>
+        <w:rFonts w:ascii="Symbol" w:hAnsi="Symbol" w:hint="default"/>
+      </w:rPr>
+    </w:lvl>
+    <w:lvl w:ilvl="1" w:tplc="04090003" w:tentative="1">
+      <w:start w:val="1"/>
+      <w:numFmt w:val="bullet"/>
+      <w:lvlText w:val="o"/>
+      <w:lvlJc w:val="left"/>
+      <w:pPr>
+        <w:ind w:left="1440" w:hanging="360"/>
+      </w:pPr>
+      <w:rPr>
+        <w:rFonts w:ascii="Courier New" w:hAnsi="Courier New" w:cs="Courier New" w:hint="default"/>
+      </w:rPr>
+    </w:lvl>
+    <w:lvl w:ilvl="2" w:tplc="04090005" w:tentative="1">
+      <w:start w:val="1"/>
+      <w:numFmt w:val="bullet"/>
+      <w:lvlText w:val=""/>
+      <w:lvlJc w:val="left"/>
+      <w:pPr>
+        <w:ind w:left="2160" w:hanging="360"/>
+      </w:pPr>
+      <w:rPr>
+        <w:rFonts w:ascii="Wingdings" w:hAnsi="Wingdings" w:hint="default"/>
+      </w:rPr>
+    </w:lvl>
+    <w:lvl w:ilvl="3" w:tplc="04090001" w:tentative="1">
+      <w:start w:val="1"/>
+      <w:numFmt w:val="bullet"/>
+      <w:lvlText w:val=""/>
+      <w:lvlJc w:val="left"/>
+      <w:pPr>
+        <w:ind w:left="2880" w:hanging="360"/>
+      </w:pPr>
+      <w:rPr>
+        <w:rFonts w:ascii="Symbol" w:hAnsi="Symbol" w:hint="default"/>
+      </w:rPr>
+    </w:lvl>
+    <w:lvl w:ilvl="4" w:tplc="04090003" w:tentative="1">
+      <w:start w:val="1"/>
+      <w:numFmt w:val="bullet"/>
+      <w:lvlText w:val="o"/>
+      <w:lvlJc w:val="left"/>
+      <w:pPr>
+        <w:ind w:left="3600" w:hanging="360"/>
+      </w:pPr>
+      <w:rPr>
+        <w:rFonts w:ascii="Courier New" w:hAnsi="Courier New" w:cs="Courier New" w:hint="default"/>
+      </w:rPr>
+    </w:lvl>
+    <w:lvl w:ilvl="5" w:tplc="04090005" w:tentative="1">
+      <w:start w:val="1"/>
+      <w:numFmt w:val="bullet"/>
+      <w:lvlText w:val=""/>
+      <w:lvlJc w:val="left"/>
+      <w:pPr>
+        <w:ind w:left="4320" w:hanging="360"/>
+      </w:pPr>
+      <w:rPr>
+        <w:rFonts w:ascii="Wingdings" w:hAnsi="Wingdings" w:hint="default"/>
+      </w:rPr>
+    </w:lvl>
+    <w:lvl w:ilvl="6" w:tplc="04090001" w:tentative="1">
+      <w:start w:val="1"/>
+      <w:numFmt w:val="bullet"/>
+      <w:lvlText w:val=""/>
+      <w:lvlJc w:val="left"/>
+      <w:pPr>
+        <w:ind w:left="5040" w:hanging="360"/>
+      </w:pPr>
+      <w:rPr>
+        <w:rFonts w:ascii="Symbol" w:hAnsi="Symbol" w:hint="default"/>
+      </w:rPr>
+    </w:lvl>
+    <w:lvl w:ilvl="7" w:tplc="04090003" w:tentative="1">
+      <w:start w:val="1"/>
+      <w:numFmt w:val="bullet"/>
+      <w:lvlText w:val="o"/>
+      <w:lvlJc w:val="left"/>
+      <w:pPr>
+        <w:ind w:left="5760" w:hanging="360"/>
+      </w:pPr>
+      <w:rPr>
+        <w:rFonts w:ascii="Courier New" w:hAnsi="Courier New" w:cs="Courier New" w:hint="default"/>
+      </w:rPr>
+    </w:lvl>
+    <w:lvl w:ilvl="8" w:tplc="04090005" w:tentative="1">
+      <w:start w:val="1"/>
+      <w:numFmt w:val="bullet"/>
+      <w:lvlText w:val=""/>
+      <w:lvlJc w:val="left"/>
+      <w:pPr>
+        <w:ind w:left="6480" w:hanging="360"/>
+      </w:pPr>
+      <w:rPr>
+        <w:rFonts w:ascii="Wingdings" w:hAnsi="Wingdings" w:hint="default"/>
+      </w:rPr>
+    </w:lvl>
+  </w:abstractNum>
   <w:num w:numId="1" w16cid:durableId="780075910">
     <w:abstractNumId w:val="7"/>
   </w:num>
@@ -10274,6 +10674,9 @@
   </w:num>
   <w:num w:numId="9" w16cid:durableId="1518303211">
     <w:abstractNumId w:val="4"/>
+  </w:num>
+  <w:num w:numId="10" w16cid:durableId="387652855">
+    <w:abstractNumId w:val="8"/>
   </w:num>
 </w:numbering>
 </file>

</xml_diff>

<commit_message>
Menambahkan Daily Scrum Meeting, Sprint Retrospective, Sprint Review didalam laporan
</commit_message>
<xml_diff>
--- a/Laporan_UTS_Agile.docx
+++ b/Laporan_UTS_Agile.docx
@@ -7072,6 +7072,4138 @@
           <w:cols w:space="720"/>
           <w:docGrid w:linePitch="360"/>
         </w:sectPr>
+      </w:pPr>
+    </w:p>
+    <w:p>
+      <w:pPr>
+        <w:pStyle w:val="Heading2"/>
+        <w:numPr>
+          <w:ilvl w:val="0"/>
+          <w:numId w:val="0"/>
+        </w:numPr>
+        <w:ind w:left="1440" w:hanging="720"/>
+        <w:rPr>
+          <w:lang w:val="en-US"/>
+        </w:rPr>
+      </w:pPr>
+      <w:bookmarkStart w:id="8" w:name="_Toc134642417"/>
+      <w:proofErr w:type="gramStart"/>
+      <w:r>
+        <w:rPr>
+          <w:lang w:val="en-US"/>
+        </w:rPr>
+        <w:lastRenderedPageBreak/>
+        <w:t>2.7  Daily</w:t>
+      </w:r>
+      <w:proofErr w:type="gramEnd"/>
+      <w:r>
+        <w:rPr>
+          <w:lang w:val="en-US"/>
+        </w:rPr>
+        <w:t xml:space="preserve"> Scrum Meeting</w:t>
+      </w:r>
+      <w:bookmarkEnd w:id="8"/>
+    </w:p>
+    <w:p>
+      <w:pPr>
+        <w:rPr>
+          <w:lang w:val="en-US"/>
+        </w:rPr>
+      </w:pPr>
+      <w:r>
+        <w:rPr>
+          <w:lang w:val="en-US"/>
+        </w:rPr>
+        <w:tab/>
+        <w:t xml:space="preserve">  </w:t>
+      </w:r>
+    </w:p>
+    <w:p>
+      <w:pPr>
+        <w:rPr>
+          <w:lang w:val="en-US"/>
+        </w:rPr>
+      </w:pPr>
+      <w:r>
+        <w:rPr>
+          <w:lang w:val="en-US"/>
+        </w:rPr>
+        <w:tab/>
+      </w:r>
+      <w:r>
+        <w:rPr>
+          <w:lang w:val="en-US"/>
+        </w:rPr>
+        <w:tab/>
+      </w:r>
+    </w:p>
+    <w:tbl>
+      <w:tblPr>
+        <w:tblStyle w:val="TableGrid"/>
+        <w:tblW w:w="0" w:type="auto"/>
+        <w:tblLook w:val="04A0" w:firstRow="1" w:lastRow="0" w:firstColumn="1" w:lastColumn="0" w:noHBand="0" w:noVBand="1"/>
+      </w:tblPr>
+      <w:tblGrid>
+        <w:gridCol w:w="643"/>
+        <w:gridCol w:w="5258"/>
+        <w:gridCol w:w="3115"/>
+      </w:tblGrid>
+      <w:tr>
+        <w:tc>
+          <w:tcPr>
+            <w:tcW w:w="534" w:type="dxa"/>
+          </w:tcPr>
+          <w:p>
+            <w:pPr>
+              <w:jc w:val="center"/>
+              <w:rPr>
+                <w:lang w:val="en-US"/>
+              </w:rPr>
+            </w:pPr>
+            <w:r>
+              <w:rPr>
+                <w:lang w:val="en-US"/>
+              </w:rPr>
+              <w:t>Hari</w:t>
+            </w:r>
+          </w:p>
+        </w:tc>
+        <w:tc>
+          <w:tcPr>
+            <w:tcW w:w="6003" w:type="dxa"/>
+          </w:tcPr>
+          <w:p>
+            <w:pPr>
+              <w:jc w:val="center"/>
+              <w:rPr>
+                <w:lang w:val="en-US"/>
+              </w:rPr>
+            </w:pPr>
+            <w:r>
+              <w:rPr>
+                <w:lang w:val="en-US"/>
+              </w:rPr>
+              <w:t>Pertanyaan</w:t>
+            </w:r>
+          </w:p>
+        </w:tc>
+        <w:tc>
+          <w:tcPr>
+            <w:tcW w:w="3269" w:type="dxa"/>
+          </w:tcPr>
+          <w:p>
+            <w:pPr>
+              <w:jc w:val="center"/>
+              <w:rPr>
+                <w:lang w:val="en-US"/>
+              </w:rPr>
+            </w:pPr>
+            <w:r>
+              <w:rPr>
+                <w:lang w:val="en-US"/>
+              </w:rPr>
+              <w:t>Jawaban</w:t>
+            </w:r>
+          </w:p>
+        </w:tc>
+      </w:tr>
+      <w:tr>
+        <w:tc>
+          <w:tcPr>
+            <w:tcW w:w="534" w:type="dxa"/>
+          </w:tcPr>
+          <w:p>
+            <w:pPr>
+              <w:jc w:val="center"/>
+              <w:rPr>
+                <w:lang w:val="en-US"/>
+              </w:rPr>
+            </w:pPr>
+            <w:r>
+              <w:rPr>
+                <w:lang w:val="en-US"/>
+              </w:rPr>
+              <w:t>1</w:t>
+            </w:r>
+          </w:p>
+        </w:tc>
+        <w:tc>
+          <w:tcPr>
+            <w:tcW w:w="6003" w:type="dxa"/>
+          </w:tcPr>
+          <w:p>
+            <w:pPr>
+              <w:jc w:val="center"/>
+              <w:rPr>
+                <w:lang w:val="en-US"/>
+              </w:rPr>
+            </w:pPr>
+            <w:proofErr w:type="spellStart"/>
+            <w:r>
+              <w:rPr>
+                <w:lang w:val="en-US"/>
+              </w:rPr>
+              <w:t>Apa</w:t>
+            </w:r>
+            <w:proofErr w:type="spellEnd"/>
+            <w:r>
+              <w:rPr>
+                <w:lang w:val="en-US"/>
+              </w:rPr>
+              <w:t xml:space="preserve"> yang </w:t>
+            </w:r>
+            <w:proofErr w:type="spellStart"/>
+            <w:r>
+              <w:rPr>
+                <w:lang w:val="en-US"/>
+              </w:rPr>
+              <w:t>telah</w:t>
+            </w:r>
+            <w:proofErr w:type="spellEnd"/>
+            <w:r>
+              <w:rPr>
+                <w:lang w:val="en-US"/>
+              </w:rPr>
+              <w:t xml:space="preserve"> kami</w:t>
+            </w:r>
+            <w:r>
+              <w:rPr>
+                <w:lang w:val="en-US"/>
+              </w:rPr>
+              <w:t xml:space="preserve"> </w:t>
+            </w:r>
+            <w:proofErr w:type="spellStart"/>
+            <w:r>
+              <w:rPr>
+                <w:lang w:val="en-US"/>
+              </w:rPr>
+              <w:t>lakukan</w:t>
+            </w:r>
+            <w:proofErr w:type="spellEnd"/>
+            <w:r>
+              <w:rPr>
+                <w:lang w:val="en-US"/>
+              </w:rPr>
+              <w:t xml:space="preserve"> </w:t>
+            </w:r>
+            <w:proofErr w:type="spellStart"/>
+            <w:r>
+              <w:rPr>
+                <w:lang w:val="en-US"/>
+              </w:rPr>
+              <w:t>sejak</w:t>
+            </w:r>
+            <w:proofErr w:type="spellEnd"/>
+            <w:r>
+              <w:rPr>
+                <w:lang w:val="en-US"/>
+              </w:rPr>
+              <w:t xml:space="preserve"> pertemuan kemarin?</w:t>
+            </w:r>
+          </w:p>
+        </w:tc>
+        <w:tc>
+          <w:tcPr>
+            <w:tcW w:w="3269" w:type="dxa"/>
+          </w:tcPr>
+          <w:p>
+            <w:pPr>
+              <w:jc w:val="center"/>
+              <w:rPr>
+                <w:lang w:val="en-US"/>
+              </w:rPr>
+            </w:pPr>
+            <w:r>
+              <w:rPr>
+                <w:lang w:val="en-US"/>
+              </w:rPr>
+              <w:t>kami</w:t>
+            </w:r>
+            <w:r>
+              <w:rPr>
+                <w:lang w:val="en-US"/>
+              </w:rPr>
+              <w:t xml:space="preserve"> </w:t>
+            </w:r>
+            <w:proofErr w:type="spellStart"/>
+            <w:r>
+              <w:rPr>
+                <w:lang w:val="en-US"/>
+              </w:rPr>
+              <w:t>telah</w:t>
+            </w:r>
+            <w:proofErr w:type="spellEnd"/>
+            <w:r>
+              <w:rPr>
+                <w:lang w:val="en-US"/>
+              </w:rPr>
+              <w:t xml:space="preserve"> membuat tampilan mode standard kalkulator dan </w:t>
+            </w:r>
+            <w:proofErr w:type="spellStart"/>
+            <w:r>
+              <w:rPr>
+                <w:lang w:val="en-US"/>
+              </w:rPr>
+              <w:t>menambahkan</w:t>
+            </w:r>
+            <w:proofErr w:type="spellEnd"/>
+            <w:r>
+              <w:rPr>
+                <w:lang w:val="en-US"/>
+              </w:rPr>
+              <w:t xml:space="preserve"> fungsi </w:t>
+            </w:r>
+            <w:proofErr w:type="spellStart"/>
+            <w:r>
+              <w:rPr>
+                <w:lang w:val="en-US"/>
+              </w:rPr>
+              <w:t>tambah</w:t>
+            </w:r>
+            <w:proofErr w:type="spellEnd"/>
+            <w:r>
+              <w:rPr>
+                <w:lang w:val="en-US"/>
+              </w:rPr>
+              <w:t xml:space="preserve">, </w:t>
+            </w:r>
+            <w:proofErr w:type="spellStart"/>
+            <w:r>
+              <w:rPr>
+                <w:lang w:val="en-US"/>
+              </w:rPr>
+              <w:t>kurang</w:t>
+            </w:r>
+            <w:proofErr w:type="spellEnd"/>
+            <w:r>
+              <w:rPr>
+                <w:lang w:val="en-US"/>
+              </w:rPr>
+              <w:t>, kali, bagi.</w:t>
+            </w:r>
+          </w:p>
+          <w:p>
+            <w:pPr>
+              <w:jc w:val="center"/>
+              <w:rPr>
+                <w:lang w:val="en-US"/>
+              </w:rPr>
+            </w:pPr>
+            <w:r>
+              <w:rPr>
+                <w:lang w:val="en-US"/>
+              </w:rPr>
+              <w:t>kami</w:t>
+            </w:r>
+            <w:r>
+              <w:rPr>
+                <w:lang w:val="en-US"/>
+              </w:rPr>
+              <w:t xml:space="preserve"> </w:t>
+            </w:r>
+            <w:proofErr w:type="spellStart"/>
+            <w:r>
+              <w:rPr>
+                <w:lang w:val="en-US"/>
+              </w:rPr>
+              <w:t>akan</w:t>
+            </w:r>
+            <w:proofErr w:type="spellEnd"/>
+            <w:r>
+              <w:rPr>
+                <w:lang w:val="en-US"/>
+              </w:rPr>
+              <w:t xml:space="preserve"> </w:t>
+            </w:r>
+            <w:r>
+              <w:rPr>
+                <w:lang w:val="en-US"/>
+              </w:rPr>
+              <w:t>membuat</w:t>
+            </w:r>
+            <w:r>
+              <w:rPr>
+                <w:lang w:val="en-US"/>
+              </w:rPr>
+              <w:t xml:space="preserve"> mode scientific kalkulator dan </w:t>
+            </w:r>
+            <w:proofErr w:type="spellStart"/>
+            <w:r>
+              <w:rPr>
+                <w:lang w:val="en-US"/>
+              </w:rPr>
+              <w:t>menambahkan</w:t>
+            </w:r>
+            <w:proofErr w:type="spellEnd"/>
+            <w:r>
+              <w:rPr>
+                <w:lang w:val="en-US"/>
+              </w:rPr>
+              <w:t xml:space="preserve"> fungsi perhitungan sin, cos, tan, </w:t>
+            </w:r>
+            <w:proofErr w:type="spellStart"/>
+            <w:r>
+              <w:rPr>
+                <w:lang w:val="en-US"/>
+              </w:rPr>
+              <w:t>sinh</w:t>
+            </w:r>
+            <w:proofErr w:type="spellEnd"/>
+            <w:r>
+              <w:rPr>
+                <w:lang w:val="en-US"/>
+              </w:rPr>
+              <w:t xml:space="preserve">, </w:t>
+            </w:r>
+            <w:proofErr w:type="spellStart"/>
+            <w:r>
+              <w:rPr>
+                <w:lang w:val="en-US"/>
+              </w:rPr>
+              <w:t>cosh</w:t>
+            </w:r>
+            <w:proofErr w:type="spellEnd"/>
+            <w:r>
+              <w:rPr>
+                <w:lang w:val="en-US"/>
+              </w:rPr>
+              <w:t xml:space="preserve">, tanh, pi, 2pi, </w:t>
+            </w:r>
+            <w:proofErr w:type="spellStart"/>
+            <w:r>
+              <w:rPr>
+                <w:lang w:val="en-US"/>
+              </w:rPr>
+              <w:t>logaritma</w:t>
+            </w:r>
+            <w:proofErr w:type="spellEnd"/>
+            <w:r>
+              <w:rPr>
+                <w:lang w:val="en-US"/>
+              </w:rPr>
+              <w:t xml:space="preserve">, </w:t>
+            </w:r>
+            <w:proofErr w:type="spellStart"/>
+            <w:r>
+              <w:rPr>
+                <w:lang w:val="en-US"/>
+              </w:rPr>
+              <w:t>exponen</w:t>
+            </w:r>
+            <w:proofErr w:type="spellEnd"/>
+            <w:r>
+              <w:rPr>
+                <w:lang w:val="en-US"/>
+              </w:rPr>
+              <w:t xml:space="preserve">, modulo, gamma, derajat, </w:t>
+            </w:r>
+            <w:proofErr w:type="spellStart"/>
+            <w:r>
+              <w:rPr>
+                <w:lang w:val="en-US"/>
+              </w:rPr>
+              <w:t>acosh</w:t>
+            </w:r>
+            <w:proofErr w:type="spellEnd"/>
+            <w:r>
+              <w:rPr>
+                <w:lang w:val="en-US"/>
+              </w:rPr>
+              <w:t xml:space="preserve">, dan </w:t>
+            </w:r>
+            <w:proofErr w:type="spellStart"/>
+            <w:r>
+              <w:rPr>
+                <w:lang w:val="en-US"/>
+              </w:rPr>
+              <w:t>asinh</w:t>
+            </w:r>
+            <w:proofErr w:type="spellEnd"/>
+            <w:r>
+              <w:rPr>
+                <w:lang w:val="en-US"/>
+              </w:rPr>
+              <w:t>.</w:t>
+            </w:r>
+          </w:p>
+        </w:tc>
+      </w:tr>
+      <w:tr>
+        <w:tc>
+          <w:tcPr>
+            <w:tcW w:w="534" w:type="dxa"/>
+          </w:tcPr>
+          <w:p>
+            <w:pPr>
+              <w:jc w:val="center"/>
+              <w:rPr>
+                <w:lang w:val="en-US"/>
+              </w:rPr>
+            </w:pPr>
+            <w:r>
+              <w:rPr>
+                <w:lang w:val="en-US"/>
+              </w:rPr>
+              <w:t>2</w:t>
+            </w:r>
+          </w:p>
+        </w:tc>
+        <w:tc>
+          <w:tcPr>
+            <w:tcW w:w="6003" w:type="dxa"/>
+          </w:tcPr>
+          <w:p>
+            <w:pPr>
+              <w:jc w:val="center"/>
+              <w:rPr>
+                <w:lang w:val="en-US"/>
+              </w:rPr>
+            </w:pPr>
+            <w:proofErr w:type="spellStart"/>
+            <w:r>
+              <w:rPr>
+                <w:lang w:val="en-US"/>
+              </w:rPr>
+              <w:t>Apa</w:t>
+            </w:r>
+            <w:proofErr w:type="spellEnd"/>
+            <w:r>
+              <w:rPr>
+                <w:lang w:val="en-US"/>
+              </w:rPr>
+              <w:t xml:space="preserve"> yang </w:t>
+            </w:r>
+            <w:proofErr w:type="spellStart"/>
+            <w:r>
+              <w:rPr>
+                <w:lang w:val="en-US"/>
+              </w:rPr>
+              <w:t>akan</w:t>
+            </w:r>
+            <w:proofErr w:type="spellEnd"/>
+            <w:r>
+              <w:rPr>
+                <w:lang w:val="en-US"/>
+              </w:rPr>
+              <w:t xml:space="preserve"> kami </w:t>
+            </w:r>
+            <w:proofErr w:type="spellStart"/>
+            <w:r>
+              <w:rPr>
+                <w:lang w:val="en-US"/>
+              </w:rPr>
+              <w:t>lakukan</w:t>
+            </w:r>
+            <w:proofErr w:type="spellEnd"/>
+            <w:r>
+              <w:rPr>
+                <w:lang w:val="en-US"/>
+              </w:rPr>
+              <w:t xml:space="preserve"> pada sprint pertama dan </w:t>
+            </w:r>
+            <w:proofErr w:type="spellStart"/>
+            <w:r>
+              <w:rPr>
+                <w:lang w:val="en-US"/>
+              </w:rPr>
+              <w:t>seterusnya</w:t>
+            </w:r>
+            <w:proofErr w:type="spellEnd"/>
+            <w:r>
+              <w:rPr>
+                <w:lang w:val="en-US"/>
+              </w:rPr>
+              <w:t>??</w:t>
+            </w:r>
+          </w:p>
+        </w:tc>
+        <w:tc>
+          <w:tcPr>
+            <w:tcW w:w="3269" w:type="dxa"/>
+          </w:tcPr>
+          <w:p>
+            <w:pPr>
+              <w:jc w:val="center"/>
+              <w:rPr>
+                <w:lang w:val="en-US"/>
+              </w:rPr>
+            </w:pPr>
+            <w:r>
+              <w:rPr>
+                <w:lang w:val="en-US"/>
+              </w:rPr>
+              <w:t xml:space="preserve">Hari ini </w:t>
+            </w:r>
+            <w:r>
+              <w:rPr>
+                <w:lang w:val="en-US"/>
+              </w:rPr>
+              <w:t>kami</w:t>
+            </w:r>
+            <w:r>
+              <w:rPr>
+                <w:lang w:val="en-US"/>
+              </w:rPr>
+              <w:t xml:space="preserve"> </w:t>
+            </w:r>
+            <w:proofErr w:type="spellStart"/>
+            <w:r>
+              <w:rPr>
+                <w:lang w:val="en-US"/>
+              </w:rPr>
+              <w:t>akan</w:t>
+            </w:r>
+            <w:proofErr w:type="spellEnd"/>
+            <w:r>
+              <w:rPr>
+                <w:lang w:val="en-US"/>
+              </w:rPr>
+              <w:t xml:space="preserve"> </w:t>
+            </w:r>
+            <w:proofErr w:type="spellStart"/>
+            <w:r>
+              <w:rPr>
+                <w:lang w:val="en-US"/>
+              </w:rPr>
+              <w:t>menambahkan</w:t>
+            </w:r>
+            <w:proofErr w:type="spellEnd"/>
+            <w:r>
+              <w:rPr>
+                <w:lang w:val="en-US"/>
+              </w:rPr>
+              <w:t xml:space="preserve"> </w:t>
+            </w:r>
+            <w:proofErr w:type="spellStart"/>
+            <w:r>
+              <w:rPr>
+                <w:lang w:val="en-US"/>
+              </w:rPr>
+              <w:t>fitur</w:t>
+            </w:r>
+            <w:proofErr w:type="spellEnd"/>
+            <w:r>
+              <w:rPr>
+                <w:lang w:val="en-US"/>
+              </w:rPr>
+              <w:t xml:space="preserve"> </w:t>
+            </w:r>
+            <w:proofErr w:type="spellStart"/>
+            <w:r>
+              <w:rPr>
+                <w:lang w:val="en-US"/>
+              </w:rPr>
+              <w:t>penghapusan</w:t>
+            </w:r>
+            <w:proofErr w:type="spellEnd"/>
+            <w:r>
+              <w:rPr>
+                <w:lang w:val="en-US"/>
+              </w:rPr>
+              <w:t xml:space="preserve"> semua bilangan dan per 1 bilangan yang </w:t>
+            </w:r>
+            <w:proofErr w:type="spellStart"/>
+            <w:r>
+              <w:rPr>
+                <w:lang w:val="en-US"/>
+              </w:rPr>
+              <w:t>ada</w:t>
+            </w:r>
+            <w:proofErr w:type="spellEnd"/>
+            <w:r>
+              <w:rPr>
+                <w:lang w:val="en-US"/>
+              </w:rPr>
+              <w:t xml:space="preserve"> di </w:t>
+            </w:r>
+            <w:proofErr w:type="spellStart"/>
+            <w:r>
+              <w:rPr>
+                <w:lang w:val="en-US"/>
+              </w:rPr>
+              <w:t>tabel</w:t>
+            </w:r>
+            <w:proofErr w:type="spellEnd"/>
+            <w:r>
+              <w:rPr>
+                <w:lang w:val="en-US"/>
+              </w:rPr>
+              <w:t xml:space="preserve"> perhitungan.</w:t>
+            </w:r>
+          </w:p>
+        </w:tc>
+      </w:tr>
+      <w:tr>
+        <w:tc>
+          <w:tcPr>
+            <w:tcW w:w="534" w:type="dxa"/>
+          </w:tcPr>
+          <w:p>
+            <w:pPr>
+              <w:jc w:val="center"/>
+              <w:rPr>
+                <w:lang w:val="en-US"/>
+              </w:rPr>
+            </w:pPr>
+            <w:r>
+              <w:rPr>
+                <w:lang w:val="en-US"/>
+              </w:rPr>
+              <w:t>3</w:t>
+            </w:r>
+          </w:p>
+        </w:tc>
+        <w:tc>
+          <w:tcPr>
+            <w:tcW w:w="6003" w:type="dxa"/>
+          </w:tcPr>
+          <w:p>
+            <w:pPr>
+              <w:jc w:val="center"/>
+              <w:rPr>
+                <w:lang w:val="en-US"/>
+              </w:rPr>
+            </w:pPr>
+            <w:proofErr w:type="spellStart"/>
+            <w:r>
+              <w:rPr>
+                <w:lang w:val="en-US"/>
+              </w:rPr>
+              <w:t>Apa</w:t>
+            </w:r>
+            <w:proofErr w:type="spellEnd"/>
+            <w:r>
+              <w:rPr>
+                <w:lang w:val="en-US"/>
+              </w:rPr>
+              <w:t xml:space="preserve"> </w:t>
+            </w:r>
+            <w:proofErr w:type="spellStart"/>
+            <w:r>
+              <w:rPr>
+                <w:lang w:val="en-US"/>
+              </w:rPr>
+              <w:t>hambatan</w:t>
+            </w:r>
+            <w:proofErr w:type="spellEnd"/>
+            <w:r>
+              <w:rPr>
+                <w:lang w:val="en-US"/>
+              </w:rPr>
+              <w:t xml:space="preserve"> yang </w:t>
+            </w:r>
+            <w:r>
+              <w:rPr>
+                <w:lang w:val="en-US"/>
+              </w:rPr>
+              <w:t>kami</w:t>
+            </w:r>
+            <w:r>
+              <w:rPr>
+                <w:lang w:val="en-US"/>
+              </w:rPr>
+              <w:t xml:space="preserve"> </w:t>
+            </w:r>
+            <w:proofErr w:type="spellStart"/>
+            <w:r>
+              <w:rPr>
+                <w:lang w:val="en-US"/>
+              </w:rPr>
+              <w:t>hadapi</w:t>
+            </w:r>
+            <w:proofErr w:type="spellEnd"/>
+            <w:r>
+              <w:rPr>
+                <w:lang w:val="en-US"/>
+              </w:rPr>
+              <w:t xml:space="preserve"> </w:t>
+            </w:r>
+            <w:proofErr w:type="spellStart"/>
+            <w:r>
+              <w:rPr>
+                <w:lang w:val="en-US"/>
+              </w:rPr>
+              <w:t>saat</w:t>
+            </w:r>
+            <w:proofErr w:type="spellEnd"/>
+            <w:r>
+              <w:rPr>
+                <w:lang w:val="en-US"/>
+              </w:rPr>
+              <w:t xml:space="preserve"> ini?</w:t>
+            </w:r>
+          </w:p>
+        </w:tc>
+        <w:tc>
+          <w:tcPr>
+            <w:tcW w:w="3269" w:type="dxa"/>
+          </w:tcPr>
+          <w:p>
+            <w:pPr>
+              <w:jc w:val="center"/>
+              <w:rPr>
+                <w:lang w:val="en-US"/>
+              </w:rPr>
+            </w:pPr>
+            <w:r>
+              <w:rPr>
+                <w:lang w:val="en-US"/>
+              </w:rPr>
+              <w:t>kami</w:t>
+            </w:r>
+            <w:r>
+              <w:rPr>
+                <w:lang w:val="en-US"/>
+              </w:rPr>
+              <w:t xml:space="preserve"> </w:t>
+            </w:r>
+            <w:proofErr w:type="spellStart"/>
+            <w:r>
+              <w:rPr>
+                <w:lang w:val="en-US"/>
+              </w:rPr>
+              <w:t>mengalami</w:t>
+            </w:r>
+            <w:proofErr w:type="spellEnd"/>
+            <w:r>
+              <w:rPr>
+                <w:lang w:val="en-US"/>
+              </w:rPr>
+              <w:t xml:space="preserve"> </w:t>
+            </w:r>
+            <w:proofErr w:type="spellStart"/>
+            <w:r>
+              <w:rPr>
+                <w:lang w:val="en-US"/>
+              </w:rPr>
+              <w:t>kesulitan</w:t>
+            </w:r>
+            <w:proofErr w:type="spellEnd"/>
+            <w:r>
+              <w:rPr>
+                <w:lang w:val="en-US"/>
+              </w:rPr>
+              <w:t xml:space="preserve"> </w:t>
+            </w:r>
+            <w:proofErr w:type="spellStart"/>
+            <w:r>
+              <w:rPr>
+                <w:lang w:val="en-US"/>
+              </w:rPr>
+              <w:t>dalam</w:t>
+            </w:r>
+            <w:proofErr w:type="spellEnd"/>
+            <w:r>
+              <w:rPr>
+                <w:lang w:val="en-US"/>
+              </w:rPr>
+              <w:t xml:space="preserve"> mengimplementasikan fungsi perhitungan akar dan bilangan negatif pada mode standard kalkulator.</w:t>
+            </w:r>
+          </w:p>
+        </w:tc>
+      </w:tr>
+      <w:tr>
+        <w:tc>
+          <w:tcPr>
+            <w:tcW w:w="534" w:type="dxa"/>
+          </w:tcPr>
+          <w:p>
+            <w:pPr>
+              <w:jc w:val="center"/>
+              <w:rPr>
+                <w:lang w:val="en-US"/>
+              </w:rPr>
+            </w:pPr>
+            <w:r>
+              <w:rPr>
+                <w:lang w:val="en-US"/>
+              </w:rPr>
+              <w:t>4</w:t>
+            </w:r>
+          </w:p>
+        </w:tc>
+        <w:tc>
+          <w:tcPr>
+            <w:tcW w:w="6003" w:type="dxa"/>
+          </w:tcPr>
+          <w:p>
+            <w:pPr>
+              <w:jc w:val="center"/>
+              <w:rPr>
+                <w:lang w:val="en-US"/>
+              </w:rPr>
+            </w:pPr>
+            <w:r>
+              <w:rPr>
+                <w:lang w:val="en-US"/>
+              </w:rPr>
+              <w:t xml:space="preserve">Apakah yang dapat </w:t>
+            </w:r>
+            <w:r>
+              <w:rPr>
+                <w:lang w:val="en-US"/>
+              </w:rPr>
+              <w:t>kami</w:t>
+            </w:r>
+            <w:r>
+              <w:rPr>
+                <w:lang w:val="en-US"/>
+              </w:rPr>
+              <w:t xml:space="preserve"> </w:t>
+            </w:r>
+            <w:proofErr w:type="spellStart"/>
+            <w:r>
+              <w:rPr>
+                <w:lang w:val="en-US"/>
+              </w:rPr>
+              <w:t>lakukan</w:t>
+            </w:r>
+            <w:proofErr w:type="spellEnd"/>
+            <w:r>
+              <w:rPr>
+                <w:lang w:val="en-US"/>
+              </w:rPr>
+              <w:t xml:space="preserve"> </w:t>
+            </w:r>
+            <w:proofErr w:type="spellStart"/>
+            <w:r>
+              <w:rPr>
+                <w:lang w:val="en-US"/>
+              </w:rPr>
+              <w:t>untuk</w:t>
+            </w:r>
+            <w:proofErr w:type="spellEnd"/>
+            <w:r>
+              <w:rPr>
+                <w:lang w:val="en-US"/>
+              </w:rPr>
+              <w:t xml:space="preserve"> </w:t>
+            </w:r>
+            <w:r>
+              <w:rPr>
+                <w:lang w:val="en-US"/>
+              </w:rPr>
+              <w:t xml:space="preserve">mengatasi </w:t>
+            </w:r>
+            <w:proofErr w:type="spellStart"/>
+            <w:r>
+              <w:rPr>
+                <w:lang w:val="en-US"/>
+              </w:rPr>
+              <w:t>hambatan</w:t>
+            </w:r>
+            <w:proofErr w:type="spellEnd"/>
+            <w:r>
+              <w:rPr>
+                <w:lang w:val="en-US"/>
+              </w:rPr>
+              <w:t xml:space="preserve"> tersebut?</w:t>
+            </w:r>
+          </w:p>
+        </w:tc>
+        <w:tc>
+          <w:tcPr>
+            <w:tcW w:w="3269" w:type="dxa"/>
+          </w:tcPr>
+          <w:p>
+            <w:pPr>
+              <w:jc w:val="center"/>
+              <w:rPr>
+                <w:lang w:val="en-US"/>
+              </w:rPr>
+            </w:pPr>
+            <w:r>
+              <w:rPr>
+                <w:lang w:val="en-US"/>
+              </w:rPr>
+              <w:t>kami</w:t>
+            </w:r>
+            <w:r>
+              <w:rPr>
+                <w:lang w:val="en-US"/>
+              </w:rPr>
+              <w:t xml:space="preserve"> </w:t>
+            </w:r>
+            <w:proofErr w:type="spellStart"/>
+            <w:r>
+              <w:rPr>
+                <w:lang w:val="en-US"/>
+              </w:rPr>
+              <w:t>akan</w:t>
+            </w:r>
+            <w:proofErr w:type="spellEnd"/>
+            <w:r>
+              <w:rPr>
+                <w:lang w:val="en-US"/>
+              </w:rPr>
+              <w:t xml:space="preserve"> </w:t>
+            </w:r>
+            <w:proofErr w:type="spellStart"/>
+            <w:r>
+              <w:rPr>
+                <w:lang w:val="en-US"/>
+              </w:rPr>
+              <w:t>berkonsultasi</w:t>
+            </w:r>
+            <w:proofErr w:type="spellEnd"/>
+            <w:r>
+              <w:rPr>
+                <w:lang w:val="en-US"/>
+              </w:rPr>
+              <w:t xml:space="preserve"> dengan </w:t>
+            </w:r>
+            <w:proofErr w:type="spellStart"/>
+            <w:r>
+              <w:rPr>
+                <w:lang w:val="en-US"/>
+              </w:rPr>
+              <w:t>rekan</w:t>
+            </w:r>
+            <w:proofErr w:type="spellEnd"/>
+            <w:r>
+              <w:rPr>
+                <w:lang w:val="en-US"/>
+              </w:rPr>
+              <w:t xml:space="preserve"> </w:t>
+            </w:r>
+            <w:proofErr w:type="spellStart"/>
+            <w:r>
+              <w:rPr>
+                <w:lang w:val="en-US"/>
+              </w:rPr>
+              <w:t>tim</w:t>
+            </w:r>
+            <w:proofErr w:type="spellEnd"/>
+            <w:r>
+              <w:rPr>
+                <w:lang w:val="en-US"/>
+              </w:rPr>
+              <w:t xml:space="preserve"> </w:t>
+            </w:r>
+            <w:proofErr w:type="spellStart"/>
+            <w:r>
+              <w:rPr>
+                <w:lang w:val="en-US"/>
+              </w:rPr>
+              <w:t>untuk</w:t>
+            </w:r>
+            <w:proofErr w:type="spellEnd"/>
+            <w:r>
+              <w:rPr>
+                <w:lang w:val="en-US"/>
+              </w:rPr>
+              <w:t xml:space="preserve"> membantu </w:t>
+            </w:r>
+            <w:proofErr w:type="spellStart"/>
+            <w:r>
+              <w:rPr>
+                <w:lang w:val="en-US"/>
+              </w:rPr>
+              <w:t>saya</w:t>
+            </w:r>
+            <w:proofErr w:type="spellEnd"/>
+            <w:r>
+              <w:rPr>
+                <w:lang w:val="en-US"/>
+              </w:rPr>
+              <w:t xml:space="preserve"> mengatasi </w:t>
+            </w:r>
+            <w:proofErr w:type="spellStart"/>
+            <w:r>
+              <w:rPr>
+                <w:lang w:val="en-US"/>
+              </w:rPr>
+              <w:t>hambatan</w:t>
+            </w:r>
+            <w:proofErr w:type="spellEnd"/>
+            <w:r>
+              <w:rPr>
+                <w:lang w:val="en-US"/>
+              </w:rPr>
+              <w:t xml:space="preserve"> tersebut.</w:t>
+            </w:r>
+          </w:p>
+        </w:tc>
+      </w:tr>
+      <w:tr>
+        <w:tc>
+          <w:tcPr>
+            <w:tcW w:w="534" w:type="dxa"/>
+          </w:tcPr>
+          <w:p>
+            <w:pPr>
+              <w:jc w:val="center"/>
+              <w:rPr>
+                <w:lang w:val="en-US"/>
+              </w:rPr>
+            </w:pPr>
+            <w:r>
+              <w:rPr>
+                <w:lang w:val="en-US"/>
+              </w:rPr>
+              <w:t>5</w:t>
+            </w:r>
+          </w:p>
+        </w:tc>
+        <w:tc>
+          <w:tcPr>
+            <w:tcW w:w="6003" w:type="dxa"/>
+          </w:tcPr>
+          <w:p>
+            <w:pPr>
+              <w:jc w:val="center"/>
+              <w:rPr>
+                <w:lang w:val="en-US"/>
+              </w:rPr>
+            </w:pPr>
+            <w:proofErr w:type="spellStart"/>
+            <w:r>
+              <w:rPr>
+                <w:lang w:val="en-US"/>
+              </w:rPr>
+              <w:t>Apa</w:t>
+            </w:r>
+            <w:proofErr w:type="spellEnd"/>
+            <w:r>
+              <w:rPr>
+                <w:lang w:val="en-US"/>
+              </w:rPr>
+              <w:t xml:space="preserve"> saja fungsi yang </w:t>
+            </w:r>
+            <w:proofErr w:type="spellStart"/>
+            <w:r>
+              <w:rPr>
+                <w:lang w:val="en-US"/>
+              </w:rPr>
+              <w:t>akan</w:t>
+            </w:r>
+            <w:proofErr w:type="spellEnd"/>
+            <w:r>
+              <w:rPr>
+                <w:lang w:val="en-US"/>
+              </w:rPr>
+              <w:t xml:space="preserve"> </w:t>
+            </w:r>
+            <w:proofErr w:type="spellStart"/>
+            <w:r>
+              <w:rPr>
+                <w:lang w:val="en-US"/>
+              </w:rPr>
+              <w:t>ditambahkan</w:t>
+            </w:r>
+            <w:proofErr w:type="spellEnd"/>
+            <w:r>
+              <w:rPr>
+                <w:lang w:val="en-US"/>
+              </w:rPr>
+              <w:t xml:space="preserve"> pada mode scientific kalkulator yang </w:t>
+            </w:r>
+            <w:proofErr w:type="spellStart"/>
+            <w:r>
+              <w:rPr>
+                <w:lang w:val="en-US"/>
+              </w:rPr>
+              <w:t>akan</w:t>
+            </w:r>
+            <w:proofErr w:type="spellEnd"/>
+            <w:r>
+              <w:rPr>
+                <w:lang w:val="en-US"/>
+              </w:rPr>
+              <w:t xml:space="preserve"> </w:t>
+            </w:r>
+            <w:proofErr w:type="spellStart"/>
+            <w:r>
+              <w:rPr>
+                <w:lang w:val="en-US"/>
+              </w:rPr>
+              <w:t>dikembangkan</w:t>
+            </w:r>
+            <w:proofErr w:type="spellEnd"/>
+            <w:r>
+              <w:rPr>
+                <w:lang w:val="en-US"/>
+              </w:rPr>
+              <w:t>?</w:t>
+            </w:r>
+          </w:p>
+        </w:tc>
+        <w:tc>
+          <w:tcPr>
+            <w:tcW w:w="3269" w:type="dxa"/>
+          </w:tcPr>
+          <w:p>
+            <w:pPr>
+              <w:jc w:val="center"/>
+              <w:rPr>
+                <w:lang w:val="en-US"/>
+              </w:rPr>
+            </w:pPr>
+            <w:r>
+              <w:rPr>
+                <w:lang w:val="en-US"/>
+              </w:rPr>
+              <w:t xml:space="preserve">kami </w:t>
+            </w:r>
+            <w:proofErr w:type="spellStart"/>
+            <w:r>
+              <w:rPr>
+                <w:lang w:val="en-US"/>
+              </w:rPr>
+              <w:t>akan</w:t>
+            </w:r>
+            <w:proofErr w:type="spellEnd"/>
+            <w:r>
+              <w:rPr>
+                <w:lang w:val="en-US"/>
+              </w:rPr>
+              <w:t xml:space="preserve"> </w:t>
+            </w:r>
+            <w:proofErr w:type="spellStart"/>
+            <w:r>
+              <w:rPr>
+                <w:lang w:val="en-US"/>
+              </w:rPr>
+              <w:t>menambahkan</w:t>
+            </w:r>
+            <w:proofErr w:type="spellEnd"/>
+            <w:r>
+              <w:rPr>
+                <w:lang w:val="en-US"/>
+              </w:rPr>
+              <w:t xml:space="preserve"> mode scientific </w:t>
+            </w:r>
+            <w:proofErr w:type="spellStart"/>
+            <w:proofErr w:type="gramStart"/>
+            <w:r>
+              <w:rPr>
+                <w:lang w:val="en-US"/>
+              </w:rPr>
+              <w:t>kalkulator,yang</w:t>
+            </w:r>
+            <w:proofErr w:type="spellEnd"/>
+            <w:proofErr w:type="gramEnd"/>
+            <w:r>
+              <w:rPr>
+                <w:lang w:val="en-US"/>
+              </w:rPr>
+              <w:t xml:space="preserve"> berisi fungsi seperti sin, cos, tan, </w:t>
+            </w:r>
+            <w:proofErr w:type="spellStart"/>
+            <w:r>
+              <w:rPr>
+                <w:lang w:val="en-US"/>
+              </w:rPr>
+              <w:t>sinh</w:t>
+            </w:r>
+            <w:proofErr w:type="spellEnd"/>
+            <w:r>
+              <w:rPr>
+                <w:lang w:val="en-US"/>
+              </w:rPr>
+              <w:t xml:space="preserve">, </w:t>
+            </w:r>
+            <w:proofErr w:type="spellStart"/>
+            <w:r>
+              <w:rPr>
+                <w:lang w:val="en-US"/>
+              </w:rPr>
+              <w:t>cosh</w:t>
+            </w:r>
+            <w:proofErr w:type="spellEnd"/>
+            <w:r>
+              <w:rPr>
+                <w:lang w:val="en-US"/>
+              </w:rPr>
+              <w:t xml:space="preserve">, tanh, pi, 2pi, </w:t>
+            </w:r>
+            <w:proofErr w:type="spellStart"/>
+            <w:r>
+              <w:rPr>
+                <w:lang w:val="en-US"/>
+              </w:rPr>
+              <w:t>logaritma</w:t>
+            </w:r>
+            <w:proofErr w:type="spellEnd"/>
+            <w:r>
+              <w:rPr>
+                <w:lang w:val="en-US"/>
+              </w:rPr>
+              <w:t xml:space="preserve">, </w:t>
+            </w:r>
+            <w:proofErr w:type="spellStart"/>
+            <w:r>
+              <w:rPr>
+                <w:lang w:val="en-US"/>
+              </w:rPr>
+              <w:t>exponen</w:t>
+            </w:r>
+            <w:proofErr w:type="spellEnd"/>
+            <w:r>
+              <w:rPr>
+                <w:lang w:val="en-US"/>
+              </w:rPr>
+              <w:t xml:space="preserve">, modulo, gamma, derajat, </w:t>
+            </w:r>
+            <w:proofErr w:type="spellStart"/>
+            <w:r>
+              <w:rPr>
+                <w:lang w:val="en-US"/>
+              </w:rPr>
+              <w:t>acosh</w:t>
+            </w:r>
+            <w:proofErr w:type="spellEnd"/>
+            <w:r>
+              <w:rPr>
+                <w:lang w:val="en-US"/>
+              </w:rPr>
+              <w:t xml:space="preserve">, dan </w:t>
+            </w:r>
+            <w:proofErr w:type="spellStart"/>
+            <w:r>
+              <w:rPr>
+                <w:lang w:val="en-US"/>
+              </w:rPr>
+              <w:t>asinh</w:t>
+            </w:r>
+            <w:proofErr w:type="spellEnd"/>
+            <w:r>
+              <w:rPr>
+                <w:lang w:val="en-US"/>
+              </w:rPr>
+              <w:t>.</w:t>
+            </w:r>
+          </w:p>
+        </w:tc>
+      </w:tr>
+      <w:tr>
+        <w:tc>
+          <w:tcPr>
+            <w:tcW w:w="534" w:type="dxa"/>
+          </w:tcPr>
+          <w:p>
+            <w:pPr>
+              <w:jc w:val="center"/>
+              <w:rPr>
+                <w:lang w:val="en-US"/>
+              </w:rPr>
+            </w:pPr>
+            <w:r>
+              <w:rPr>
+                <w:lang w:val="en-US"/>
+              </w:rPr>
+              <w:t>6</w:t>
+            </w:r>
+          </w:p>
+        </w:tc>
+        <w:tc>
+          <w:tcPr>
+            <w:tcW w:w="6003" w:type="dxa"/>
+          </w:tcPr>
+          <w:p>
+            <w:pPr>
+              <w:jc w:val="center"/>
+              <w:rPr>
+                <w:lang w:val="en-US"/>
+              </w:rPr>
+            </w:pPr>
+            <w:proofErr w:type="spellStart"/>
+            <w:r>
+              <w:rPr>
+                <w:lang w:val="en-US"/>
+              </w:rPr>
+              <w:t>Apa</w:t>
+            </w:r>
+            <w:proofErr w:type="spellEnd"/>
+            <w:r>
+              <w:rPr>
+                <w:lang w:val="en-US"/>
+              </w:rPr>
+              <w:t xml:space="preserve"> yang kami </w:t>
+            </w:r>
+            <w:proofErr w:type="spellStart"/>
+            <w:r>
+              <w:rPr>
+                <w:lang w:val="en-US"/>
+              </w:rPr>
+              <w:t>lakukan</w:t>
+            </w:r>
+            <w:proofErr w:type="spellEnd"/>
+            <w:r>
+              <w:rPr>
+                <w:lang w:val="en-US"/>
+              </w:rPr>
+              <w:t xml:space="preserve"> </w:t>
+            </w:r>
+            <w:proofErr w:type="spellStart"/>
+            <w:r>
+              <w:rPr>
+                <w:lang w:val="en-US"/>
+              </w:rPr>
+              <w:t>setelah</w:t>
+            </w:r>
+            <w:proofErr w:type="spellEnd"/>
+            <w:r>
+              <w:rPr>
+                <w:lang w:val="en-US"/>
+              </w:rPr>
+              <w:t xml:space="preserve"> </w:t>
+            </w:r>
+            <w:proofErr w:type="spellStart"/>
+            <w:r>
+              <w:rPr>
+                <w:lang w:val="en-US"/>
+              </w:rPr>
+              <w:t>rancangan</w:t>
+            </w:r>
+            <w:proofErr w:type="spellEnd"/>
+            <w:r>
+              <w:rPr>
+                <w:lang w:val="en-US"/>
+              </w:rPr>
+              <w:t xml:space="preserve"> ini selesai?</w:t>
+            </w:r>
+          </w:p>
+        </w:tc>
+        <w:tc>
+          <w:tcPr>
+            <w:tcW w:w="3269" w:type="dxa"/>
+          </w:tcPr>
+          <w:p>
+            <w:pPr>
+              <w:jc w:val="center"/>
+              <w:rPr>
+                <w:lang w:val="en-US"/>
+              </w:rPr>
+            </w:pPr>
+            <w:r>
+              <w:rPr>
+                <w:lang w:val="en-US"/>
+              </w:rPr>
+              <w:t xml:space="preserve">Kami berencana </w:t>
+            </w:r>
+            <w:proofErr w:type="spellStart"/>
+            <w:r>
+              <w:rPr>
+                <w:lang w:val="en-US"/>
+              </w:rPr>
+              <w:t>untuk</w:t>
+            </w:r>
+            <w:proofErr w:type="spellEnd"/>
+            <w:r>
+              <w:rPr>
+                <w:lang w:val="en-US"/>
+              </w:rPr>
+              <w:t xml:space="preserve"> </w:t>
+            </w:r>
+            <w:proofErr w:type="spellStart"/>
+            <w:r>
+              <w:rPr>
+                <w:lang w:val="en-US"/>
+              </w:rPr>
+              <w:t>melanjutkan</w:t>
+            </w:r>
+            <w:proofErr w:type="spellEnd"/>
+            <w:r>
+              <w:rPr>
+                <w:lang w:val="en-US"/>
+              </w:rPr>
+              <w:t xml:space="preserve"> projek ini ke bagian </w:t>
+            </w:r>
+            <w:proofErr w:type="spellStart"/>
+            <w:r>
+              <w:rPr>
+                <w:lang w:val="en-US"/>
+              </w:rPr>
+              <w:t>codingnya</w:t>
+            </w:r>
+            <w:proofErr w:type="spellEnd"/>
+          </w:p>
+        </w:tc>
+      </w:tr>
+    </w:tbl>
+    <w:p>
+      <w:pPr>
+        <w:rPr>
+          <w:lang w:val="en-US"/>
+        </w:rPr>
+      </w:pPr>
+    </w:p>
+    <w:p>
+      <w:pPr>
+        <w:pStyle w:val="BodyText"/>
+        <w:ind w:left="2033"/>
+        <w:rPr>
+          <w:sz w:val="20"/>
+        </w:rPr>
+      </w:pPr>
+    </w:p>
+    <w:p>
+      <w:pPr>
+        <w:pStyle w:val="BodyText"/>
+        <w:rPr>
+          <w:b/>
+          <w:sz w:val="14"/>
+        </w:rPr>
+      </w:pPr>
+      <w:r>
+        <w:rPr>
+          <w:b/>
+          <w:sz w:val="14"/>
+        </w:rPr>
+        <w:tab/>
+      </w:r>
+      <w:r>
+        <w:rPr>
+          <w:b/>
+          <w:sz w:val="14"/>
+        </w:rPr>
+        <w:tab/>
+      </w:r>
+    </w:p>
+    <w:p>
+      <w:pPr>
+        <w:pStyle w:val="BodyText"/>
+        <w:ind w:left="2438"/>
+        <w:rPr>
+          <w:sz w:val="20"/>
+        </w:rPr>
+      </w:pPr>
+    </w:p>
+    <w:p>
+      <w:pPr>
+        <w:pStyle w:val="BodyText"/>
+        <w:ind w:left="2438"/>
+        <w:rPr>
+          <w:sz w:val="20"/>
+        </w:rPr>
+      </w:pPr>
+    </w:p>
+    <w:p>
+      <w:pPr>
+        <w:pStyle w:val="BodyText"/>
+        <w:ind w:left="2438"/>
+        <w:rPr>
+          <w:sz w:val="20"/>
+        </w:rPr>
+      </w:pPr>
+    </w:p>
+    <w:p>
+      <w:pPr>
+        <w:pStyle w:val="BodyText"/>
+        <w:ind w:left="2438"/>
+        <w:rPr>
+          <w:sz w:val="20"/>
+        </w:rPr>
+      </w:pPr>
+    </w:p>
+    <w:p>
+      <w:pPr>
+        <w:pStyle w:val="BodyText"/>
+        <w:ind w:left="2438"/>
+        <w:rPr>
+          <w:sz w:val="20"/>
+        </w:rPr>
+      </w:pPr>
+    </w:p>
+    <w:p>
+      <w:pPr>
+        <w:pStyle w:val="BodyText"/>
+        <w:ind w:left="2438"/>
+        <w:rPr>
+          <w:sz w:val="20"/>
+        </w:rPr>
+      </w:pPr>
+    </w:p>
+    <w:p>
+      <w:pPr>
+        <w:pStyle w:val="BodyText"/>
+        <w:ind w:left="2438"/>
+        <w:rPr>
+          <w:sz w:val="20"/>
+        </w:rPr>
+      </w:pPr>
+    </w:p>
+    <w:p>
+      <w:pPr>
+        <w:pStyle w:val="BodyText"/>
+        <w:ind w:left="2438"/>
+        <w:rPr>
+          <w:sz w:val="20"/>
+        </w:rPr>
+      </w:pPr>
+    </w:p>
+    <w:p>
+      <w:pPr>
+        <w:pStyle w:val="BodyText"/>
+        <w:ind w:left="2438"/>
+        <w:rPr>
+          <w:sz w:val="20"/>
+        </w:rPr>
+      </w:pPr>
+    </w:p>
+    <w:p>
+      <w:pPr>
+        <w:pStyle w:val="BodyText"/>
+        <w:rPr>
+          <w:sz w:val="20"/>
+        </w:rPr>
+      </w:pPr>
+    </w:p>
+    <w:p>
+      <w:pPr>
+        <w:pStyle w:val="Heading2"/>
+        <w:numPr>
+          <w:ilvl w:val="0"/>
+          <w:numId w:val="0"/>
+        </w:numPr>
+        <w:ind w:left="1440" w:hanging="720"/>
+        <w:rPr>
+          <w:lang w:val="en-US"/>
+        </w:rPr>
+      </w:pPr>
+      <w:bookmarkStart w:id="9" w:name="_Toc134642418"/>
+      <w:proofErr w:type="gramStart"/>
+      <w:r>
+        <w:rPr>
+          <w:lang w:val="en-US"/>
+        </w:rPr>
+        <w:lastRenderedPageBreak/>
+        <w:t>2.8  Sprint</w:t>
+      </w:r>
+      <w:proofErr w:type="gramEnd"/>
+      <w:r>
+        <w:rPr>
+          <w:lang w:val="en-US"/>
+        </w:rPr>
+        <w:t xml:space="preserve"> Retrospective</w:t>
+      </w:r>
+      <w:bookmarkEnd w:id="9"/>
+    </w:p>
+    <w:p>
+      <w:pPr>
+        <w:rPr>
+          <w:lang w:val="en-US"/>
+        </w:rPr>
+      </w:pPr>
+    </w:p>
+    <w:p>
+      <w:pPr>
+        <w:rPr>
+          <w:lang w:val="en-US"/>
+        </w:rPr>
+      </w:pPr>
+      <w:r>
+        <w:rPr>
+          <w:lang w:val="en-US"/>
+        </w:rPr>
+        <w:t xml:space="preserve">Sprint </w:t>
+      </w:r>
+      <w:proofErr w:type="gramStart"/>
+      <w:r>
+        <w:rPr>
+          <w:lang w:val="en-US"/>
+        </w:rPr>
+        <w:t>Retrospective :</w:t>
+      </w:r>
+      <w:proofErr w:type="gramEnd"/>
+    </w:p>
+    <w:p>
+      <w:pPr>
+        <w:rPr>
+          <w:lang w:val="en-US"/>
+        </w:rPr>
+      </w:pPr>
+      <w:r>
+        <w:rPr>
+          <w:lang w:val="en-US"/>
+        </w:rPr>
+        <w:t xml:space="preserve">Sprint Retrospective </w:t>
+      </w:r>
+      <w:proofErr w:type="spellStart"/>
+      <w:r>
+        <w:rPr>
+          <w:lang w:val="en-US"/>
+        </w:rPr>
+        <w:t>untuk</w:t>
+      </w:r>
+      <w:proofErr w:type="spellEnd"/>
+      <w:r>
+        <w:rPr>
+          <w:lang w:val="en-US"/>
+        </w:rPr>
+        <w:t xml:space="preserve"> Aplikasi Kalkulator Scientific </w:t>
+      </w:r>
+      <w:proofErr w:type="spellStart"/>
+      <w:r>
+        <w:rPr>
+          <w:lang w:val="en-US"/>
+        </w:rPr>
+        <w:t>Menggunakan</w:t>
+      </w:r>
+      <w:proofErr w:type="spellEnd"/>
+      <w:r>
+        <w:rPr>
+          <w:lang w:val="en-US"/>
+        </w:rPr>
+        <w:t xml:space="preserve"> GUI Python</w:t>
+      </w:r>
+    </w:p>
+    <w:p>
+      <w:pPr>
+        <w:rPr>
+          <w:lang w:val="en-US"/>
+        </w:rPr>
+      </w:pPr>
+    </w:p>
+    <w:p>
+      <w:pPr>
+        <w:rPr>
+          <w:lang w:val="en-US"/>
+        </w:rPr>
+      </w:pPr>
+      <w:proofErr w:type="spellStart"/>
+      <w:r>
+        <w:rPr>
+          <w:lang w:val="en-US"/>
+        </w:rPr>
+        <w:t>Setelah</w:t>
+      </w:r>
+      <w:proofErr w:type="spellEnd"/>
+      <w:r>
+        <w:rPr>
+          <w:lang w:val="en-US"/>
+        </w:rPr>
+        <w:t xml:space="preserve"> menyelesaikan sprint </w:t>
+      </w:r>
+      <w:proofErr w:type="spellStart"/>
+      <w:r>
+        <w:rPr>
+          <w:lang w:val="en-US"/>
+        </w:rPr>
+        <w:t>dalam</w:t>
+      </w:r>
+      <w:proofErr w:type="spellEnd"/>
+      <w:r>
+        <w:rPr>
+          <w:lang w:val="en-US"/>
+        </w:rPr>
+        <w:t xml:space="preserve"> </w:t>
+      </w:r>
+      <w:proofErr w:type="spellStart"/>
+      <w:r>
+        <w:rPr>
+          <w:lang w:val="en-US"/>
+        </w:rPr>
+        <w:t>pembuatan</w:t>
+      </w:r>
+      <w:proofErr w:type="spellEnd"/>
+      <w:r>
+        <w:rPr>
+          <w:lang w:val="en-US"/>
+        </w:rPr>
+        <w:t xml:space="preserve"> aplikasi kalkulator scientific </w:t>
+      </w:r>
+      <w:proofErr w:type="spellStart"/>
+      <w:r>
+        <w:rPr>
+          <w:lang w:val="en-US"/>
+        </w:rPr>
+        <w:t>menggunakan</w:t>
+      </w:r>
+      <w:proofErr w:type="spellEnd"/>
+      <w:r>
+        <w:rPr>
+          <w:lang w:val="en-US"/>
+        </w:rPr>
+        <w:t xml:space="preserve"> GUI Python, </w:t>
+      </w:r>
+      <w:proofErr w:type="spellStart"/>
+      <w:r>
+        <w:rPr>
+          <w:lang w:val="en-US"/>
+        </w:rPr>
+        <w:t>tim</w:t>
+      </w:r>
+      <w:proofErr w:type="spellEnd"/>
+      <w:r>
+        <w:rPr>
+          <w:lang w:val="en-US"/>
+        </w:rPr>
+        <w:t xml:space="preserve"> </w:t>
+      </w:r>
+      <w:proofErr w:type="spellStart"/>
+      <w:r>
+        <w:rPr>
+          <w:lang w:val="en-US"/>
+        </w:rPr>
+        <w:t>melakukan</w:t>
+      </w:r>
+      <w:proofErr w:type="spellEnd"/>
+      <w:r>
+        <w:rPr>
+          <w:lang w:val="en-US"/>
+        </w:rPr>
+        <w:t xml:space="preserve"> retrospective </w:t>
+      </w:r>
+      <w:proofErr w:type="spellStart"/>
+      <w:r>
+        <w:rPr>
+          <w:lang w:val="en-US"/>
+        </w:rPr>
+        <w:t>untuk</w:t>
+      </w:r>
+      <w:proofErr w:type="spellEnd"/>
+      <w:r>
+        <w:rPr>
+          <w:lang w:val="en-US"/>
+        </w:rPr>
+        <w:t xml:space="preserve"> </w:t>
+      </w:r>
+      <w:proofErr w:type="spellStart"/>
+      <w:r>
+        <w:rPr>
+          <w:lang w:val="en-US"/>
+        </w:rPr>
+        <w:t>mengevaluasi</w:t>
+      </w:r>
+      <w:proofErr w:type="spellEnd"/>
+      <w:r>
+        <w:rPr>
+          <w:lang w:val="en-US"/>
+        </w:rPr>
+        <w:t xml:space="preserve"> sprint tersebut. Berikut adalah </w:t>
+      </w:r>
+      <w:proofErr w:type="spellStart"/>
+      <w:r>
+        <w:rPr>
+          <w:lang w:val="en-US"/>
+        </w:rPr>
+        <w:t>hasil</w:t>
+      </w:r>
+      <w:proofErr w:type="spellEnd"/>
+      <w:r>
+        <w:rPr>
+          <w:lang w:val="en-US"/>
+        </w:rPr>
+        <w:t xml:space="preserve"> retrospective yang </w:t>
+      </w:r>
+      <w:proofErr w:type="spellStart"/>
+      <w:r>
+        <w:rPr>
+          <w:lang w:val="en-US"/>
+        </w:rPr>
+        <w:t>dilakukan</w:t>
+      </w:r>
+      <w:proofErr w:type="spellEnd"/>
+      <w:r>
+        <w:rPr>
+          <w:lang w:val="en-US"/>
+        </w:rPr>
+        <w:t>:</w:t>
+      </w:r>
+    </w:p>
+    <w:p>
+      <w:pPr>
+        <w:rPr>
+          <w:lang w:val="en-US"/>
+        </w:rPr>
+      </w:pPr>
+    </w:p>
+    <w:p>
+      <w:pPr>
+        <w:rPr>
+          <w:lang w:val="en-US"/>
+        </w:rPr>
+      </w:pPr>
+      <w:r>
+        <w:rPr>
+          <w:lang w:val="en-US"/>
+        </w:rPr>
+        <w:t>Positif:</w:t>
+      </w:r>
+    </w:p>
+    <w:p>
+      <w:pPr>
+        <w:rPr>
+          <w:lang w:val="en-US"/>
+        </w:rPr>
+      </w:pPr>
+      <w:r>
+        <w:rPr>
+          <w:lang w:val="en-US"/>
+        </w:rPr>
+        <w:t xml:space="preserve">-) Tim berhasil menyelesaikan tugas dengan </w:t>
+      </w:r>
+      <w:proofErr w:type="spellStart"/>
+      <w:r>
+        <w:rPr>
+          <w:lang w:val="en-US"/>
+        </w:rPr>
+        <w:t>waktu</w:t>
+      </w:r>
+      <w:proofErr w:type="spellEnd"/>
+      <w:r>
+        <w:rPr>
+          <w:lang w:val="en-US"/>
+        </w:rPr>
+        <w:t xml:space="preserve"> yang </w:t>
+      </w:r>
+      <w:proofErr w:type="spellStart"/>
+      <w:r>
+        <w:rPr>
+          <w:lang w:val="en-US"/>
+        </w:rPr>
+        <w:t>diinginkan</w:t>
+      </w:r>
+      <w:proofErr w:type="spellEnd"/>
+      <w:r>
+        <w:rPr>
+          <w:lang w:val="en-US"/>
+        </w:rPr>
+        <w:t>.</w:t>
+      </w:r>
+    </w:p>
+    <w:p>
+      <w:pPr>
+        <w:rPr>
+          <w:lang w:val="en-US"/>
+        </w:rPr>
+      </w:pPr>
+      <w:r>
+        <w:rPr>
+          <w:lang w:val="en-US"/>
+        </w:rPr>
+        <w:t xml:space="preserve">-) Desain user interface yang </w:t>
+      </w:r>
+      <w:proofErr w:type="spellStart"/>
+      <w:r>
+        <w:rPr>
+          <w:lang w:val="en-US"/>
+        </w:rPr>
+        <w:t>telah</w:t>
+      </w:r>
+      <w:proofErr w:type="spellEnd"/>
+      <w:r>
+        <w:rPr>
+          <w:lang w:val="en-US"/>
+        </w:rPr>
+        <w:t xml:space="preserve"> dibuat cukup </w:t>
+      </w:r>
+      <w:proofErr w:type="spellStart"/>
+      <w:r>
+        <w:rPr>
+          <w:lang w:val="en-US"/>
+        </w:rPr>
+        <w:t>baik</w:t>
+      </w:r>
+      <w:proofErr w:type="spellEnd"/>
+      <w:r>
+        <w:rPr>
+          <w:lang w:val="en-US"/>
+        </w:rPr>
+        <w:t xml:space="preserve"> dan mudah </w:t>
+      </w:r>
+      <w:proofErr w:type="spellStart"/>
+      <w:r>
+        <w:rPr>
+          <w:lang w:val="en-US"/>
+        </w:rPr>
+        <w:t>digunakan</w:t>
+      </w:r>
+      <w:proofErr w:type="spellEnd"/>
+      <w:r>
+        <w:rPr>
+          <w:lang w:val="en-US"/>
+        </w:rPr>
+        <w:t xml:space="preserve"> oleh </w:t>
+      </w:r>
+      <w:proofErr w:type="spellStart"/>
+      <w:r>
+        <w:rPr>
+          <w:lang w:val="en-US"/>
+        </w:rPr>
+        <w:t>pengguna</w:t>
+      </w:r>
+      <w:proofErr w:type="spellEnd"/>
+      <w:r>
+        <w:rPr>
+          <w:lang w:val="en-US"/>
+        </w:rPr>
+        <w:t>.</w:t>
+      </w:r>
+    </w:p>
+    <w:p>
+      <w:pPr>
+        <w:rPr>
+          <w:lang w:val="en-US"/>
+        </w:rPr>
+      </w:pPr>
+      <w:r>
+        <w:rPr>
+          <w:lang w:val="en-US"/>
+        </w:rPr>
+        <w:t xml:space="preserve">-) Fungsionalitas kalkulator berhasil </w:t>
+      </w:r>
+      <w:proofErr w:type="spellStart"/>
+      <w:r>
+        <w:rPr>
+          <w:lang w:val="en-US"/>
+        </w:rPr>
+        <w:t>diimplementasikan</w:t>
+      </w:r>
+      <w:proofErr w:type="spellEnd"/>
+      <w:r>
+        <w:rPr>
+          <w:lang w:val="en-US"/>
+        </w:rPr>
+        <w:t xml:space="preserve"> dengan </w:t>
+      </w:r>
+      <w:proofErr w:type="spellStart"/>
+      <w:r>
+        <w:rPr>
+          <w:lang w:val="en-US"/>
+        </w:rPr>
+        <w:t>baik</w:t>
+      </w:r>
+      <w:proofErr w:type="spellEnd"/>
+      <w:r>
+        <w:rPr>
+          <w:lang w:val="en-US"/>
+        </w:rPr>
+        <w:t>.</w:t>
+      </w:r>
+    </w:p>
+    <w:p>
+      <w:pPr>
+        <w:rPr>
+          <w:lang w:val="en-US"/>
+        </w:rPr>
+      </w:pPr>
+    </w:p>
+    <w:p>
+      <w:pPr>
+        <w:rPr>
+          <w:lang w:val="en-US"/>
+        </w:rPr>
+      </w:pPr>
+      <w:proofErr w:type="spellStart"/>
+      <w:r>
+        <w:rPr>
+          <w:lang w:val="en-US"/>
+        </w:rPr>
+        <w:t>Perlu</w:t>
+      </w:r>
+      <w:proofErr w:type="spellEnd"/>
+      <w:r>
+        <w:rPr>
+          <w:lang w:val="en-US"/>
+        </w:rPr>
+        <w:t xml:space="preserve"> </w:t>
+      </w:r>
+      <w:proofErr w:type="spellStart"/>
+      <w:r>
+        <w:rPr>
+          <w:lang w:val="en-US"/>
+        </w:rPr>
+        <w:t>ditingkatkan</w:t>
+      </w:r>
+      <w:proofErr w:type="spellEnd"/>
+      <w:r>
+        <w:rPr>
+          <w:lang w:val="en-US"/>
+        </w:rPr>
+        <w:t>:</w:t>
+      </w:r>
+    </w:p>
+    <w:p>
+      <w:pPr>
+        <w:rPr>
+          <w:lang w:val="en-US"/>
+        </w:rPr>
+      </w:pPr>
+      <w:r>
+        <w:rPr>
+          <w:lang w:val="en-US"/>
+        </w:rPr>
+        <w:t xml:space="preserve">-) </w:t>
+      </w:r>
+      <w:proofErr w:type="spellStart"/>
+      <w:r>
+        <w:rPr>
+          <w:lang w:val="en-US"/>
+        </w:rPr>
+        <w:t>Komunikasi</w:t>
+      </w:r>
+      <w:proofErr w:type="spellEnd"/>
+      <w:r>
+        <w:rPr>
+          <w:lang w:val="en-US"/>
+        </w:rPr>
+        <w:t xml:space="preserve"> </w:t>
+      </w:r>
+      <w:proofErr w:type="spellStart"/>
+      <w:r>
+        <w:rPr>
+          <w:lang w:val="en-US"/>
+        </w:rPr>
+        <w:t>antar</w:t>
+      </w:r>
+      <w:proofErr w:type="spellEnd"/>
+      <w:r>
+        <w:rPr>
+          <w:lang w:val="en-US"/>
+        </w:rPr>
+        <w:t xml:space="preserve"> anggota </w:t>
+      </w:r>
+      <w:proofErr w:type="spellStart"/>
+      <w:r>
+        <w:rPr>
+          <w:lang w:val="en-US"/>
+        </w:rPr>
+        <w:t>tim</w:t>
+      </w:r>
+      <w:proofErr w:type="spellEnd"/>
+      <w:r>
+        <w:rPr>
+          <w:lang w:val="en-US"/>
+        </w:rPr>
+        <w:t xml:space="preserve"> </w:t>
+      </w:r>
+      <w:proofErr w:type="spellStart"/>
+      <w:r>
+        <w:rPr>
+          <w:lang w:val="en-US"/>
+        </w:rPr>
+        <w:t>perlu</w:t>
+      </w:r>
+      <w:proofErr w:type="spellEnd"/>
+      <w:r>
+        <w:rPr>
+          <w:lang w:val="en-US"/>
+        </w:rPr>
+        <w:t xml:space="preserve"> </w:t>
+      </w:r>
+      <w:proofErr w:type="spellStart"/>
+      <w:r>
+        <w:rPr>
+          <w:lang w:val="en-US"/>
+        </w:rPr>
+        <w:t>ditingkatkan</w:t>
+      </w:r>
+      <w:proofErr w:type="spellEnd"/>
+      <w:r>
+        <w:rPr>
+          <w:lang w:val="en-US"/>
+        </w:rPr>
+        <w:t xml:space="preserve">, terutama </w:t>
+      </w:r>
+      <w:proofErr w:type="spellStart"/>
+      <w:r>
+        <w:rPr>
+          <w:lang w:val="en-US"/>
+        </w:rPr>
+        <w:t>dalam</w:t>
+      </w:r>
+      <w:proofErr w:type="spellEnd"/>
+      <w:r>
+        <w:rPr>
+          <w:lang w:val="en-US"/>
+        </w:rPr>
+        <w:t xml:space="preserve"> </w:t>
+      </w:r>
+      <w:proofErr w:type="spellStart"/>
+      <w:r>
+        <w:rPr>
+          <w:lang w:val="en-US"/>
+        </w:rPr>
+        <w:t>menghadapi</w:t>
+      </w:r>
+      <w:proofErr w:type="spellEnd"/>
+      <w:r>
+        <w:rPr>
+          <w:lang w:val="en-US"/>
+        </w:rPr>
+        <w:t xml:space="preserve"> </w:t>
+      </w:r>
+      <w:proofErr w:type="spellStart"/>
+      <w:r>
+        <w:rPr>
+          <w:lang w:val="en-US"/>
+        </w:rPr>
+        <w:t>kendala</w:t>
+      </w:r>
+      <w:proofErr w:type="spellEnd"/>
+      <w:r>
+        <w:rPr>
+          <w:lang w:val="en-US"/>
+        </w:rPr>
+        <w:t xml:space="preserve"> yang muncul </w:t>
+      </w:r>
+      <w:proofErr w:type="spellStart"/>
+      <w:r>
+        <w:rPr>
+          <w:lang w:val="en-US"/>
+        </w:rPr>
+        <w:t>saat</w:t>
+      </w:r>
+      <w:proofErr w:type="spellEnd"/>
+      <w:r>
+        <w:rPr>
+          <w:lang w:val="en-US"/>
+        </w:rPr>
+        <w:t xml:space="preserve"> pengembangan aplikasi.</w:t>
+      </w:r>
+    </w:p>
+    <w:p>
+      <w:pPr>
+        <w:rPr>
+          <w:lang w:val="en-US"/>
+        </w:rPr>
+      </w:pPr>
+      <w:r>
+        <w:rPr>
+          <w:lang w:val="en-US"/>
+        </w:rPr>
+        <w:t xml:space="preserve">-) </w:t>
+      </w:r>
+      <w:proofErr w:type="spellStart"/>
+      <w:r>
+        <w:rPr>
+          <w:lang w:val="en-US"/>
+        </w:rPr>
+        <w:t>Pengetahuan</w:t>
+      </w:r>
+      <w:proofErr w:type="spellEnd"/>
+      <w:r>
+        <w:rPr>
+          <w:lang w:val="en-US"/>
+        </w:rPr>
+        <w:t xml:space="preserve"> </w:t>
+      </w:r>
+      <w:proofErr w:type="spellStart"/>
+      <w:r>
+        <w:rPr>
+          <w:lang w:val="en-US"/>
+        </w:rPr>
+        <w:t>tim</w:t>
+      </w:r>
+      <w:proofErr w:type="spellEnd"/>
+      <w:r>
+        <w:rPr>
+          <w:lang w:val="en-US"/>
+        </w:rPr>
+        <w:t xml:space="preserve"> tentang GUI Python </w:t>
+      </w:r>
+      <w:proofErr w:type="spellStart"/>
+      <w:r>
+        <w:rPr>
+          <w:lang w:val="en-US"/>
+        </w:rPr>
+        <w:t>perlu</w:t>
+      </w:r>
+      <w:proofErr w:type="spellEnd"/>
+      <w:r>
+        <w:rPr>
+          <w:lang w:val="en-US"/>
+        </w:rPr>
+        <w:t xml:space="preserve"> </w:t>
+      </w:r>
+      <w:proofErr w:type="spellStart"/>
+      <w:r>
+        <w:rPr>
+          <w:lang w:val="en-US"/>
+        </w:rPr>
+        <w:t>ditingkatkan</w:t>
+      </w:r>
+      <w:proofErr w:type="spellEnd"/>
+      <w:r>
+        <w:rPr>
+          <w:lang w:val="en-US"/>
+        </w:rPr>
+        <w:t xml:space="preserve"> agar dapat mengimplementasikan fitur-fitur yang lebih kompleks pada aplikasi.</w:t>
+      </w:r>
+    </w:p>
+    <w:p>
+      <w:pPr>
+        <w:rPr>
+          <w:lang w:val="en-US"/>
+        </w:rPr>
+      </w:pPr>
+      <w:r>
+        <w:rPr>
+          <w:lang w:val="en-US"/>
+        </w:rPr>
+        <w:t xml:space="preserve">-) </w:t>
+      </w:r>
+      <w:proofErr w:type="spellStart"/>
+      <w:r>
+        <w:rPr>
+          <w:lang w:val="en-US"/>
+        </w:rPr>
+        <w:t>Perlu</w:t>
+      </w:r>
+      <w:proofErr w:type="spellEnd"/>
+      <w:r>
+        <w:rPr>
+          <w:lang w:val="en-US"/>
+        </w:rPr>
+        <w:t xml:space="preserve"> </w:t>
+      </w:r>
+      <w:proofErr w:type="spellStart"/>
+      <w:r>
+        <w:rPr>
+          <w:lang w:val="en-US"/>
+        </w:rPr>
+        <w:t>dilakukan</w:t>
+      </w:r>
+      <w:proofErr w:type="spellEnd"/>
+      <w:r>
+        <w:rPr>
+          <w:lang w:val="en-US"/>
+        </w:rPr>
+        <w:t xml:space="preserve"> testing yang lebih intensif </w:t>
+      </w:r>
+      <w:proofErr w:type="spellStart"/>
+      <w:r>
+        <w:rPr>
+          <w:lang w:val="en-US"/>
+        </w:rPr>
+        <w:t>untuk</w:t>
+      </w:r>
+      <w:proofErr w:type="spellEnd"/>
+      <w:r>
+        <w:rPr>
+          <w:lang w:val="en-US"/>
+        </w:rPr>
+        <w:t xml:space="preserve"> memastikan aplikasi berjalan dengan </w:t>
+      </w:r>
+      <w:proofErr w:type="spellStart"/>
+      <w:r>
+        <w:rPr>
+          <w:lang w:val="en-US"/>
+        </w:rPr>
+        <w:t>baik</w:t>
+      </w:r>
+      <w:proofErr w:type="spellEnd"/>
+      <w:r>
+        <w:rPr>
+          <w:lang w:val="en-US"/>
+        </w:rPr>
+        <w:t xml:space="preserve"> dan </w:t>
+      </w:r>
+      <w:proofErr w:type="spellStart"/>
+      <w:r>
+        <w:rPr>
+          <w:lang w:val="en-US"/>
+        </w:rPr>
+        <w:t>memenuhi</w:t>
+      </w:r>
+      <w:proofErr w:type="spellEnd"/>
+      <w:r>
+        <w:rPr>
+          <w:lang w:val="en-US"/>
+        </w:rPr>
+        <w:t xml:space="preserve"> kebutuhan </w:t>
+      </w:r>
+      <w:proofErr w:type="spellStart"/>
+      <w:r>
+        <w:rPr>
+          <w:lang w:val="en-US"/>
+        </w:rPr>
+        <w:t>pengguna</w:t>
+      </w:r>
+      <w:proofErr w:type="spellEnd"/>
+      <w:r>
+        <w:rPr>
+          <w:lang w:val="en-US"/>
+        </w:rPr>
+        <w:t>.</w:t>
+      </w:r>
+    </w:p>
+    <w:p>
+      <w:pPr>
+        <w:rPr>
+          <w:lang w:val="en-US"/>
+        </w:rPr>
+      </w:pPr>
+    </w:p>
+    <w:p>
+      <w:pPr>
+        <w:rPr>
+          <w:lang w:val="en-US"/>
+        </w:rPr>
+      </w:pPr>
+      <w:r>
+        <w:rPr>
+          <w:lang w:val="en-US"/>
+        </w:rPr>
+        <w:t xml:space="preserve">Tindakan yang </w:t>
+      </w:r>
+      <w:proofErr w:type="spellStart"/>
+      <w:r>
+        <w:rPr>
+          <w:lang w:val="en-US"/>
+        </w:rPr>
+        <w:t>akan</w:t>
+      </w:r>
+      <w:proofErr w:type="spellEnd"/>
+      <w:r>
+        <w:rPr>
+          <w:lang w:val="en-US"/>
+        </w:rPr>
+        <w:t xml:space="preserve"> </w:t>
+      </w:r>
+      <w:proofErr w:type="spellStart"/>
+      <w:r>
+        <w:rPr>
+          <w:lang w:val="en-US"/>
+        </w:rPr>
+        <w:t>dilakukan</w:t>
+      </w:r>
+      <w:proofErr w:type="spellEnd"/>
+      <w:r>
+        <w:rPr>
+          <w:lang w:val="en-US"/>
+        </w:rPr>
+        <w:t>:</w:t>
+      </w:r>
+    </w:p>
+    <w:p>
+      <w:pPr>
+        <w:rPr>
+          <w:lang w:val="en-US"/>
+        </w:rPr>
+      </w:pPr>
+      <w:r>
+        <w:rPr>
+          <w:lang w:val="en-US"/>
+        </w:rPr>
+        <w:t xml:space="preserve">-) Meningkatkan </w:t>
+      </w:r>
+      <w:proofErr w:type="spellStart"/>
+      <w:r>
+        <w:rPr>
+          <w:lang w:val="en-US"/>
+        </w:rPr>
+        <w:t>komunikasi</w:t>
+      </w:r>
+      <w:proofErr w:type="spellEnd"/>
+      <w:r>
+        <w:rPr>
+          <w:lang w:val="en-US"/>
+        </w:rPr>
+        <w:t xml:space="preserve"> </w:t>
+      </w:r>
+      <w:proofErr w:type="spellStart"/>
+      <w:r>
+        <w:rPr>
+          <w:lang w:val="en-US"/>
+        </w:rPr>
+        <w:t>antar</w:t>
+      </w:r>
+      <w:proofErr w:type="spellEnd"/>
+      <w:r>
+        <w:rPr>
+          <w:lang w:val="en-US"/>
+        </w:rPr>
+        <w:t xml:space="preserve"> anggota </w:t>
+      </w:r>
+      <w:proofErr w:type="spellStart"/>
+      <w:r>
+        <w:rPr>
+          <w:lang w:val="en-US"/>
+        </w:rPr>
+        <w:t>tim</w:t>
+      </w:r>
+      <w:proofErr w:type="spellEnd"/>
+      <w:r>
+        <w:rPr>
+          <w:lang w:val="en-US"/>
+        </w:rPr>
+        <w:t xml:space="preserve"> dengan </w:t>
+      </w:r>
+      <w:proofErr w:type="spellStart"/>
+      <w:r>
+        <w:rPr>
+          <w:lang w:val="en-US"/>
+        </w:rPr>
+        <w:t>mengadakan</w:t>
+      </w:r>
+      <w:proofErr w:type="spellEnd"/>
+      <w:r>
+        <w:rPr>
+          <w:lang w:val="en-US"/>
+        </w:rPr>
+        <w:t xml:space="preserve"> pertemuan rutin </w:t>
+      </w:r>
+      <w:proofErr w:type="spellStart"/>
+      <w:r>
+        <w:rPr>
+          <w:lang w:val="en-US"/>
+        </w:rPr>
+        <w:t>untuk</w:t>
+      </w:r>
+      <w:proofErr w:type="spellEnd"/>
+      <w:r>
+        <w:rPr>
+          <w:lang w:val="en-US"/>
+        </w:rPr>
+        <w:t xml:space="preserve"> </w:t>
+      </w:r>
+      <w:proofErr w:type="spellStart"/>
+      <w:r>
+        <w:rPr>
+          <w:lang w:val="en-US"/>
+        </w:rPr>
+        <w:t>membahas</w:t>
+      </w:r>
+      <w:proofErr w:type="spellEnd"/>
+      <w:r>
+        <w:rPr>
+          <w:lang w:val="en-US"/>
+        </w:rPr>
+        <w:t xml:space="preserve"> </w:t>
+      </w:r>
+      <w:proofErr w:type="spellStart"/>
+      <w:r>
+        <w:rPr>
+          <w:lang w:val="en-US"/>
+        </w:rPr>
+        <w:t>kendala</w:t>
+      </w:r>
+      <w:proofErr w:type="spellEnd"/>
+      <w:r>
+        <w:rPr>
+          <w:lang w:val="en-US"/>
+        </w:rPr>
+        <w:t xml:space="preserve"> yang muncul </w:t>
+      </w:r>
+      <w:proofErr w:type="spellStart"/>
+      <w:r>
+        <w:rPr>
+          <w:lang w:val="en-US"/>
+        </w:rPr>
+        <w:t>saat</w:t>
+      </w:r>
+      <w:proofErr w:type="spellEnd"/>
+      <w:r>
+        <w:rPr>
+          <w:lang w:val="en-US"/>
+        </w:rPr>
+        <w:t xml:space="preserve"> -) pengembangan aplikasi.</w:t>
+      </w:r>
+    </w:p>
+    <w:p>
+      <w:pPr>
+        <w:rPr>
+          <w:lang w:val="en-US"/>
+        </w:rPr>
+      </w:pPr>
+      <w:r>
+        <w:rPr>
+          <w:lang w:val="en-US"/>
+        </w:rPr>
+        <w:t xml:space="preserve">-) </w:t>
+      </w:r>
+      <w:proofErr w:type="spellStart"/>
+      <w:r>
+        <w:rPr>
+          <w:lang w:val="en-US"/>
+        </w:rPr>
+        <w:t>Menambah</w:t>
+      </w:r>
+      <w:proofErr w:type="spellEnd"/>
+      <w:r>
+        <w:rPr>
+          <w:lang w:val="en-US"/>
+        </w:rPr>
+        <w:t xml:space="preserve"> </w:t>
+      </w:r>
+      <w:proofErr w:type="spellStart"/>
+      <w:r>
+        <w:rPr>
+          <w:lang w:val="en-US"/>
+        </w:rPr>
+        <w:t>pengetahuan</w:t>
+      </w:r>
+      <w:proofErr w:type="spellEnd"/>
+      <w:r>
+        <w:rPr>
+          <w:lang w:val="en-US"/>
+        </w:rPr>
+        <w:t xml:space="preserve"> </w:t>
+      </w:r>
+      <w:proofErr w:type="spellStart"/>
+      <w:r>
+        <w:rPr>
+          <w:lang w:val="en-US"/>
+        </w:rPr>
+        <w:t>tim</w:t>
+      </w:r>
+      <w:proofErr w:type="spellEnd"/>
+      <w:r>
+        <w:rPr>
+          <w:lang w:val="en-US"/>
+        </w:rPr>
+        <w:t xml:space="preserve"> tentang GUI Python dengan </w:t>
+      </w:r>
+      <w:proofErr w:type="spellStart"/>
+      <w:r>
+        <w:rPr>
+          <w:lang w:val="en-US"/>
+        </w:rPr>
+        <w:t>melakukan</w:t>
+      </w:r>
+      <w:proofErr w:type="spellEnd"/>
+      <w:r>
+        <w:rPr>
+          <w:lang w:val="en-US"/>
+        </w:rPr>
+        <w:t xml:space="preserve"> </w:t>
+      </w:r>
+      <w:proofErr w:type="spellStart"/>
+      <w:r>
+        <w:rPr>
+          <w:lang w:val="en-US"/>
+        </w:rPr>
+        <w:t>pelatihan</w:t>
+      </w:r>
+      <w:proofErr w:type="spellEnd"/>
+      <w:r>
+        <w:rPr>
+          <w:lang w:val="en-US"/>
+        </w:rPr>
+        <w:t xml:space="preserve"> dan mempelajari </w:t>
+      </w:r>
+      <w:proofErr w:type="spellStart"/>
+      <w:r>
+        <w:rPr>
+          <w:lang w:val="en-US"/>
+        </w:rPr>
+        <w:t>dokumentasi</w:t>
+      </w:r>
+      <w:proofErr w:type="spellEnd"/>
+      <w:r>
+        <w:rPr>
+          <w:lang w:val="en-US"/>
+        </w:rPr>
+        <w:t xml:space="preserve"> yang lebih </w:t>
+      </w:r>
+      <w:proofErr w:type="spellStart"/>
+      <w:r>
+        <w:rPr>
+          <w:lang w:val="en-US"/>
+        </w:rPr>
+        <w:t>mendalam</w:t>
+      </w:r>
+      <w:proofErr w:type="spellEnd"/>
+      <w:r>
+        <w:rPr>
+          <w:lang w:val="en-US"/>
+        </w:rPr>
+        <w:t>.</w:t>
+      </w:r>
+    </w:p>
+    <w:p>
+      <w:pPr>
+        <w:rPr>
+          <w:lang w:val="en-US"/>
+        </w:rPr>
+      </w:pPr>
+      <w:r>
+        <w:rPr>
+          <w:lang w:val="en-US"/>
+        </w:rPr>
+        <w:t xml:space="preserve">-) Melakukan testing </w:t>
+      </w:r>
+      <w:proofErr w:type="spellStart"/>
+      <w:r>
+        <w:rPr>
+          <w:lang w:val="en-US"/>
+        </w:rPr>
+        <w:t>secara</w:t>
+      </w:r>
+      <w:proofErr w:type="spellEnd"/>
+      <w:r>
+        <w:rPr>
+          <w:lang w:val="en-US"/>
+        </w:rPr>
+        <w:t xml:space="preserve"> </w:t>
+      </w:r>
+      <w:proofErr w:type="spellStart"/>
+      <w:r>
+        <w:rPr>
+          <w:lang w:val="en-US"/>
+        </w:rPr>
+        <w:t>berkala</w:t>
+      </w:r>
+      <w:proofErr w:type="spellEnd"/>
+      <w:r>
+        <w:rPr>
+          <w:lang w:val="en-US"/>
+        </w:rPr>
+        <w:t xml:space="preserve"> dan intensif pada aplikasi, </w:t>
+      </w:r>
+      <w:proofErr w:type="spellStart"/>
+      <w:r>
+        <w:rPr>
+          <w:lang w:val="en-US"/>
+        </w:rPr>
+        <w:t>termasuk</w:t>
+      </w:r>
+      <w:proofErr w:type="spellEnd"/>
+      <w:r>
+        <w:rPr>
+          <w:lang w:val="en-US"/>
+        </w:rPr>
+        <w:t xml:space="preserve"> fitur-fitur baru yang </w:t>
+      </w:r>
+      <w:proofErr w:type="spellStart"/>
+      <w:r>
+        <w:rPr>
+          <w:lang w:val="en-US"/>
+        </w:rPr>
+        <w:t>akan</w:t>
+      </w:r>
+      <w:proofErr w:type="spellEnd"/>
+      <w:r>
+        <w:rPr>
+          <w:lang w:val="en-US"/>
+        </w:rPr>
+        <w:t xml:space="preserve"> </w:t>
+      </w:r>
+      <w:proofErr w:type="spellStart"/>
+      <w:r>
+        <w:rPr>
+          <w:lang w:val="en-US"/>
+        </w:rPr>
+        <w:t>diimplementasikan</w:t>
+      </w:r>
+      <w:proofErr w:type="spellEnd"/>
+      <w:r>
+        <w:rPr>
+          <w:lang w:val="en-US"/>
+        </w:rPr>
+        <w:t xml:space="preserve"> pada sprint berikutnya.</w:t>
+      </w:r>
+    </w:p>
+    <w:p>
+      <w:pPr>
+        <w:rPr>
+          <w:lang w:val="en-US"/>
+        </w:rPr>
+      </w:pPr>
+      <w:r>
+        <w:rPr>
+          <w:lang w:val="en-US"/>
+        </w:rPr>
+        <w:t xml:space="preserve">-) </w:t>
+      </w:r>
+      <w:proofErr w:type="spellStart"/>
+      <w:r>
+        <w:rPr>
+          <w:lang w:val="en-US"/>
+        </w:rPr>
+        <w:t>Diharapkan</w:t>
+      </w:r>
+      <w:proofErr w:type="spellEnd"/>
+      <w:r>
+        <w:rPr>
+          <w:lang w:val="en-US"/>
+        </w:rPr>
+        <w:t xml:space="preserve"> dengan </w:t>
+      </w:r>
+      <w:proofErr w:type="spellStart"/>
+      <w:r>
+        <w:rPr>
+          <w:lang w:val="en-US"/>
+        </w:rPr>
+        <w:t>melakukan</w:t>
+      </w:r>
+      <w:proofErr w:type="spellEnd"/>
+      <w:r>
+        <w:rPr>
+          <w:lang w:val="en-US"/>
+        </w:rPr>
+        <w:t xml:space="preserve"> </w:t>
+      </w:r>
+      <w:proofErr w:type="spellStart"/>
+      <w:r>
+        <w:rPr>
+          <w:lang w:val="en-US"/>
+        </w:rPr>
+        <w:t>tindakan</w:t>
+      </w:r>
+      <w:proofErr w:type="spellEnd"/>
+      <w:r>
+        <w:rPr>
+          <w:lang w:val="en-US"/>
+        </w:rPr>
+        <w:t xml:space="preserve"> yang </w:t>
+      </w:r>
+      <w:proofErr w:type="spellStart"/>
+      <w:r>
+        <w:rPr>
+          <w:lang w:val="en-US"/>
+        </w:rPr>
+        <w:t>telah</w:t>
+      </w:r>
+      <w:proofErr w:type="spellEnd"/>
+      <w:r>
+        <w:rPr>
+          <w:lang w:val="en-US"/>
+        </w:rPr>
+        <w:t xml:space="preserve"> </w:t>
+      </w:r>
+      <w:proofErr w:type="spellStart"/>
+      <w:r>
+        <w:rPr>
+          <w:lang w:val="en-US"/>
+        </w:rPr>
+        <w:t>diidentifikasi</w:t>
+      </w:r>
+      <w:proofErr w:type="spellEnd"/>
+      <w:r>
+        <w:rPr>
+          <w:lang w:val="en-US"/>
+        </w:rPr>
+        <w:t xml:space="preserve">, </w:t>
+      </w:r>
+      <w:proofErr w:type="spellStart"/>
+      <w:r>
+        <w:rPr>
+          <w:lang w:val="en-US"/>
+        </w:rPr>
+        <w:t>tim</w:t>
+      </w:r>
+      <w:proofErr w:type="spellEnd"/>
+      <w:r>
+        <w:rPr>
+          <w:lang w:val="en-US"/>
+        </w:rPr>
+        <w:t xml:space="preserve"> dapat meningkatkan </w:t>
+      </w:r>
+      <w:proofErr w:type="spellStart"/>
+      <w:r>
+        <w:rPr>
+          <w:lang w:val="en-US"/>
+        </w:rPr>
+        <w:t>produktivitas</w:t>
+      </w:r>
+      <w:proofErr w:type="spellEnd"/>
+      <w:r>
+        <w:rPr>
+          <w:lang w:val="en-US"/>
+        </w:rPr>
+        <w:t xml:space="preserve"> dan kualitas </w:t>
+      </w:r>
+      <w:proofErr w:type="spellStart"/>
+      <w:r>
+        <w:rPr>
+          <w:lang w:val="en-US"/>
+        </w:rPr>
+        <w:t>hasil</w:t>
+      </w:r>
+      <w:proofErr w:type="spellEnd"/>
+      <w:r>
+        <w:rPr>
+          <w:lang w:val="en-US"/>
+        </w:rPr>
+        <w:t xml:space="preserve"> pengembangan aplikasi pada sprint berikutnya.</w:t>
+      </w:r>
+    </w:p>
+    <w:p>
+      <w:pPr>
+        <w:rPr>
+          <w:lang w:val="en-US"/>
+        </w:rPr>
+      </w:pPr>
+    </w:p>
+    <w:p>
+      <w:pPr>
+        <w:rPr>
+          <w:lang w:val="en-US"/>
+        </w:rPr>
+      </w:pPr>
+    </w:p>
+    <w:p>
+      <w:pPr>
+        <w:rPr>
+          <w:lang w:val="en-US"/>
+        </w:rPr>
+      </w:pPr>
+    </w:p>
+    <w:p>
+      <w:pPr>
+        <w:rPr>
+          <w:lang w:val="en-US"/>
+        </w:rPr>
+      </w:pPr>
+    </w:p>
+    <w:p>
+      <w:pPr>
+        <w:rPr>
+          <w:lang w:val="en-US"/>
+        </w:rPr>
+      </w:pPr>
+    </w:p>
+    <w:p>
+      <w:pPr>
+        <w:rPr>
+          <w:lang w:val="en-US"/>
+        </w:rPr>
+      </w:pPr>
+    </w:p>
+    <w:p>
+      <w:pPr>
+        <w:rPr>
+          <w:lang w:val="en-US"/>
+        </w:rPr>
+      </w:pPr>
+    </w:p>
+    <w:p>
+      <w:pPr>
+        <w:rPr>
+          <w:lang w:val="en-US"/>
+        </w:rPr>
+      </w:pPr>
+    </w:p>
+    <w:p>
+      <w:pPr>
+        <w:rPr>
+          <w:lang w:val="en-US"/>
+        </w:rPr>
+      </w:pPr>
+    </w:p>
+    <w:p>
+      <w:pPr>
+        <w:rPr>
+          <w:lang w:val="en-US"/>
+        </w:rPr>
+      </w:pPr>
+    </w:p>
+    <w:p>
+      <w:pPr>
+        <w:rPr>
+          <w:lang w:val="en-US"/>
+        </w:rPr>
+      </w:pPr>
+    </w:p>
+    <w:p>
+      <w:pPr>
+        <w:rPr>
+          <w:lang w:val="en-US"/>
+        </w:rPr>
+      </w:pPr>
+    </w:p>
+    <w:p>
+      <w:pPr>
+        <w:rPr>
+          <w:lang w:val="en-US"/>
+        </w:rPr>
+      </w:pPr>
+    </w:p>
+    <w:p>
+      <w:pPr>
+        <w:rPr>
+          <w:lang w:val="en-US"/>
+        </w:rPr>
+      </w:pPr>
+    </w:p>
+    <w:p>
+      <w:pPr>
+        <w:rPr>
+          <w:lang w:val="en-US"/>
+        </w:rPr>
+      </w:pPr>
+    </w:p>
+    <w:p>
+      <w:pPr>
+        <w:rPr>
+          <w:lang w:val="en-US"/>
+        </w:rPr>
+      </w:pPr>
+    </w:p>
+    <w:p>
+      <w:pPr>
+        <w:rPr>
+          <w:lang w:val="en-US"/>
+        </w:rPr>
+      </w:pPr>
+    </w:p>
+    <w:p>
+      <w:pPr>
+        <w:rPr>
+          <w:lang w:val="en-US"/>
+        </w:rPr>
+      </w:pPr>
+    </w:p>
+    <w:p>
+      <w:pPr>
+        <w:rPr>
+          <w:lang w:val="en-US"/>
+        </w:rPr>
+      </w:pPr>
+    </w:p>
+    <w:p>
+      <w:pPr>
+        <w:pStyle w:val="Heading2"/>
+        <w:numPr>
+          <w:ilvl w:val="0"/>
+          <w:numId w:val="0"/>
+        </w:numPr>
+        <w:ind w:left="1440" w:hanging="720"/>
+        <w:rPr>
+          <w:lang w:val="en-US"/>
+        </w:rPr>
+      </w:pPr>
+      <w:bookmarkStart w:id="10" w:name="_Toc134642419"/>
+      <w:proofErr w:type="gramStart"/>
+      <w:r>
+        <w:rPr>
+          <w:lang w:val="en-US"/>
+        </w:rPr>
+        <w:lastRenderedPageBreak/>
+        <w:t>2.9  Sprint</w:t>
+      </w:r>
+      <w:proofErr w:type="gramEnd"/>
+      <w:r>
+        <w:rPr>
+          <w:lang w:val="en-US"/>
+        </w:rPr>
+        <w:t xml:space="preserve"> Review</w:t>
+      </w:r>
+      <w:bookmarkEnd w:id="10"/>
+    </w:p>
+    <w:p>
+      <w:pPr>
+        <w:rPr>
+          <w:lang w:val="en-US"/>
+        </w:rPr>
+      </w:pPr>
+    </w:p>
+    <w:p>
+      <w:pPr>
+        <w:rPr>
+          <w:lang w:val="en-US"/>
+        </w:rPr>
+      </w:pPr>
+      <w:r>
+        <w:rPr>
+          <w:lang w:val="en-US"/>
+        </w:rPr>
+        <w:t xml:space="preserve">Sprint </w:t>
+      </w:r>
+      <w:proofErr w:type="gramStart"/>
+      <w:r>
+        <w:rPr>
+          <w:lang w:val="en-US"/>
+        </w:rPr>
+        <w:t>Review :</w:t>
+      </w:r>
+      <w:proofErr w:type="gramEnd"/>
+    </w:p>
+    <w:p>
+      <w:pPr>
+        <w:rPr>
+          <w:lang w:val="en-US"/>
+        </w:rPr>
+      </w:pPr>
+      <w:r>
+        <w:rPr>
+          <w:lang w:val="en-US"/>
+        </w:rPr>
+        <w:t xml:space="preserve">Sprint Review </w:t>
+      </w:r>
+      <w:proofErr w:type="spellStart"/>
+      <w:r>
+        <w:rPr>
+          <w:lang w:val="en-US"/>
+        </w:rPr>
+        <w:t>untuk</w:t>
+      </w:r>
+      <w:proofErr w:type="spellEnd"/>
+      <w:r>
+        <w:rPr>
+          <w:lang w:val="en-US"/>
+        </w:rPr>
+        <w:t xml:space="preserve"> Aplikasi Kalkulator Scientific </w:t>
+      </w:r>
+      <w:proofErr w:type="spellStart"/>
+      <w:r>
+        <w:rPr>
+          <w:lang w:val="en-US"/>
+        </w:rPr>
+        <w:t>menggunakan</w:t>
+      </w:r>
+      <w:proofErr w:type="spellEnd"/>
+      <w:r>
+        <w:rPr>
+          <w:lang w:val="en-US"/>
+        </w:rPr>
+        <w:t xml:space="preserve"> GUI Python</w:t>
+      </w:r>
+    </w:p>
+    <w:p>
+      <w:pPr>
+        <w:rPr>
+          <w:lang w:val="en-US"/>
+        </w:rPr>
+      </w:pPr>
+    </w:p>
+    <w:p>
+      <w:pPr>
+        <w:rPr>
+          <w:lang w:val="en-US"/>
+        </w:rPr>
+      </w:pPr>
+      <w:r>
+        <w:rPr>
+          <w:lang w:val="en-US"/>
+        </w:rPr>
+        <w:t xml:space="preserve">Sprint review </w:t>
+      </w:r>
+      <w:proofErr w:type="spellStart"/>
+      <w:r>
+        <w:rPr>
+          <w:lang w:val="en-US"/>
+        </w:rPr>
+        <w:t>merupakan</w:t>
+      </w:r>
+      <w:proofErr w:type="spellEnd"/>
+      <w:r>
+        <w:rPr>
+          <w:lang w:val="en-US"/>
+        </w:rPr>
+        <w:t xml:space="preserve"> </w:t>
+      </w:r>
+      <w:proofErr w:type="spellStart"/>
+      <w:r>
+        <w:rPr>
+          <w:lang w:val="en-US"/>
+        </w:rPr>
+        <w:t>sesi</w:t>
+      </w:r>
+      <w:proofErr w:type="spellEnd"/>
+      <w:r>
+        <w:rPr>
+          <w:lang w:val="en-US"/>
+        </w:rPr>
+        <w:t xml:space="preserve"> evaluasi dan </w:t>
+      </w:r>
+      <w:proofErr w:type="spellStart"/>
+      <w:r>
+        <w:rPr>
+          <w:lang w:val="en-US"/>
+        </w:rPr>
+        <w:t>refleksi</w:t>
+      </w:r>
+      <w:proofErr w:type="spellEnd"/>
+      <w:r>
+        <w:rPr>
+          <w:lang w:val="en-US"/>
+        </w:rPr>
+        <w:t xml:space="preserve"> atas progress dan </w:t>
+      </w:r>
+      <w:proofErr w:type="spellStart"/>
+      <w:r>
+        <w:rPr>
+          <w:lang w:val="en-US"/>
+        </w:rPr>
+        <w:t>hasil</w:t>
+      </w:r>
+      <w:proofErr w:type="spellEnd"/>
+      <w:r>
+        <w:rPr>
+          <w:lang w:val="en-US"/>
+        </w:rPr>
+        <w:t xml:space="preserve"> </w:t>
+      </w:r>
+      <w:proofErr w:type="spellStart"/>
+      <w:r>
+        <w:rPr>
+          <w:lang w:val="en-US"/>
+        </w:rPr>
+        <w:t>dari</w:t>
+      </w:r>
+      <w:proofErr w:type="spellEnd"/>
+      <w:r>
+        <w:rPr>
+          <w:lang w:val="en-US"/>
+        </w:rPr>
+        <w:t xml:space="preserve"> suatu sprint pada project software development. Berikut ini adalah Sprint Review </w:t>
+      </w:r>
+      <w:proofErr w:type="spellStart"/>
+      <w:r>
+        <w:rPr>
+          <w:lang w:val="en-US"/>
+        </w:rPr>
+        <w:t>untuk</w:t>
+      </w:r>
+      <w:proofErr w:type="spellEnd"/>
+      <w:r>
+        <w:rPr>
+          <w:lang w:val="en-US"/>
+        </w:rPr>
+        <w:t xml:space="preserve"> Aplikasi Kalkulator Scientific </w:t>
+      </w:r>
+      <w:proofErr w:type="spellStart"/>
+      <w:r>
+        <w:rPr>
+          <w:lang w:val="en-US"/>
+        </w:rPr>
+        <w:t>menggunakan</w:t>
+      </w:r>
+      <w:proofErr w:type="spellEnd"/>
+      <w:r>
+        <w:rPr>
+          <w:lang w:val="en-US"/>
+        </w:rPr>
+        <w:t xml:space="preserve"> GUI Python:</w:t>
+      </w:r>
+    </w:p>
+    <w:p>
+      <w:pPr>
+        <w:rPr>
+          <w:lang w:val="en-US"/>
+        </w:rPr>
+      </w:pPr>
+    </w:p>
+    <w:p>
+      <w:pPr>
+        <w:rPr>
+          <w:lang w:val="en-US"/>
+        </w:rPr>
+      </w:pPr>
+      <w:r>
+        <w:rPr>
+          <w:lang w:val="en-US"/>
+        </w:rPr>
+        <w:t xml:space="preserve">Pada sprint ini, </w:t>
+      </w:r>
+      <w:proofErr w:type="spellStart"/>
+      <w:r>
+        <w:rPr>
+          <w:lang w:val="en-US"/>
+        </w:rPr>
+        <w:t>tim</w:t>
+      </w:r>
+      <w:proofErr w:type="spellEnd"/>
+      <w:r>
+        <w:rPr>
+          <w:lang w:val="en-US"/>
+        </w:rPr>
+        <w:t xml:space="preserve"> berhasil menyelesaikan beberapa </w:t>
+      </w:r>
+      <w:proofErr w:type="spellStart"/>
+      <w:r>
+        <w:rPr>
+          <w:lang w:val="en-US"/>
+        </w:rPr>
+        <w:t>fitur</w:t>
+      </w:r>
+      <w:proofErr w:type="spellEnd"/>
+      <w:r>
+        <w:rPr>
+          <w:lang w:val="en-US"/>
+        </w:rPr>
+        <w:t xml:space="preserve"> </w:t>
+      </w:r>
+      <w:proofErr w:type="spellStart"/>
+      <w:r>
+        <w:rPr>
+          <w:lang w:val="en-US"/>
+        </w:rPr>
+        <w:t>utama</w:t>
+      </w:r>
+      <w:proofErr w:type="spellEnd"/>
+      <w:r>
+        <w:rPr>
+          <w:lang w:val="en-US"/>
+        </w:rPr>
+        <w:t xml:space="preserve"> </w:t>
+      </w:r>
+      <w:proofErr w:type="spellStart"/>
+      <w:r>
+        <w:rPr>
+          <w:lang w:val="en-US"/>
+        </w:rPr>
+        <w:t>dari</w:t>
+      </w:r>
+      <w:proofErr w:type="spellEnd"/>
+      <w:r>
+        <w:rPr>
+          <w:lang w:val="en-US"/>
+        </w:rPr>
+        <w:t xml:space="preserve"> aplikasi kalkulator scientific </w:t>
+      </w:r>
+      <w:proofErr w:type="spellStart"/>
+      <w:r>
+        <w:rPr>
+          <w:lang w:val="en-US"/>
+        </w:rPr>
+        <w:t>menggunakan</w:t>
+      </w:r>
+      <w:proofErr w:type="spellEnd"/>
+      <w:r>
+        <w:rPr>
+          <w:lang w:val="en-US"/>
+        </w:rPr>
+        <w:t xml:space="preserve"> GUI Python. Beberapa </w:t>
+      </w:r>
+      <w:proofErr w:type="spellStart"/>
+      <w:r>
+        <w:rPr>
+          <w:lang w:val="en-US"/>
+        </w:rPr>
+        <w:t>fitur</w:t>
+      </w:r>
+      <w:proofErr w:type="spellEnd"/>
+      <w:r>
+        <w:rPr>
+          <w:lang w:val="en-US"/>
+        </w:rPr>
+        <w:t xml:space="preserve"> tersebut </w:t>
+      </w:r>
+      <w:proofErr w:type="spellStart"/>
+      <w:r>
+        <w:rPr>
+          <w:lang w:val="en-US"/>
+        </w:rPr>
+        <w:t>antara</w:t>
+      </w:r>
+      <w:proofErr w:type="spellEnd"/>
+      <w:r>
+        <w:rPr>
+          <w:lang w:val="en-US"/>
+        </w:rPr>
+        <w:t xml:space="preserve"> lain:</w:t>
+      </w:r>
+    </w:p>
+    <w:p>
+      <w:pPr>
+        <w:rPr>
+          <w:lang w:val="en-US"/>
+        </w:rPr>
+      </w:pPr>
+    </w:p>
+    <w:p>
+      <w:pPr>
+        <w:rPr>
+          <w:lang w:val="en-US"/>
+        </w:rPr>
+      </w:pPr>
+      <w:r>
+        <w:rPr>
+          <w:lang w:val="en-US"/>
+        </w:rPr>
+        <w:t xml:space="preserve">1) Basic Mathematical Functions: Tim berhasil mengimplementasikan </w:t>
+      </w:r>
+      <w:proofErr w:type="spellStart"/>
+      <w:r>
+        <w:rPr>
+          <w:lang w:val="en-US"/>
+        </w:rPr>
+        <w:t>fitur</w:t>
+      </w:r>
+      <w:proofErr w:type="spellEnd"/>
+      <w:r>
+        <w:rPr>
+          <w:lang w:val="en-US"/>
+        </w:rPr>
+        <w:t xml:space="preserve"> matematika </w:t>
+      </w:r>
+      <w:proofErr w:type="spellStart"/>
+      <w:r>
+        <w:rPr>
+          <w:lang w:val="en-US"/>
+        </w:rPr>
+        <w:t>dasar</w:t>
+      </w:r>
+      <w:proofErr w:type="spellEnd"/>
+      <w:r>
+        <w:rPr>
+          <w:lang w:val="en-US"/>
+        </w:rPr>
+        <w:t xml:space="preserve"> seperti penjumlahan, pengurangan, perkalian, dan pembagian.</w:t>
+      </w:r>
+    </w:p>
+    <w:p>
+      <w:pPr>
+        <w:rPr>
+          <w:lang w:val="en-US"/>
+        </w:rPr>
+      </w:pPr>
+    </w:p>
+    <w:p>
+      <w:pPr>
+        <w:rPr>
+          <w:lang w:val="en-US"/>
+        </w:rPr>
+      </w:pPr>
+      <w:r>
+        <w:rPr>
+          <w:lang w:val="en-US"/>
+        </w:rPr>
+        <w:t xml:space="preserve">2) Scientific Functions: Tim juga berhasil mengimplementasikan beberapa fungsi matematika </w:t>
+      </w:r>
+      <w:proofErr w:type="spellStart"/>
+      <w:r>
+        <w:rPr>
+          <w:lang w:val="en-US"/>
+        </w:rPr>
+        <w:t>tingkat</w:t>
+      </w:r>
+      <w:proofErr w:type="spellEnd"/>
+      <w:r>
+        <w:rPr>
+          <w:lang w:val="en-US"/>
+        </w:rPr>
+        <w:t xml:space="preserve"> </w:t>
+      </w:r>
+      <w:proofErr w:type="spellStart"/>
+      <w:r>
+        <w:rPr>
+          <w:lang w:val="en-US"/>
+        </w:rPr>
+        <w:t>lanjut</w:t>
+      </w:r>
+      <w:proofErr w:type="spellEnd"/>
+      <w:r>
+        <w:rPr>
+          <w:lang w:val="en-US"/>
+        </w:rPr>
+        <w:t xml:space="preserve"> seperti akar </w:t>
+      </w:r>
+      <w:proofErr w:type="spellStart"/>
+      <w:r>
+        <w:rPr>
+          <w:lang w:val="en-US"/>
+        </w:rPr>
+        <w:t>kuadrat</w:t>
+      </w:r>
+      <w:proofErr w:type="spellEnd"/>
+      <w:r>
+        <w:rPr>
+          <w:lang w:val="en-US"/>
+        </w:rPr>
+        <w:t xml:space="preserve">, </w:t>
+      </w:r>
+      <w:proofErr w:type="spellStart"/>
+      <w:r>
+        <w:rPr>
+          <w:lang w:val="en-US"/>
+        </w:rPr>
+        <w:t>logaritma</w:t>
+      </w:r>
+      <w:proofErr w:type="spellEnd"/>
+      <w:r>
+        <w:rPr>
+          <w:lang w:val="en-US"/>
+        </w:rPr>
+        <w:t xml:space="preserve">, dan </w:t>
+      </w:r>
+      <w:proofErr w:type="spellStart"/>
+      <w:r>
+        <w:rPr>
+          <w:lang w:val="en-US"/>
+        </w:rPr>
+        <w:t>trigonometri</w:t>
+      </w:r>
+      <w:proofErr w:type="spellEnd"/>
+      <w:r>
+        <w:rPr>
+          <w:lang w:val="en-US"/>
+        </w:rPr>
+        <w:t>.</w:t>
+      </w:r>
+    </w:p>
+    <w:p>
+      <w:pPr>
+        <w:rPr>
+          <w:lang w:val="en-US"/>
+        </w:rPr>
+      </w:pPr>
+    </w:p>
+    <w:p>
+      <w:pPr>
+        <w:rPr>
+          <w:lang w:val="en-US"/>
+        </w:rPr>
+      </w:pPr>
+      <w:r>
+        <w:rPr>
+          <w:lang w:val="en-US"/>
+        </w:rPr>
+        <w:t xml:space="preserve">4) GUI Interface: Tim berhasil membuat antarmuka </w:t>
+      </w:r>
+      <w:proofErr w:type="spellStart"/>
+      <w:r>
+        <w:rPr>
+          <w:lang w:val="en-US"/>
+        </w:rPr>
+        <w:t>pengguna</w:t>
+      </w:r>
+      <w:proofErr w:type="spellEnd"/>
+      <w:r>
+        <w:rPr>
+          <w:lang w:val="en-US"/>
+        </w:rPr>
+        <w:t xml:space="preserve"> grafis (GUI) yang </w:t>
+      </w:r>
+      <w:proofErr w:type="spellStart"/>
+      <w:r>
+        <w:rPr>
+          <w:lang w:val="en-US"/>
+        </w:rPr>
+        <w:t>intuitif</w:t>
+      </w:r>
+      <w:proofErr w:type="spellEnd"/>
+      <w:r>
+        <w:rPr>
+          <w:lang w:val="en-US"/>
+        </w:rPr>
+        <w:t xml:space="preserve"> dan mudah </w:t>
+      </w:r>
+      <w:proofErr w:type="spellStart"/>
+      <w:r>
+        <w:rPr>
+          <w:lang w:val="en-US"/>
+        </w:rPr>
+        <w:t>digunakan</w:t>
+      </w:r>
+      <w:proofErr w:type="spellEnd"/>
+      <w:r>
+        <w:rPr>
+          <w:lang w:val="en-US"/>
+        </w:rPr>
+        <w:t xml:space="preserve">. Pengguna dapat </w:t>
+      </w:r>
+      <w:proofErr w:type="spellStart"/>
+      <w:r>
+        <w:rPr>
+          <w:lang w:val="en-US"/>
+        </w:rPr>
+        <w:t>memasukkan</w:t>
+      </w:r>
+      <w:proofErr w:type="spellEnd"/>
+      <w:r>
+        <w:rPr>
+          <w:lang w:val="en-US"/>
+        </w:rPr>
+        <w:t xml:space="preserve"> </w:t>
+      </w:r>
+      <w:proofErr w:type="spellStart"/>
+      <w:r>
+        <w:rPr>
+          <w:lang w:val="en-US"/>
+        </w:rPr>
+        <w:t>angka</w:t>
+      </w:r>
+      <w:proofErr w:type="spellEnd"/>
+      <w:r>
+        <w:rPr>
+          <w:lang w:val="en-US"/>
+        </w:rPr>
+        <w:t xml:space="preserve"> dan memilih fungsi matematika </w:t>
+      </w:r>
+      <w:proofErr w:type="spellStart"/>
+      <w:r>
+        <w:rPr>
+          <w:lang w:val="en-US"/>
+        </w:rPr>
+        <w:t>melalui</w:t>
+      </w:r>
+      <w:proofErr w:type="spellEnd"/>
+      <w:r>
+        <w:rPr>
+          <w:lang w:val="en-US"/>
+        </w:rPr>
+        <w:t xml:space="preserve"> tombol yang tersedia pada GUI.</w:t>
+      </w:r>
+    </w:p>
+    <w:p>
+      <w:pPr>
+        <w:rPr>
+          <w:lang w:val="en-US"/>
+        </w:rPr>
+      </w:pPr>
+    </w:p>
+    <w:p>
+      <w:pPr>
+        <w:rPr>
+          <w:lang w:val="en-US"/>
+        </w:rPr>
+      </w:pPr>
+      <w:r>
+        <w:rPr>
+          <w:lang w:val="en-US"/>
+        </w:rPr>
+        <w:t xml:space="preserve">4) Error Handling: Tim juga berhasil mengimplementasikan error handling </w:t>
+      </w:r>
+      <w:proofErr w:type="spellStart"/>
+      <w:r>
+        <w:rPr>
+          <w:lang w:val="en-US"/>
+        </w:rPr>
+        <w:t>untuk</w:t>
+      </w:r>
+      <w:proofErr w:type="spellEnd"/>
+      <w:r>
+        <w:rPr>
+          <w:lang w:val="en-US"/>
+        </w:rPr>
+        <w:t xml:space="preserve"> memastikan aplikasi </w:t>
+      </w:r>
+      <w:proofErr w:type="spellStart"/>
+      <w:r>
+        <w:rPr>
+          <w:lang w:val="en-US"/>
+        </w:rPr>
+        <w:t>tetap</w:t>
+      </w:r>
+      <w:proofErr w:type="spellEnd"/>
+      <w:r>
+        <w:rPr>
+          <w:lang w:val="en-US"/>
+        </w:rPr>
+        <w:t xml:space="preserve"> berjalan lancar dan </w:t>
+      </w:r>
+      <w:proofErr w:type="spellStart"/>
+      <w:r>
+        <w:rPr>
+          <w:lang w:val="en-US"/>
+        </w:rPr>
+        <w:t>aman</w:t>
+      </w:r>
+      <w:proofErr w:type="spellEnd"/>
+      <w:r>
+        <w:rPr>
+          <w:lang w:val="en-US"/>
+        </w:rPr>
+        <w:t xml:space="preserve"> </w:t>
+      </w:r>
+      <w:proofErr w:type="spellStart"/>
+      <w:r>
+        <w:rPr>
+          <w:lang w:val="en-US"/>
+        </w:rPr>
+        <w:t>ketika</w:t>
+      </w:r>
+      <w:proofErr w:type="spellEnd"/>
+      <w:r>
+        <w:rPr>
+          <w:lang w:val="en-US"/>
+        </w:rPr>
+        <w:t xml:space="preserve"> terjadi kesalahan pada input </w:t>
+      </w:r>
+      <w:proofErr w:type="spellStart"/>
+      <w:r>
+        <w:rPr>
+          <w:lang w:val="en-US"/>
+        </w:rPr>
+        <w:t>pengguna</w:t>
+      </w:r>
+      <w:proofErr w:type="spellEnd"/>
+      <w:r>
+        <w:rPr>
+          <w:lang w:val="en-US"/>
+        </w:rPr>
+        <w:t>.</w:t>
+      </w:r>
+    </w:p>
+    <w:p>
+      <w:pPr>
+        <w:rPr>
+          <w:lang w:val="en-US"/>
+        </w:rPr>
+      </w:pPr>
+    </w:p>
+    <w:p>
+      <w:pPr>
+        <w:rPr>
+          <w:lang w:val="en-US"/>
+        </w:rPr>
+      </w:pPr>
+      <w:r>
+        <w:rPr>
+          <w:lang w:val="en-US"/>
+        </w:rPr>
+        <w:t xml:space="preserve">5) Testing: </w:t>
+      </w:r>
+      <w:proofErr w:type="spellStart"/>
+      <w:r>
+        <w:rPr>
+          <w:lang w:val="en-US"/>
+        </w:rPr>
+        <w:t>Sejumlah</w:t>
+      </w:r>
+      <w:proofErr w:type="spellEnd"/>
+      <w:r>
+        <w:rPr>
+          <w:lang w:val="en-US"/>
+        </w:rPr>
+        <w:t xml:space="preserve"> unit test </w:t>
+      </w:r>
+      <w:proofErr w:type="spellStart"/>
+      <w:r>
+        <w:rPr>
+          <w:lang w:val="en-US"/>
+        </w:rPr>
+        <w:t>telah</w:t>
+      </w:r>
+      <w:proofErr w:type="spellEnd"/>
+      <w:r>
+        <w:rPr>
+          <w:lang w:val="en-US"/>
+        </w:rPr>
+        <w:t xml:space="preserve"> </w:t>
+      </w:r>
+      <w:proofErr w:type="spellStart"/>
+      <w:r>
+        <w:rPr>
+          <w:lang w:val="en-US"/>
+        </w:rPr>
+        <w:t>dilakukan</w:t>
+      </w:r>
+      <w:proofErr w:type="spellEnd"/>
+      <w:r>
+        <w:rPr>
+          <w:lang w:val="en-US"/>
+        </w:rPr>
+        <w:t xml:space="preserve"> </w:t>
+      </w:r>
+      <w:proofErr w:type="spellStart"/>
+      <w:r>
+        <w:rPr>
+          <w:lang w:val="en-US"/>
+        </w:rPr>
+        <w:t>untuk</w:t>
+      </w:r>
+      <w:proofErr w:type="spellEnd"/>
+      <w:r>
+        <w:rPr>
+          <w:lang w:val="en-US"/>
+        </w:rPr>
+        <w:t xml:space="preserve"> memastikan bahwa aplikasi berjalan dengan </w:t>
+      </w:r>
+      <w:proofErr w:type="spellStart"/>
+      <w:r>
+        <w:rPr>
+          <w:lang w:val="en-US"/>
+        </w:rPr>
+        <w:t>baik</w:t>
+      </w:r>
+      <w:proofErr w:type="spellEnd"/>
+      <w:r>
+        <w:rPr>
+          <w:lang w:val="en-US"/>
+        </w:rPr>
+        <w:t xml:space="preserve"> dan menghasilkan output yang benar.</w:t>
+      </w:r>
+    </w:p>
+    <w:p>
+      <w:pPr>
+        <w:rPr>
+          <w:lang w:val="en-US"/>
+        </w:rPr>
+      </w:pPr>
+    </w:p>
+    <w:p>
+      <w:pPr>
+        <w:rPr>
+          <w:lang w:val="en-US"/>
+        </w:rPr>
+      </w:pPr>
+      <w:r>
+        <w:rPr>
+          <w:lang w:val="en-US"/>
+        </w:rPr>
+        <w:t xml:space="preserve">Dalam sprint berikutnya, </w:t>
+      </w:r>
+      <w:proofErr w:type="spellStart"/>
+      <w:r>
+        <w:rPr>
+          <w:lang w:val="en-US"/>
+        </w:rPr>
+        <w:t>tim</w:t>
+      </w:r>
+      <w:proofErr w:type="spellEnd"/>
+      <w:r>
+        <w:rPr>
+          <w:lang w:val="en-US"/>
+        </w:rPr>
+        <w:t xml:space="preserve"> </w:t>
+      </w:r>
+      <w:proofErr w:type="spellStart"/>
+      <w:r>
+        <w:rPr>
+          <w:lang w:val="en-US"/>
+        </w:rPr>
+        <w:t>akan</w:t>
+      </w:r>
+      <w:proofErr w:type="spellEnd"/>
+      <w:r>
+        <w:rPr>
+          <w:lang w:val="en-US"/>
+        </w:rPr>
+        <w:t xml:space="preserve"> </w:t>
+      </w:r>
+      <w:proofErr w:type="spellStart"/>
+      <w:r>
+        <w:rPr>
+          <w:lang w:val="en-US"/>
+        </w:rPr>
+        <w:t>fokus</w:t>
+      </w:r>
+      <w:proofErr w:type="spellEnd"/>
+      <w:r>
+        <w:rPr>
+          <w:lang w:val="en-US"/>
+        </w:rPr>
+        <w:t xml:space="preserve"> pada </w:t>
+      </w:r>
+      <w:proofErr w:type="spellStart"/>
+      <w:r>
+        <w:rPr>
+          <w:lang w:val="en-US"/>
+        </w:rPr>
+        <w:t>menambahkan</w:t>
+      </w:r>
+      <w:proofErr w:type="spellEnd"/>
+      <w:r>
+        <w:rPr>
+          <w:lang w:val="en-US"/>
+        </w:rPr>
+        <w:t xml:space="preserve"> lebih </w:t>
+      </w:r>
+      <w:proofErr w:type="spellStart"/>
+      <w:r>
+        <w:rPr>
+          <w:lang w:val="en-US"/>
+        </w:rPr>
+        <w:t>banyak</w:t>
+      </w:r>
+      <w:proofErr w:type="spellEnd"/>
+      <w:r>
+        <w:rPr>
+          <w:lang w:val="en-US"/>
+        </w:rPr>
+        <w:t xml:space="preserve"> fungsi matematika </w:t>
+      </w:r>
+      <w:proofErr w:type="spellStart"/>
+      <w:r>
+        <w:rPr>
+          <w:lang w:val="en-US"/>
+        </w:rPr>
+        <w:t>tingkat</w:t>
+      </w:r>
+      <w:proofErr w:type="spellEnd"/>
+      <w:r>
+        <w:rPr>
+          <w:lang w:val="en-US"/>
+        </w:rPr>
+        <w:t xml:space="preserve"> </w:t>
+      </w:r>
+      <w:proofErr w:type="spellStart"/>
+      <w:r>
+        <w:rPr>
+          <w:lang w:val="en-US"/>
+        </w:rPr>
+        <w:t>lanjut</w:t>
+      </w:r>
+      <w:proofErr w:type="spellEnd"/>
+      <w:r>
+        <w:rPr>
+          <w:lang w:val="en-US"/>
+        </w:rPr>
+        <w:t xml:space="preserve">, meningkatkan fungsionalitas error handling, meningkatkan </w:t>
+      </w:r>
+      <w:proofErr w:type="spellStart"/>
+      <w:r>
+        <w:rPr>
+          <w:lang w:val="en-US"/>
+        </w:rPr>
+        <w:t>performa</w:t>
+      </w:r>
+      <w:proofErr w:type="spellEnd"/>
+      <w:r>
+        <w:rPr>
+          <w:lang w:val="en-US"/>
+        </w:rPr>
+        <w:t xml:space="preserve"> aplikasi, </w:t>
+      </w:r>
+      <w:proofErr w:type="spellStart"/>
+      <w:r>
+        <w:rPr>
+          <w:lang w:val="en-US"/>
+        </w:rPr>
+        <w:t>serta</w:t>
+      </w:r>
+      <w:proofErr w:type="spellEnd"/>
+      <w:r>
+        <w:rPr>
+          <w:lang w:val="en-US"/>
+        </w:rPr>
+        <w:t xml:space="preserve"> </w:t>
+      </w:r>
+      <w:proofErr w:type="spellStart"/>
+      <w:r>
+        <w:rPr>
+          <w:lang w:val="en-US"/>
+        </w:rPr>
+        <w:t>mengoptimalkan</w:t>
+      </w:r>
+      <w:proofErr w:type="spellEnd"/>
+      <w:r>
+        <w:rPr>
+          <w:lang w:val="en-US"/>
+        </w:rPr>
+        <w:t xml:space="preserve"> antarmuka </w:t>
+      </w:r>
+      <w:proofErr w:type="spellStart"/>
+      <w:r>
+        <w:rPr>
+          <w:lang w:val="en-US"/>
+        </w:rPr>
+        <w:t>pengguna</w:t>
+      </w:r>
+      <w:proofErr w:type="spellEnd"/>
+      <w:r>
+        <w:rPr>
+          <w:lang w:val="en-US"/>
+        </w:rPr>
+        <w:t xml:space="preserve">. Tim juga </w:t>
+      </w:r>
+      <w:proofErr w:type="spellStart"/>
+      <w:r>
+        <w:rPr>
+          <w:lang w:val="en-US"/>
+        </w:rPr>
+        <w:t>akan</w:t>
+      </w:r>
+      <w:proofErr w:type="spellEnd"/>
+      <w:r>
+        <w:rPr>
+          <w:lang w:val="en-US"/>
+        </w:rPr>
+        <w:t xml:space="preserve"> berusaha </w:t>
+      </w:r>
+      <w:proofErr w:type="spellStart"/>
+      <w:r>
+        <w:rPr>
+          <w:lang w:val="en-US"/>
+        </w:rPr>
+        <w:t>untuk</w:t>
+      </w:r>
+      <w:proofErr w:type="spellEnd"/>
+      <w:r>
+        <w:rPr>
+          <w:lang w:val="en-US"/>
+        </w:rPr>
+        <w:t xml:space="preserve"> mengimplementasikan </w:t>
+      </w:r>
+      <w:proofErr w:type="spellStart"/>
+      <w:r>
+        <w:rPr>
+          <w:lang w:val="en-US"/>
+        </w:rPr>
+        <w:t>fitur</w:t>
+      </w:r>
+      <w:proofErr w:type="spellEnd"/>
+      <w:r>
+        <w:rPr>
+          <w:lang w:val="en-US"/>
+        </w:rPr>
+        <w:t xml:space="preserve"> yang </w:t>
+      </w:r>
+      <w:proofErr w:type="spellStart"/>
+      <w:r>
+        <w:rPr>
+          <w:lang w:val="en-US"/>
+        </w:rPr>
+        <w:t>memungkinkan</w:t>
+      </w:r>
+      <w:proofErr w:type="spellEnd"/>
+      <w:r>
+        <w:rPr>
+          <w:lang w:val="en-US"/>
+        </w:rPr>
+        <w:t xml:space="preserve"> </w:t>
+      </w:r>
+      <w:proofErr w:type="spellStart"/>
+      <w:r>
+        <w:rPr>
+          <w:lang w:val="en-US"/>
+        </w:rPr>
+        <w:t>pengguna</w:t>
+      </w:r>
+      <w:proofErr w:type="spellEnd"/>
+      <w:r>
+        <w:rPr>
+          <w:lang w:val="en-US"/>
+        </w:rPr>
+        <w:t xml:space="preserve"> </w:t>
+      </w:r>
+      <w:proofErr w:type="spellStart"/>
+      <w:r>
+        <w:rPr>
+          <w:lang w:val="en-US"/>
+        </w:rPr>
+        <w:t>untuk</w:t>
+      </w:r>
+      <w:proofErr w:type="spellEnd"/>
+      <w:r>
+        <w:rPr>
+          <w:lang w:val="en-US"/>
+        </w:rPr>
+        <w:t xml:space="preserve"> menyimpan </w:t>
+      </w:r>
+      <w:proofErr w:type="spellStart"/>
+      <w:r>
+        <w:rPr>
+          <w:lang w:val="en-US"/>
+        </w:rPr>
+        <w:t>hasil</w:t>
+      </w:r>
+      <w:proofErr w:type="spellEnd"/>
+      <w:r>
+        <w:rPr>
+          <w:lang w:val="en-US"/>
+        </w:rPr>
+        <w:t xml:space="preserve"> perhitungan dan mengakses </w:t>
+      </w:r>
+      <w:proofErr w:type="spellStart"/>
+      <w:r>
+        <w:rPr>
+          <w:lang w:val="en-US"/>
+        </w:rPr>
+        <w:t>riwayat</w:t>
+      </w:r>
+      <w:proofErr w:type="spellEnd"/>
+      <w:r>
+        <w:rPr>
+          <w:lang w:val="en-US"/>
+        </w:rPr>
+        <w:t xml:space="preserve"> perhitungan sebelumnya.</w:t>
+      </w:r>
+    </w:p>
+    <w:p>
+      <w:pPr>
+        <w:rPr>
+          <w:lang w:val="en-US"/>
+        </w:rPr>
+      </w:pPr>
+    </w:p>
+    <w:p>
+      <w:pPr>
+        <w:rPr>
+          <w:lang w:val="en-US"/>
+        </w:rPr>
+        <w:sectPr>
+          <w:pgSz w:w="11906" w:h="16838" w:code="9"/>
+          <w:pgMar w:top="1134" w:right="1440" w:bottom="1440" w:left="1440" w:header="720" w:footer="720" w:gutter="0"/>
+          <w:cols w:space="720"/>
+          <w:docGrid w:linePitch="360"/>
+        </w:sectPr>
+      </w:pPr>
+      <w:r>
+        <w:rPr>
+          <w:lang w:val="en-US"/>
+        </w:rPr>
+        <w:t xml:space="preserve">Secara keseluruhan, </w:t>
+      </w:r>
+      <w:proofErr w:type="spellStart"/>
+      <w:r>
+        <w:rPr>
+          <w:lang w:val="en-US"/>
+        </w:rPr>
+        <w:t>tim</w:t>
+      </w:r>
+      <w:proofErr w:type="spellEnd"/>
+      <w:r>
+        <w:rPr>
+          <w:lang w:val="en-US"/>
+        </w:rPr>
+        <w:t xml:space="preserve"> merasa </w:t>
+      </w:r>
+      <w:proofErr w:type="spellStart"/>
+      <w:r>
+        <w:rPr>
+          <w:lang w:val="en-US"/>
+        </w:rPr>
+        <w:t>puas</w:t>
+      </w:r>
+      <w:proofErr w:type="spellEnd"/>
+      <w:r>
+        <w:rPr>
+          <w:lang w:val="en-US"/>
+        </w:rPr>
+        <w:t xml:space="preserve"> dengan </w:t>
+      </w:r>
+      <w:proofErr w:type="spellStart"/>
+      <w:r>
+        <w:rPr>
+          <w:lang w:val="en-US"/>
+        </w:rPr>
+        <w:t>hasil</w:t>
+      </w:r>
+      <w:proofErr w:type="spellEnd"/>
+      <w:r>
+        <w:rPr>
+          <w:lang w:val="en-US"/>
+        </w:rPr>
+        <w:t xml:space="preserve"> yang </w:t>
+      </w:r>
+      <w:proofErr w:type="spellStart"/>
+      <w:r>
+        <w:rPr>
+          <w:lang w:val="en-US"/>
+        </w:rPr>
+        <w:t>telah</w:t>
+      </w:r>
+      <w:proofErr w:type="spellEnd"/>
+      <w:r>
+        <w:rPr>
+          <w:lang w:val="en-US"/>
+        </w:rPr>
+        <w:t xml:space="preserve"> </w:t>
+      </w:r>
+      <w:proofErr w:type="spellStart"/>
+      <w:r>
+        <w:rPr>
+          <w:lang w:val="en-US"/>
+        </w:rPr>
+        <w:t>dicapai</w:t>
+      </w:r>
+      <w:proofErr w:type="spellEnd"/>
+      <w:r>
+        <w:rPr>
+          <w:lang w:val="en-US"/>
+        </w:rPr>
+        <w:t xml:space="preserve"> pada sprint ini dan berharap dapat </w:t>
+      </w:r>
+      <w:proofErr w:type="spellStart"/>
+      <w:r>
+        <w:rPr>
+          <w:lang w:val="en-US"/>
+        </w:rPr>
+        <w:t>terus</w:t>
+      </w:r>
+      <w:proofErr w:type="spellEnd"/>
+      <w:r>
+        <w:rPr>
+          <w:lang w:val="en-US"/>
+        </w:rPr>
+        <w:t xml:space="preserve"> meningkatkan kualitas aplikasi pada sprint-sprint berikutnya.</w:t>
+      </w:r>
+    </w:p>
+    <w:p>
+      <w:pPr>
+        <w:rPr>
+          <w:lang w:val="en-US"/>
+        </w:rPr>
       </w:pPr>
     </w:p>
     <w:p>
@@ -9001,6 +13133,28 @@
       <w:ind w:left="240"/>
     </w:pPr>
   </w:style>
+  <w:style w:type="table" w:styleId="TableGrid">
+    <w:name w:val="Table Grid"/>
+    <w:basedOn w:val="TableNormal"/>
+    <w:uiPriority w:val="39"/>
+    <w:rsid w:val="00CB2B2D"/>
+    <w:pPr>
+      <w:widowControl w:val="0"/>
+      <w:autoSpaceDE w:val="0"/>
+      <w:autoSpaceDN w:val="0"/>
+      <w:spacing w:after="0" w:line="240" w:lineRule="auto"/>
+    </w:pPr>
+    <w:tblPr>
+      <w:tblBorders>
+        <w:top w:val="single" w:sz="4" w:space="0" w:color="auto"/>
+        <w:left w:val="single" w:sz="4" w:space="0" w:color="auto"/>
+        <w:bottom w:val="single" w:sz="4" w:space="0" w:color="auto"/>
+        <w:right w:val="single" w:sz="4" w:space="0" w:color="auto"/>
+        <w:insideH w:val="single" w:sz="4" w:space="0" w:color="auto"/>
+        <w:insideV w:val="single" w:sz="4" w:space="0" w:color="auto"/>
+      </w:tblBorders>
+    </w:tblPr>
+  </w:style>
 </w:styles>
 </file>
 

</xml_diff>